<commit_message>
fix lockscreen and fix login and fix ajax tocken and session timeout
</commit_message>
<xml_diff>
--- a/Temp/issue.docx
+++ b/Temp/issue.docx
@@ -12,6 +12,7 @@
           <w:bCs/>
           <w:sz w:val="28"/>
           <w:szCs w:val="28"/>
+          <w:rtl/>
         </w:rPr>
       </w:pPr>
       <w:r>
@@ -53,28 +54,125 @@
       </w:pPr>
       <w:r>
         <w:rPr>
-          <w:rFonts w:ascii="Sakkal Majalla" w:hAnsi="Sakkal Majalla" w:cs="Sakkal Majalla"/>
-          <w:sz w:val="28"/>
-          <w:szCs w:val="28"/>
-        </w:rPr>
-        <w:t>Admin login and forget pass and Arabic login and lock screen</w:t>
-      </w:r>
-      <w:r>
-        <w:rPr>
-          <w:rFonts w:ascii="Sakkal Majalla" w:hAnsi="Sakkal Majalla" w:cs="Sakkal Majalla"/>
-          <w:sz w:val="28"/>
-          <w:szCs w:val="28"/>
-        </w:rPr>
-        <w:t xml:space="preserve"> and login throttle</w:t>
-      </w:r>
-      <w:r>
-        <w:rPr>
           <w:rFonts w:ascii="Sakkal Majalla" w:hAnsi="Sakkal Majalla" w:cs="Sakkal Majalla" w:hint="cs"/>
-          <w:sz w:val="28"/>
-          <w:szCs w:val="28"/>
-          <w:rtl/>
-        </w:rPr>
-        <w:t xml:space="preserve"> </w:t>
+          <w:b/>
+          <w:bCs/>
+          <w:sz w:val="28"/>
+          <w:szCs w:val="28"/>
+          <w:rtl/>
+        </w:rPr>
+        <w:t xml:space="preserve"> </w:t>
+      </w:r>
+      <w:r>
+        <w:rPr>
+          <w:rFonts w:ascii="Sakkal Majalla" w:hAnsi="Sakkal Majalla" w:cs="Sakkal Majalla"/>
+          <w:sz w:val="28"/>
+          <w:szCs w:val="28"/>
+        </w:rPr>
+        <w:t>404 and error page</w:t>
+      </w:r>
+      <w:r>
+        <w:rPr>
+          <w:rFonts w:ascii="Sakkal Majalla" w:hAnsi="Sakkal Majalla" w:cs="Sakkal Majalla"/>
+          <w:b/>
+          <w:bCs/>
+          <w:sz w:val="28"/>
+          <w:szCs w:val="28"/>
+        </w:rPr>
+        <w:t xml:space="preserve"> </w:t>
+      </w:r>
+      <w:r>
+        <w:rPr>
+          <w:rFonts w:ascii="Sakkal Majalla" w:hAnsi="Sakkal Majalla" w:cs="Sakkal Majalla"/>
+          <w:b/>
+          <w:bCs/>
+          <w:sz w:val="28"/>
+          <w:szCs w:val="28"/>
+        </w:rPr>
+        <w:t>error page</w:t>
+      </w:r>
+      <w:r>
+        <w:rPr>
+          <w:rFonts w:ascii="Sakkal Majalla" w:hAnsi="Sakkal Majalla" w:cs="Sakkal Majalla" w:hint="cs"/>
+          <w:b/>
+          <w:bCs/>
+          <w:sz w:val="28"/>
+          <w:szCs w:val="28"/>
+          <w:rtl/>
+        </w:rPr>
+        <w:t xml:space="preserve"> </w:t>
+      </w:r>
+      <w:r>
+        <w:rPr>
+          <w:rFonts w:ascii="Sakkal Majalla" w:hAnsi="Sakkal Majalla" w:cs="Sakkal Majalla"/>
+          <w:b/>
+          <w:bCs/>
+          <w:sz w:val="28"/>
+          <w:szCs w:val="28"/>
+          <w:rtl/>
+        </w:rPr>
+        <w:t>–</w:t>
+      </w:r>
+      <w:r>
+        <w:rPr>
+          <w:rFonts w:ascii="Sakkal Majalla" w:hAnsi="Sakkal Majalla" w:cs="Sakkal Majalla" w:hint="cs"/>
+          <w:b/>
+          <w:bCs/>
+          <w:sz w:val="28"/>
+          <w:szCs w:val="28"/>
+          <w:rtl/>
+        </w:rPr>
+        <w:t xml:space="preserve"> </w:t>
+      </w:r>
+      <w:r>
+        <w:rPr>
+          <w:rFonts w:ascii="Sakkal Majalla" w:hAnsi="Sakkal Majalla" w:cs="Sakkal Majalla"/>
+          <w:b/>
+          <w:bCs/>
+          <w:sz w:val="28"/>
+          <w:szCs w:val="28"/>
+        </w:rPr>
+        <w:t>menu</w:t>
+      </w:r>
+      <w:r>
+        <w:rPr>
+          <w:rFonts w:ascii="Sakkal Majalla" w:hAnsi="Sakkal Majalla" w:cs="Sakkal Majalla" w:hint="cs"/>
+          <w:b/>
+          <w:bCs/>
+          <w:sz w:val="28"/>
+          <w:szCs w:val="28"/>
+          <w:rtl/>
+        </w:rPr>
+        <w:t xml:space="preserve"> - </w:t>
+      </w:r>
+      <w:r>
+        <w:rPr>
+          <w:rFonts w:ascii="Sakkal Majalla" w:hAnsi="Sakkal Majalla" w:cs="Sakkal Majalla"/>
+          <w:b/>
+          <w:bCs/>
+          <w:sz w:val="28"/>
+          <w:szCs w:val="28"/>
+        </w:rPr>
+        <w:t>redirect login tocken miss</w:t>
+      </w:r>
+      <w:r>
+        <w:rPr>
+          <w:rFonts w:ascii="Sakkal Majalla" w:hAnsi="Sakkal Majalla" w:cs="Sakkal Majalla" w:hint="cs"/>
+          <w:b/>
+          <w:bCs/>
+          <w:sz w:val="28"/>
+          <w:szCs w:val="28"/>
+          <w:rtl/>
+        </w:rPr>
+        <w:t xml:space="preserve"> </w:t>
+      </w:r>
+      <w:r>
+        <w:rPr>
+          <w:rFonts w:ascii="Sakkal Majalla" w:hAnsi="Sakkal Majalla" w:cs="Sakkal Majalla"/>
+          <w:sz w:val="28"/>
+          <w:szCs w:val="28"/>
+        </w:rPr>
+        <w:t>Session time out</w:t>
       </w:r>
     </w:p>
     <w:p>
@@ -98,10 +196,25 @@
           <w:sz w:val="28"/>
           <w:szCs w:val="28"/>
         </w:rPr>
-        <w:t>Session time out</w:t>
-      </w:r>
-      <w:bookmarkStart w:id="0" w:name="_GoBack"/>
-      <w:bookmarkEnd w:id="0"/>
+        <w:t>Admin login and forget pass and Arabic login and lock screen</w:t>
+      </w:r>
+      <w:r>
+        <w:rPr>
+          <w:rFonts w:ascii="Sakkal Majalla" w:hAnsi="Sakkal Majalla" w:cs="Sakkal Majalla"/>
+          <w:sz w:val="28"/>
+          <w:szCs w:val="28"/>
+        </w:rPr>
+        <w:t xml:space="preserve"> and login throttle</w:t>
+      </w:r>
+      <w:r>
+        <w:rPr>
+          <w:rFonts w:ascii="Sakkal Majalla" w:hAnsi="Sakkal Majalla" w:cs="Sakkal Majalla" w:hint="cs"/>
+          <w:sz w:val="28"/>
+          <w:szCs w:val="28"/>
+          <w:rtl/>
+        </w:rPr>
+        <w:t xml:space="preserve"> </w:t>
+      </w:r>
     </w:p>
     <w:p>
       <w:pPr>
@@ -126,6 +239,16 @@
         </w:rPr>
         <w:t>Image profile</w:t>
       </w:r>
+      <w:r>
+        <w:rPr>
+          <w:rFonts w:ascii="Sakkal Majalla" w:hAnsi="Sakkal Majalla" w:cs="Sakkal Majalla"/>
+          <w:sz w:val="28"/>
+          <w:szCs w:val="28"/>
+        </w:rPr>
+        <w:t xml:space="preserve"> and Logo Db</w:t>
+      </w:r>
+      <w:bookmarkStart w:id="0" w:name="_GoBack"/>
+      <w:bookmarkEnd w:id="0"/>
     </w:p>
     <w:p>
       <w:pPr>
@@ -148,7 +271,7 @@
           <w:sz w:val="28"/>
           <w:szCs w:val="28"/>
         </w:rPr>
-        <w:t>logo</w:t>
+        <w:t>Admin Title</w:t>
       </w:r>
     </w:p>
     <w:p>
@@ -172,7 +295,7 @@
           <w:sz w:val="28"/>
           <w:szCs w:val="28"/>
         </w:rPr>
-        <w:t>Admin Title</w:t>
+        <w:t>All js func inside js file</w:t>
       </w:r>
     </w:p>
     <w:p>
@@ -196,7 +319,7 @@
           <w:sz w:val="28"/>
           <w:szCs w:val="28"/>
         </w:rPr>
-        <w:t>404 and error page</w:t>
+        <w:t>Global trans js</w:t>
       </w:r>
     </w:p>
     <w:p>
@@ -219,133 +342,10 @@
           <w:rFonts w:ascii="Sakkal Majalla" w:hAnsi="Sakkal Majalla" w:cs="Sakkal Majalla"/>
           <w:sz w:val="28"/>
           <w:szCs w:val="28"/>
-        </w:rPr>
-        <w:t xml:space="preserve">All </w:t>
-      </w:r>
-      <w:proofErr w:type="spellStart"/>
-      <w:r>
-        <w:rPr>
-          <w:rFonts w:ascii="Sakkal Majalla" w:hAnsi="Sakkal Majalla" w:cs="Sakkal Majalla"/>
-          <w:sz w:val="28"/>
-          <w:szCs w:val="28"/>
-        </w:rPr>
-        <w:t>js</w:t>
-      </w:r>
-      <w:proofErr w:type="spellEnd"/>
-      <w:r>
-        <w:rPr>
-          <w:rFonts w:ascii="Sakkal Majalla" w:hAnsi="Sakkal Majalla" w:cs="Sakkal Majalla"/>
-          <w:sz w:val="28"/>
-          <w:szCs w:val="28"/>
-        </w:rPr>
-        <w:t xml:space="preserve"> </w:t>
-      </w:r>
-      <w:proofErr w:type="spellStart"/>
-      <w:r>
-        <w:rPr>
-          <w:rFonts w:ascii="Sakkal Majalla" w:hAnsi="Sakkal Majalla" w:cs="Sakkal Majalla"/>
-          <w:sz w:val="28"/>
-          <w:szCs w:val="28"/>
-        </w:rPr>
-        <w:t>func</w:t>
-      </w:r>
-      <w:proofErr w:type="spellEnd"/>
-      <w:r>
-        <w:rPr>
-          <w:rFonts w:ascii="Sakkal Majalla" w:hAnsi="Sakkal Majalla" w:cs="Sakkal Majalla"/>
-          <w:sz w:val="28"/>
-          <w:szCs w:val="28"/>
-        </w:rPr>
-        <w:t xml:space="preserve"> inside </w:t>
-      </w:r>
-      <w:proofErr w:type="spellStart"/>
-      <w:r>
-        <w:rPr>
-          <w:rFonts w:ascii="Sakkal Majalla" w:hAnsi="Sakkal Majalla" w:cs="Sakkal Majalla"/>
-          <w:sz w:val="28"/>
-          <w:szCs w:val="28"/>
-        </w:rPr>
-        <w:t>js</w:t>
-      </w:r>
-      <w:proofErr w:type="spellEnd"/>
-      <w:r>
-        <w:rPr>
-          <w:rFonts w:ascii="Sakkal Majalla" w:hAnsi="Sakkal Majalla" w:cs="Sakkal Majalla"/>
-          <w:sz w:val="28"/>
-          <w:szCs w:val="28"/>
-        </w:rPr>
-        <w:t xml:space="preserve"> file</w:t>
-      </w:r>
-    </w:p>
-    <w:p>
-      <w:pPr>
-        <w:pStyle w:val="ListParagraph"/>
-        <w:numPr>
-          <w:ilvl w:val="0"/>
-          <w:numId w:val="1"/>
-        </w:numPr>
-        <w:bidi/>
-        <w:jc w:val="both"/>
-        <w:rPr>
-          <w:rFonts w:ascii="Sakkal Majalla" w:hAnsi="Sakkal Majalla" w:cs="Sakkal Majalla"/>
-          <w:sz w:val="28"/>
-          <w:szCs w:val="28"/>
-        </w:rPr>
-      </w:pPr>
-      <w:r>
-        <w:rPr>
-          <w:rFonts w:ascii="Sakkal Majalla" w:hAnsi="Sakkal Majalla" w:cs="Sakkal Majalla"/>
-          <w:sz w:val="28"/>
-          <w:szCs w:val="28"/>
-        </w:rPr>
-        <w:t xml:space="preserve">Global trans </w:t>
-      </w:r>
-      <w:proofErr w:type="spellStart"/>
-      <w:r>
-        <w:rPr>
-          <w:rFonts w:ascii="Sakkal Majalla" w:hAnsi="Sakkal Majalla" w:cs="Sakkal Majalla"/>
-          <w:sz w:val="28"/>
-          <w:szCs w:val="28"/>
-        </w:rPr>
-        <w:t>js</w:t>
-      </w:r>
-      <w:proofErr w:type="spellEnd"/>
-    </w:p>
-    <w:p>
-      <w:pPr>
-        <w:pStyle w:val="ListParagraph"/>
-        <w:numPr>
-          <w:ilvl w:val="0"/>
-          <w:numId w:val="1"/>
-        </w:numPr>
-        <w:bidi/>
-        <w:jc w:val="both"/>
-        <w:rPr>
-          <w:rFonts w:ascii="Sakkal Majalla" w:hAnsi="Sakkal Majalla" w:cs="Sakkal Majalla"/>
-          <w:sz w:val="28"/>
-          <w:szCs w:val="28"/>
-        </w:rPr>
-      </w:pPr>
-      <w:r>
-        <w:rPr>
-          <w:rFonts w:ascii="Sakkal Majalla" w:hAnsi="Sakkal Majalla" w:cs="Sakkal Majalla"/>
-          <w:sz w:val="28"/>
-          <w:szCs w:val="28"/>
-          <w:lang w:bidi="ar-SY"/>
-        </w:rPr>
-        <w:t xml:space="preserve">Child soft </w:t>
-      </w:r>
-      <w:proofErr w:type="spellStart"/>
-      <w:r>
-        <w:rPr>
-          <w:rFonts w:ascii="Sakkal Majalla" w:hAnsi="Sakkal Majalla" w:cs="Sakkal Majalla"/>
-          <w:sz w:val="28"/>
-          <w:szCs w:val="28"/>
-          <w:lang w:bidi="ar-SY"/>
-        </w:rPr>
-        <w:t>deletepackage</w:t>
-      </w:r>
-      <w:proofErr w:type="spellEnd"/>
+          <w:lang w:bidi="ar-SY"/>
+        </w:rPr>
+        <w:t>Child soft deletepackage</w:t>
+      </w:r>
     </w:p>
     <w:p>
       <w:pPr>
@@ -381,7 +381,6 @@
           <w:szCs w:val="28"/>
         </w:rPr>
       </w:pPr>
-      <w:proofErr w:type="spellStart"/>
       <w:r>
         <w:rPr>
           <w:rFonts w:ascii="Sakkal Majalla" w:eastAsia="Times New Roman" w:hAnsi="Sakkal Majalla" w:cs="Sakkal Majalla"/>
@@ -391,7 +390,6 @@
         </w:rPr>
         <w:t>laravel-filemanager</w:t>
       </w:r>
-      <w:proofErr w:type="spellEnd"/>
     </w:p>
     <w:p>
       <w:pPr>
@@ -505,43 +503,7 @@
           <w:sz w:val="28"/>
           <w:szCs w:val="28"/>
         </w:rPr>
-        <w:t xml:space="preserve"> </w:t>
-      </w:r>
-      <w:proofErr w:type="spellStart"/>
-      <w:r>
-        <w:rPr>
-          <w:rFonts w:ascii="Sakkal Majalla" w:hAnsi="Sakkal Majalla" w:cs="Sakkal Majalla"/>
-          <w:sz w:val="28"/>
-          <w:szCs w:val="28"/>
-        </w:rPr>
-        <w:t>fileupload</w:t>
-      </w:r>
-      <w:proofErr w:type="spellEnd"/>
-      <w:r>
-        <w:rPr>
-          <w:rFonts w:ascii="Sakkal Majalla" w:hAnsi="Sakkal Majalla" w:cs="Sakkal Majalla"/>
-          <w:sz w:val="28"/>
-          <w:szCs w:val="28"/>
-        </w:rPr>
-        <w:t xml:space="preserve"> </w:t>
-      </w:r>
-      <w:proofErr w:type="spellStart"/>
-      <w:r>
-        <w:rPr>
-          <w:rFonts w:ascii="Sakkal Majalla" w:hAnsi="Sakkal Majalla" w:cs="Sakkal Majalla"/>
-          <w:sz w:val="28"/>
-          <w:szCs w:val="28"/>
-        </w:rPr>
-        <w:t>config</w:t>
-      </w:r>
-      <w:proofErr w:type="spellEnd"/>
-      <w:r>
-        <w:rPr>
-          <w:rFonts w:ascii="Sakkal Majalla" w:hAnsi="Sakkal Majalla" w:cs="Sakkal Majalla"/>
-          <w:sz w:val="28"/>
-          <w:szCs w:val="28"/>
-        </w:rPr>
-        <w:t xml:space="preserve"> , blade</w:t>
+        <w:t xml:space="preserve"> fileupload config , blade</w:t>
       </w:r>
     </w:p>
     <w:p>
@@ -574,25 +536,7 @@
           <w:sz w:val="28"/>
           <w:szCs w:val="28"/>
         </w:rPr>
-        <w:t xml:space="preserve"> </w:t>
-      </w:r>
-      <w:proofErr w:type="spellStart"/>
-      <w:r>
-        <w:rPr>
-          <w:rFonts w:ascii="Sakkal Majalla" w:hAnsi="Sakkal Majalla" w:cs="Sakkal Majalla"/>
-          <w:sz w:val="28"/>
-          <w:szCs w:val="28"/>
-        </w:rPr>
-        <w:t>laravellocalization</w:t>
-      </w:r>
-      <w:proofErr w:type="spellEnd"/>
-      <w:r>
-        <w:rPr>
-          <w:rFonts w:ascii="Sakkal Majalla" w:hAnsi="Sakkal Majalla" w:cs="Sakkal Majalla"/>
-          <w:sz w:val="28"/>
-          <w:szCs w:val="28"/>
-        </w:rPr>
-        <w:t xml:space="preserve"> </w:t>
+        <w:t xml:space="preserve"> laravellocalization </w:t>
       </w:r>
       <w:r>
         <w:rPr>
@@ -645,23 +589,13 @@
           <w:szCs w:val="28"/>
         </w:rPr>
       </w:pPr>
-      <w:proofErr w:type="spellStart"/>
-      <w:r>
-        <w:rPr>
-          <w:rFonts w:ascii="Sakkal Majalla" w:hAnsi="Sakkal Majalla" w:cs="Sakkal Majalla"/>
-          <w:sz w:val="28"/>
-          <w:szCs w:val="28"/>
-        </w:rPr>
-        <w:t>seo</w:t>
-      </w:r>
-      <w:proofErr w:type="spellEnd"/>
-      <w:r>
-        <w:rPr>
-          <w:rFonts w:ascii="Sakkal Majalla" w:hAnsi="Sakkal Majalla" w:cs="Sakkal Majalla"/>
-          <w:sz w:val="28"/>
-          <w:szCs w:val="28"/>
-        </w:rPr>
-        <w:t xml:space="preserve"> and </w:t>
+      <w:r>
+        <w:rPr>
+          <w:rFonts w:ascii="Sakkal Majalla" w:hAnsi="Sakkal Majalla" w:cs="Sakkal Majalla"/>
+          <w:sz w:val="28"/>
+          <w:szCs w:val="28"/>
+        </w:rPr>
+        <w:t xml:space="preserve">seo and </w:t>
       </w:r>
       <w:r>
         <w:rPr>
@@ -714,19 +648,8 @@
           <w:szCs w:val="28"/>
           <w:shd w:val="clear" w:color="auto" w:fill="FFFFFF"/>
         </w:rPr>
-        <w:t>::</w:t>
-      </w:r>
-      <w:proofErr w:type="spellStart"/>
-      <w:r>
-        <w:rPr>
-          <w:rFonts w:ascii="Sakkal Majalla" w:hAnsi="Sakkal Majalla" w:cs="Sakkal Majalla"/>
-          <w:sz w:val="28"/>
-          <w:szCs w:val="28"/>
-          <w:shd w:val="clear" w:color="auto" w:fill="FFFFFF"/>
-        </w:rPr>
-        <w:t>app.filter</w:t>
-      </w:r>
-      <w:proofErr w:type="spellEnd"/>
+        <w:t>::app.filter</w:t>
+      </w:r>
     </w:p>
     <w:p>
       <w:pPr>
@@ -753,7 +676,6 @@
         </w:rPr>
         <w:t xml:space="preserve">عند استخدام ال </w:t>
       </w:r>
-      <w:proofErr w:type="spellStart"/>
       <w:r>
         <w:rPr>
           <w:rFonts w:ascii="Sakkal Majalla" w:hAnsi="Sakkal Majalla" w:cs="Sakkal Majalla"/>
@@ -763,7 +685,6 @@
         </w:rPr>
         <w:t>filemanager</w:t>
       </w:r>
-      <w:proofErr w:type="spellEnd"/>
       <w:r>
         <w:rPr>
           <w:rFonts w:ascii="Sakkal Majalla" w:hAnsi="Sakkal Majalla" w:cs="Sakkal Majalla"/>
@@ -775,7 +696,6 @@
         </w:rPr>
         <w:t xml:space="preserve"> مع ال </w:t>
       </w:r>
-      <w:proofErr w:type="spellStart"/>
       <w:r>
         <w:rPr>
           <w:rFonts w:ascii="Sakkal Majalla" w:hAnsi="Sakkal Majalla" w:cs="Sakkal Majalla"/>
@@ -786,7 +706,6 @@
         </w:rPr>
         <w:t>ckeditor</w:t>
       </w:r>
-      <w:proofErr w:type="spellEnd"/>
       <w:r>
         <w:rPr>
           <w:rFonts w:ascii="Sakkal Majalla" w:hAnsi="Sakkal Majalla" w:cs="Sakkal Majalla"/>
@@ -798,7 +717,6 @@
         </w:rPr>
         <w:t xml:space="preserve"> او مع </w:t>
       </w:r>
-      <w:proofErr w:type="spellStart"/>
       <w:r>
         <w:rPr>
           <w:rFonts w:ascii="Sakkal Majalla" w:hAnsi="Sakkal Majalla" w:cs="Sakkal Majalla"/>
@@ -809,7 +727,6 @@
         </w:rPr>
         <w:t>fileupload</w:t>
       </w:r>
-      <w:proofErr w:type="spellEnd"/>
       <w:r>
         <w:rPr>
           <w:rFonts w:ascii="Sakkal Majalla" w:hAnsi="Sakkal Majalla" w:cs="Sakkal Majalla"/>
@@ -821,7 +738,6 @@
         </w:rPr>
         <w:t xml:space="preserve"> او لحاله يجب تحديد </w:t>
       </w:r>
-      <w:proofErr w:type="spellStart"/>
       <w:r>
         <w:rPr>
           <w:rFonts w:ascii="Sakkal Majalla" w:hAnsi="Sakkal Majalla" w:cs="Sakkal Majalla"/>
@@ -832,7 +748,6 @@
         </w:rPr>
         <w:t>config</w:t>
       </w:r>
-      <w:proofErr w:type="spellEnd"/>
       <w:r>
         <w:rPr>
           <w:rFonts w:ascii="Sakkal Majalla" w:hAnsi="Sakkal Majalla" w:cs="Sakkal Majalla"/>
@@ -854,7 +769,6 @@
         </w:rPr>
         <w:br/>
       </w:r>
-      <w:proofErr w:type="spellStart"/>
       <w:r>
         <w:rPr>
           <w:rFonts w:ascii="Sakkal Majalla" w:hAnsi="Sakkal Majalla" w:cs="Sakkal Majalla"/>
@@ -865,7 +779,6 @@
         </w:rPr>
         <w:t>aut-filemanager</w:t>
       </w:r>
-      <w:proofErr w:type="spellEnd"/>
       <w:r>
         <w:rPr>
           <w:rFonts w:ascii="Sakkal Majalla" w:hAnsi="Sakkal Majalla" w:cs="Sakkal Majalla"/>
@@ -877,7 +790,6 @@
         </w:rPr>
         <w:t xml:space="preserve"> حتى يتم تطبيق </w:t>
       </w:r>
-      <w:proofErr w:type="spellStart"/>
       <w:r>
         <w:rPr>
           <w:rFonts w:ascii="Sakkal Majalla" w:hAnsi="Sakkal Majalla" w:cs="Sakkal Majalla"/>
@@ -888,7 +800,6 @@
         </w:rPr>
         <w:t>auth</w:t>
       </w:r>
-      <w:proofErr w:type="spellEnd"/>
       <w:r>
         <w:rPr>
           <w:rFonts w:ascii="Sakkal Majalla" w:hAnsi="Sakkal Majalla" w:cs="Sakkal Majalla"/>
@@ -945,20 +856,19 @@
           <w:shd w:val="clear" w:color="auto" w:fill="FFFFFF"/>
           <w:lang w:bidi="ar-SY"/>
         </w:rPr>
-        <w:t xml:space="preserve">   </w:t>
-      </w:r>
-      <w:proofErr w:type="spellStart"/>
+        <w:t xml:space="preserve">   resourses </w:t>
+      </w:r>
       <w:r>
         <w:rPr>
           <w:rFonts w:ascii="Sakkal Majalla" w:hAnsi="Sakkal Majalla" w:cs="Sakkal Majalla"/>
           <w:sz w:val="28"/>
           <w:szCs w:val="28"/>
           <w:shd w:val="clear" w:color="auto" w:fill="FFFFFF"/>
-          <w:lang w:bidi="ar-SY"/>
-        </w:rPr>
-        <w:t>resourses</w:t>
-      </w:r>
-      <w:proofErr w:type="spellEnd"/>
+          <w:rtl/>
+          <w:lang w:bidi="ar-SY"/>
+        </w:rPr>
+        <w:t xml:space="preserve"> مع اضافة طريقة لتضمين المكاتب مع حسب الحاجة من </w:t>
+      </w:r>
       <w:r>
         <w:rPr>
           <w:rFonts w:ascii="Sakkal Majalla" w:hAnsi="Sakkal Majalla" w:cs="Sakkal Majalla"/>
@@ -967,31 +877,8 @@
           <w:shd w:val="clear" w:color="auto" w:fill="FFFFFF"/>
           <w:lang w:bidi="ar-SY"/>
         </w:rPr>
-        <w:t xml:space="preserve"> </w:t>
-      </w:r>
-      <w:r>
-        <w:rPr>
-          <w:rFonts w:ascii="Sakkal Majalla" w:hAnsi="Sakkal Majalla" w:cs="Sakkal Majalla"/>
-          <w:sz w:val="28"/>
-          <w:szCs w:val="28"/>
-          <w:shd w:val="clear" w:color="auto" w:fill="FFFFFF"/>
-          <w:rtl/>
-          <w:lang w:bidi="ar-SY"/>
-        </w:rPr>
-        <w:t xml:space="preserve"> مع اضافة طريقة لتضمين المكاتب مع حسب الحاجة من </w:t>
-      </w:r>
-      <w:proofErr w:type="spellStart"/>
-      <w:r>
-        <w:rPr>
-          <w:rFonts w:ascii="Sakkal Majalla" w:hAnsi="Sakkal Majalla" w:cs="Sakkal Majalla"/>
-          <w:sz w:val="28"/>
-          <w:szCs w:val="28"/>
-          <w:shd w:val="clear" w:color="auto" w:fill="FFFFFF"/>
-          <w:lang w:bidi="ar-SY"/>
-        </w:rPr>
         <w:t>viewcomposer</w:t>
       </w:r>
-      <w:proofErr w:type="spellEnd"/>
     </w:p>
     <w:p>
       <w:pPr>
@@ -1132,25 +1019,14 @@
         </w:rPr>
         <w:t xml:space="preserve">اصلاح مشكلة ال </w:t>
       </w:r>
-      <w:proofErr w:type="spellStart"/>
-      <w:r>
-        <w:rPr>
-          <w:rFonts w:ascii="Sakkal Majalla" w:hAnsi="Sakkal Majalla" w:cs="Sakkal Majalla"/>
-          <w:sz w:val="28"/>
-          <w:szCs w:val="28"/>
-          <w:lang w:bidi="ar-SY"/>
-        </w:rPr>
-        <w:t>pjax</w:t>
-      </w:r>
-      <w:proofErr w:type="spellEnd"/>
-      <w:r>
-        <w:rPr>
-          <w:rFonts w:ascii="Sakkal Majalla" w:hAnsi="Sakkal Majalla" w:cs="Sakkal Majalla"/>
-          <w:sz w:val="28"/>
-          <w:szCs w:val="28"/>
-          <w:lang w:bidi="ar-SY"/>
-        </w:rPr>
-        <w:t xml:space="preserve"> load</w:t>
+      <w:r>
+        <w:rPr>
+          <w:rFonts w:ascii="Sakkal Majalla" w:hAnsi="Sakkal Majalla" w:cs="Sakkal Majalla"/>
+          <w:sz w:val="28"/>
+          <w:szCs w:val="28"/>
+          <w:lang w:bidi="ar-SY"/>
+        </w:rPr>
+        <w:t>pjax load</w:t>
       </w:r>
       <w:r>
         <w:rPr>
@@ -1162,25 +1038,14 @@
         </w:rPr>
         <w:t xml:space="preserve"> و </w:t>
       </w:r>
-      <w:proofErr w:type="spellStart"/>
-      <w:r>
-        <w:rPr>
-          <w:rFonts w:ascii="Sakkal Majalla" w:hAnsi="Sakkal Majalla" w:cs="Sakkal Majalla"/>
-          <w:sz w:val="28"/>
-          <w:szCs w:val="28"/>
-          <w:lang w:bidi="ar-SY"/>
-        </w:rPr>
-        <w:t>datatable</w:t>
-      </w:r>
-      <w:proofErr w:type="spellEnd"/>
-      <w:r>
-        <w:rPr>
-          <w:rFonts w:ascii="Sakkal Majalla" w:hAnsi="Sakkal Majalla" w:cs="Sakkal Majalla"/>
-          <w:sz w:val="28"/>
-          <w:szCs w:val="28"/>
-          <w:lang w:bidi="ar-SY"/>
-        </w:rPr>
-        <w:t xml:space="preserve"> load</w:t>
+      <w:r>
+        <w:rPr>
+          <w:rFonts w:ascii="Sakkal Majalla" w:hAnsi="Sakkal Majalla" w:cs="Sakkal Majalla"/>
+          <w:sz w:val="28"/>
+          <w:szCs w:val="28"/>
+          <w:lang w:bidi="ar-SY"/>
+        </w:rPr>
+        <w:t>datatable load</w:t>
       </w:r>
       <w:r>
         <w:rPr>
@@ -1258,25 +1123,7 @@
           <w:sz w:val="28"/>
           <w:szCs w:val="28"/>
         </w:rPr>
-        <w:t xml:space="preserve"> </w:t>
-      </w:r>
-      <w:proofErr w:type="spellStart"/>
-      <w:r>
-        <w:rPr>
-          <w:rFonts w:ascii="Sakkal Majalla" w:hAnsi="Sakkal Majalla" w:cs="Sakkal Majalla"/>
-          <w:sz w:val="28"/>
-          <w:szCs w:val="28"/>
-        </w:rPr>
-        <w:t>datatable</w:t>
-      </w:r>
-      <w:proofErr w:type="spellEnd"/>
-      <w:r>
-        <w:rPr>
-          <w:rFonts w:ascii="Sakkal Majalla" w:hAnsi="Sakkal Majalla" w:cs="Sakkal Majalla"/>
-          <w:sz w:val="28"/>
-          <w:szCs w:val="28"/>
-        </w:rPr>
-        <w:t xml:space="preserve"> </w:t>
+        <w:t xml:space="preserve"> datatable </w:t>
       </w:r>
       <w:r>
         <w:rPr>
@@ -1343,25 +1190,7 @@
           <w:sz w:val="28"/>
           <w:szCs w:val="28"/>
         </w:rPr>
-        <w:t xml:space="preserve"> </w:t>
-      </w:r>
-      <w:proofErr w:type="spellStart"/>
-      <w:r>
-        <w:rPr>
-          <w:rFonts w:ascii="Sakkal Majalla" w:hAnsi="Sakkal Majalla" w:cs="Sakkal Majalla"/>
-          <w:sz w:val="28"/>
-          <w:szCs w:val="28"/>
-        </w:rPr>
-        <w:t>datatable</w:t>
-      </w:r>
-      <w:proofErr w:type="spellEnd"/>
-      <w:r>
-        <w:rPr>
-          <w:rFonts w:ascii="Sakkal Majalla" w:hAnsi="Sakkal Majalla" w:cs="Sakkal Majalla"/>
-          <w:sz w:val="28"/>
-          <w:szCs w:val="28"/>
-        </w:rPr>
-        <w:t xml:space="preserve"> </w:t>
+        <w:t xml:space="preserve"> datatable </w:t>
       </w:r>
       <w:r>
         <w:rPr>
@@ -1420,7 +1249,6 @@
           <w:szCs w:val="28"/>
           <w:rtl/>
         </w:rPr>
-        <w:lastRenderedPageBreak/>
         <w:t>لازم نساوي</w:t>
       </w:r>
       <w:r>
@@ -1481,23 +1309,13 @@
         </w:rPr>
         <w:t xml:space="preserve"> </w:t>
       </w:r>
-      <w:proofErr w:type="spellStart"/>
-      <w:r>
-        <w:rPr>
-          <w:rFonts w:ascii="Sakkal Majalla" w:hAnsi="Sakkal Majalla" w:cs="Sakkal Majalla"/>
-          <w:sz w:val="28"/>
-          <w:szCs w:val="28"/>
-        </w:rPr>
-        <w:t>htaccess</w:t>
-      </w:r>
-      <w:proofErr w:type="spellEnd"/>
-      <w:r>
-        <w:rPr>
-          <w:rFonts w:ascii="Sakkal Majalla" w:hAnsi="Sakkal Majalla" w:cs="Sakkal Majalla"/>
-          <w:sz w:val="28"/>
-          <w:szCs w:val="28"/>
-        </w:rPr>
-        <w:t xml:space="preserve"> cache</w:t>
+      <w:r>
+        <w:rPr>
+          <w:rFonts w:ascii="Sakkal Majalla" w:hAnsi="Sakkal Majalla" w:cs="Sakkal Majalla"/>
+          <w:sz w:val="28"/>
+          <w:szCs w:val="28"/>
+        </w:rPr>
+        <w:t>htaccess cache</w:t>
       </w:r>
     </w:p>
     <w:p>
@@ -1530,25 +1348,7 @@
           <w:sz w:val="28"/>
           <w:szCs w:val="28"/>
         </w:rPr>
-        <w:t xml:space="preserve"> </w:t>
-      </w:r>
-      <w:proofErr w:type="spellStart"/>
-      <w:r>
-        <w:rPr>
-          <w:rFonts w:ascii="Sakkal Majalla" w:hAnsi="Sakkal Majalla" w:cs="Sakkal Majalla"/>
-          <w:sz w:val="28"/>
-          <w:szCs w:val="28"/>
-        </w:rPr>
-        <w:t>lang</w:t>
-      </w:r>
-      <w:proofErr w:type="spellEnd"/>
-      <w:r>
-        <w:rPr>
-          <w:rFonts w:ascii="Sakkal Majalla" w:hAnsi="Sakkal Majalla" w:cs="Sakkal Majalla"/>
-          <w:sz w:val="28"/>
-          <w:szCs w:val="28"/>
-        </w:rPr>
-        <w:t xml:space="preserve"> </w:t>
+        <w:t xml:space="preserve"> lang </w:t>
       </w:r>
       <w:r>
         <w:rPr>
@@ -1584,45 +1384,15 @@
           <w:szCs w:val="28"/>
         </w:rPr>
       </w:pPr>
-      <w:proofErr w:type="spellStart"/>
-      <w:r>
-        <w:rPr>
-          <w:rFonts w:ascii="Sakkal Majalla" w:hAnsi="Sakkal Majalla" w:cs="Sakkal Majalla"/>
-          <w:color w:val="000000"/>
-          <w:sz w:val="28"/>
-          <w:szCs w:val="28"/>
-        </w:rPr>
-        <w:t>transSaveOper</w:t>
-      </w:r>
-      <w:proofErr w:type="spellEnd"/>
-      <w:r>
-        <w:rPr>
-          <w:rFonts w:ascii="Sakkal Majalla" w:hAnsi="Sakkal Majalla" w:cs="Sakkal Majalla"/>
-          <w:color w:val="000000"/>
-          <w:sz w:val="28"/>
-          <w:szCs w:val="28"/>
-        </w:rPr>
-        <w:t xml:space="preserve"> // </w:t>
-      </w:r>
-      <w:proofErr w:type="spellStart"/>
-      <w:r>
-        <w:rPr>
-          <w:rFonts w:ascii="Sakkal Majalla" w:hAnsi="Sakkal Majalla" w:cs="Sakkal Majalla"/>
-          <w:color w:val="000000"/>
-          <w:sz w:val="28"/>
-          <w:szCs w:val="28"/>
-        </w:rPr>
-        <w:t>withoutTrans</w:t>
-      </w:r>
-      <w:proofErr w:type="spellEnd"/>
-      <w:r>
-        <w:rPr>
-          <w:rFonts w:ascii="Sakkal Majalla" w:hAnsi="Sakkal Majalla" w:cs="Sakkal Majalla"/>
-          <w:color w:val="000000"/>
-          <w:sz w:val="28"/>
-          <w:szCs w:val="28"/>
-        </w:rPr>
-        <w:t xml:space="preserve"> </w:t>
+      <w:r>
+        <w:rPr>
+          <w:rFonts w:ascii="Sakkal Majalla" w:hAnsi="Sakkal Majalla" w:cs="Sakkal Majalla"/>
+          <w:color w:val="000000"/>
+          <w:sz w:val="28"/>
+          <w:szCs w:val="28"/>
+        </w:rPr>
+        <w:lastRenderedPageBreak/>
+        <w:t xml:space="preserve">transSaveOper // withoutTrans </w:t>
       </w:r>
       <w:r>
         <w:rPr>
@@ -1640,19 +1410,8 @@
           <w:sz w:val="28"/>
           <w:szCs w:val="28"/>
         </w:rPr>
-        <w:t xml:space="preserve"> tree // </w:t>
-      </w:r>
-      <w:proofErr w:type="spellStart"/>
-      <w:r>
-        <w:rPr>
-          <w:rFonts w:ascii="Sakkal Majalla" w:hAnsi="Sakkal Majalla" w:cs="Sakkal Majalla"/>
-          <w:color w:val="000000"/>
-          <w:sz w:val="28"/>
-          <w:szCs w:val="28"/>
-        </w:rPr>
-        <w:t>lang</w:t>
-      </w:r>
-      <w:proofErr w:type="spellEnd"/>
+        <w:t xml:space="preserve"> tree // lang</w:t>
+      </w:r>
       <w:r>
         <w:rPr>
           <w:rFonts w:ascii="Sakkal Majalla" w:hAnsi="Sakkal Majalla" w:cs="Sakkal Majalla"/>
@@ -1688,29 +1447,7 @@
           <w:szCs w:val="28"/>
           <w:lang w:bidi="ar-SY"/>
         </w:rPr>
-        <w:t xml:space="preserve">replace request input with </w:t>
-      </w:r>
-      <w:proofErr w:type="spellStart"/>
-      <w:r>
-        <w:rPr>
-          <w:rFonts w:ascii="Sakkal Majalla" w:hAnsi="Sakkal Majalla" w:cs="Sakkal Majalla"/>
-          <w:color w:val="000000"/>
-          <w:sz w:val="28"/>
-          <w:szCs w:val="28"/>
-          <w:lang w:bidi="ar-SY"/>
-        </w:rPr>
-        <w:t>attr</w:t>
-      </w:r>
-      <w:proofErr w:type="spellEnd"/>
-      <w:r>
-        <w:rPr>
-          <w:rFonts w:ascii="Sakkal Majalla" w:hAnsi="Sakkal Majalla" w:cs="Sakkal Majalla"/>
-          <w:color w:val="000000"/>
-          <w:sz w:val="28"/>
-          <w:szCs w:val="28"/>
-          <w:lang w:bidi="ar-SY"/>
-        </w:rPr>
-        <w:t xml:space="preserve"> for save      </w:t>
+        <w:t xml:space="preserve">replace request input with attr for save      </w:t>
       </w:r>
     </w:p>
     <w:p>
@@ -1734,25 +1471,7 @@
           <w:sz w:val="28"/>
           <w:szCs w:val="28"/>
         </w:rPr>
-        <w:t xml:space="preserve">tree part </w:t>
-      </w:r>
-      <w:proofErr w:type="spellStart"/>
-      <w:r>
-        <w:rPr>
-          <w:rFonts w:ascii="Sakkal Majalla" w:hAnsi="Sakkal Majalla" w:cs="Sakkal Majalla"/>
-          <w:sz w:val="28"/>
-          <w:szCs w:val="28"/>
-        </w:rPr>
-        <w:t>ajax</w:t>
-      </w:r>
-      <w:proofErr w:type="spellEnd"/>
-      <w:r>
-        <w:rPr>
-          <w:rFonts w:ascii="Sakkal Majalla" w:hAnsi="Sakkal Majalla" w:cs="Sakkal Majalla"/>
-          <w:sz w:val="28"/>
-          <w:szCs w:val="28"/>
-        </w:rPr>
-        <w:t xml:space="preserve"> load</w:t>
+        <w:t>tree part ajax load</w:t>
       </w:r>
     </w:p>
     <w:p>
@@ -1802,25 +1521,7 @@
           <w:sz w:val="28"/>
           <w:szCs w:val="28"/>
         </w:rPr>
-        <w:t xml:space="preserve"> </w:t>
-      </w:r>
-      <w:proofErr w:type="spellStart"/>
-      <w:r>
-        <w:rPr>
-          <w:rFonts w:ascii="Sakkal Majalla" w:hAnsi="Sakkal Majalla" w:cs="Sakkal Majalla"/>
-          <w:sz w:val="28"/>
-          <w:szCs w:val="28"/>
-        </w:rPr>
-        <w:t>ckeditor</w:t>
-      </w:r>
-      <w:proofErr w:type="spellEnd"/>
-      <w:r>
-        <w:rPr>
-          <w:rFonts w:ascii="Sakkal Majalla" w:hAnsi="Sakkal Majalla" w:cs="Sakkal Majalla"/>
-          <w:sz w:val="28"/>
-          <w:szCs w:val="28"/>
-        </w:rPr>
-        <w:t xml:space="preserve"> </w:t>
+        <w:t xml:space="preserve"> ckeditor </w:t>
       </w:r>
       <w:r>
         <w:rPr>
@@ -1925,31 +1626,7 @@
           <w:szCs w:val="28"/>
           <w:lang w:bidi="ar-SY"/>
         </w:rPr>
-        <w:t xml:space="preserve">image ,map , </w:t>
-      </w:r>
-      <w:proofErr w:type="spellStart"/>
-      <w:r>
-        <w:rPr>
-          <w:rFonts w:ascii="Sakkal Majalla" w:hAnsi="Sakkal Majalla" w:cs="Sakkal Majalla"/>
-          <w:b w:val="0"/>
-          <w:bCs w:val="0"/>
-          <w:sz w:val="28"/>
-          <w:szCs w:val="28"/>
-          <w:lang w:bidi="ar-SY"/>
-        </w:rPr>
-        <w:t>filemanager</w:t>
-      </w:r>
-      <w:proofErr w:type="spellEnd"/>
-      <w:r>
-        <w:rPr>
-          <w:rFonts w:ascii="Sakkal Majalla" w:hAnsi="Sakkal Majalla" w:cs="Sakkal Majalla"/>
-          <w:b w:val="0"/>
-          <w:bCs w:val="0"/>
-          <w:sz w:val="28"/>
-          <w:szCs w:val="28"/>
-          <w:lang w:bidi="ar-SY"/>
-        </w:rPr>
-        <w:t xml:space="preserve"> , tree</w:t>
+        <w:t>image ,map , filemanager , tree</w:t>
       </w:r>
       <w:r>
         <w:rPr>
@@ -1992,31 +1669,7 @@
           <w:szCs w:val="28"/>
           <w:lang w:bidi="ar-SY"/>
         </w:rPr>
-        <w:t xml:space="preserve">Make list </w:t>
-      </w:r>
-      <w:proofErr w:type="spellStart"/>
-      <w:r>
-        <w:rPr>
-          <w:rFonts w:ascii="Sakkal Majalla" w:hAnsi="Sakkal Majalla" w:cs="Sakkal Majalla"/>
-          <w:b w:val="0"/>
-          <w:bCs w:val="0"/>
-          <w:sz w:val="28"/>
-          <w:szCs w:val="28"/>
-          <w:lang w:bidi="ar-SY"/>
-        </w:rPr>
-        <w:t>datatable</w:t>
-      </w:r>
-      <w:proofErr w:type="spellEnd"/>
-      <w:r>
-        <w:rPr>
-          <w:rFonts w:ascii="Sakkal Majalla" w:hAnsi="Sakkal Majalla" w:cs="Sakkal Majalla"/>
-          <w:b w:val="0"/>
-          <w:bCs w:val="0"/>
-          <w:sz w:val="28"/>
-          <w:szCs w:val="28"/>
-          <w:lang w:bidi="ar-SY"/>
-        </w:rPr>
-        <w:t xml:space="preserve"> of div</w:t>
+        <w:t>Make list datatable of div</w:t>
       </w:r>
     </w:p>
     <w:p>
@@ -2105,27 +1758,7 @@
           <w:szCs w:val="28"/>
           <w:lang w:bidi="ar-SY"/>
         </w:rPr>
-        <w:t xml:space="preserve">short </w:t>
-      </w:r>
-      <w:proofErr w:type="spellStart"/>
-      <w:r>
-        <w:rPr>
-          <w:rFonts w:ascii="Sakkal Majalla" w:hAnsi="Sakkal Majalla" w:cs="Sakkal Majalla"/>
-          <w:sz w:val="28"/>
-          <w:szCs w:val="28"/>
-          <w:lang w:bidi="ar-SY"/>
-        </w:rPr>
-        <w:t>js</w:t>
-      </w:r>
-      <w:proofErr w:type="spellEnd"/>
-      <w:r>
-        <w:rPr>
-          <w:rFonts w:ascii="Sakkal Majalla" w:hAnsi="Sakkal Majalla" w:cs="Sakkal Majalla"/>
-          <w:sz w:val="28"/>
-          <w:szCs w:val="28"/>
-          <w:lang w:bidi="ar-SY"/>
-        </w:rPr>
-        <w:t xml:space="preserve"> code and file size</w:t>
+        <w:t>short js code and file size</w:t>
       </w:r>
       <w:r>
         <w:rPr>
@@ -2171,19 +1804,8 @@
           <w:szCs w:val="28"/>
           <w:lang w:bidi="ar-SY"/>
         </w:rPr>
-        <w:t xml:space="preserve"> </w:t>
-      </w:r>
-      <w:proofErr w:type="spellStart"/>
-      <w:r>
-        <w:rPr>
-          <w:rFonts w:ascii="Sakkal Majalla" w:hAnsi="Sakkal Majalla" w:cs="Sakkal Majalla"/>
-          <w:sz w:val="28"/>
-          <w:szCs w:val="28"/>
-          <w:lang w:bidi="ar-SY"/>
-        </w:rPr>
-        <w:t>ckeditor</w:t>
-      </w:r>
-      <w:proofErr w:type="spellEnd"/>
+        <w:t xml:space="preserve"> ckeditor</w:t>
+      </w:r>
       <w:r>
         <w:rPr>
           <w:rFonts w:ascii="Sakkal Majalla" w:hAnsi="Sakkal Majalla" w:cs="Sakkal Majalla"/>
@@ -2194,7 +1816,6 @@
         </w:rPr>
         <w:t xml:space="preserve"> بعض الازرار عند الضغط عليها لايتم فتح ال </w:t>
       </w:r>
-      <w:proofErr w:type="spellStart"/>
       <w:r>
         <w:rPr>
           <w:rFonts w:ascii="Sakkal Majalla" w:hAnsi="Sakkal Majalla" w:cs="Sakkal Majalla"/>
@@ -2204,7 +1825,6 @@
         </w:rPr>
         <w:t>filemanager</w:t>
       </w:r>
-      <w:proofErr w:type="spellEnd"/>
       <w:r>
         <w:rPr>
           <w:rFonts w:ascii="Sakkal Majalla" w:hAnsi="Sakkal Majalla" w:cs="Sakkal Majalla"/>
@@ -2359,28 +1979,15 @@
           <w:szCs w:val="28"/>
         </w:rPr>
       </w:pPr>
-      <w:proofErr w:type="spellStart"/>
-      <w:proofErr w:type="gramStart"/>
-      <w:r>
-        <w:rPr>
-          <w:rFonts w:ascii="Sakkal Majalla" w:hAnsi="Sakkal Majalla" w:cs="Sakkal Majalla"/>
-          <w:color w:val="000000"/>
-          <w:sz w:val="28"/>
-          <w:szCs w:val="28"/>
-        </w:rPr>
-        <w:t>uxweb</w:t>
-      </w:r>
-      <w:proofErr w:type="spellEnd"/>
-      <w:r>
-        <w:rPr>
-          <w:rFonts w:ascii="Sakkal Majalla" w:hAnsi="Sakkal Majalla" w:cs="Sakkal Majalla"/>
-          <w:color w:val="000000"/>
-          <w:sz w:val="28"/>
-          <w:szCs w:val="28"/>
-        </w:rPr>
-        <w:t>/sweet-alert</w:t>
-      </w:r>
-      <w:proofErr w:type="gramEnd"/>
+      <w:r>
+        <w:rPr>
+          <w:rFonts w:ascii="Sakkal Majalla" w:hAnsi="Sakkal Majalla" w:cs="Sakkal Majalla"/>
+          <w:color w:val="000000"/>
+          <w:sz w:val="28"/>
+          <w:szCs w:val="28"/>
+        </w:rPr>
+        <w:t>uxweb/sweet-alert</w:t>
+      </w:r>
       <w:r>
         <w:rPr>
           <w:rFonts w:ascii="Sakkal Majalla" w:hAnsi="Sakkal Majalla" w:cs="Sakkal Majalla"/>
@@ -2419,7 +2026,6 @@
           <w:szCs w:val="28"/>
         </w:rPr>
       </w:pPr>
-      <w:proofErr w:type="gramStart"/>
       <w:r>
         <w:rPr>
           <w:rFonts w:ascii="Sakkal Majalla" w:eastAsia="Times New Roman" w:hAnsi="Sakkal Majalla" w:cs="Sakkal Majalla"/>
@@ -2427,57 +2033,7 @@
           <w:sz w:val="28"/>
           <w:szCs w:val="28"/>
         </w:rPr>
-        <w:t>composer</w:t>
-      </w:r>
-      <w:proofErr w:type="gramEnd"/>
-      <w:r>
-        <w:rPr>
-          <w:rFonts w:ascii="Sakkal Majalla" w:eastAsia="Times New Roman" w:hAnsi="Sakkal Majalla" w:cs="Sakkal Majalla"/>
-          <w:color w:val="000000"/>
-          <w:sz w:val="28"/>
-          <w:szCs w:val="28"/>
-        </w:rPr>
-        <w:t xml:space="preserve"> require </w:t>
-      </w:r>
-      <w:proofErr w:type="spellStart"/>
-      <w:r>
-        <w:rPr>
-          <w:rFonts w:ascii="Sakkal Majalla" w:eastAsia="Times New Roman" w:hAnsi="Sakkal Majalla" w:cs="Sakkal Majalla"/>
-          <w:color w:val="000000"/>
-          <w:sz w:val="28"/>
-          <w:szCs w:val="28"/>
-        </w:rPr>
-        <w:t>renatomarinho</w:t>
-      </w:r>
-      <w:proofErr w:type="spellEnd"/>
-      <w:r>
-        <w:rPr>
-          <w:rFonts w:ascii="Sakkal Majalla" w:eastAsia="Times New Roman" w:hAnsi="Sakkal Majalla" w:cs="Sakkal Majalla"/>
-          <w:color w:val="000000"/>
-          <w:sz w:val="28"/>
-          <w:szCs w:val="28"/>
-        </w:rPr>
-        <w:t>/</w:t>
-      </w:r>
-      <w:proofErr w:type="spellStart"/>
-      <w:r>
-        <w:rPr>
-          <w:rFonts w:ascii="Sakkal Majalla" w:eastAsia="Times New Roman" w:hAnsi="Sakkal Majalla" w:cs="Sakkal Majalla"/>
-          <w:color w:val="000000"/>
-          <w:sz w:val="28"/>
-          <w:szCs w:val="28"/>
-        </w:rPr>
-        <w:t>laravel</w:t>
-      </w:r>
-      <w:proofErr w:type="spellEnd"/>
-      <w:r>
-        <w:rPr>
-          <w:rFonts w:ascii="Sakkal Majalla" w:eastAsia="Times New Roman" w:hAnsi="Sakkal Majalla" w:cs="Sakkal Majalla"/>
-          <w:color w:val="000000"/>
-          <w:sz w:val="28"/>
-          <w:szCs w:val="28"/>
-        </w:rPr>
-        <w:t>-page-speed</w:t>
+        <w:t>composer require renatomarinho/laravel-page-speed</w:t>
       </w:r>
     </w:p>
     <w:p>
@@ -3069,27 +2625,7 @@
           <w:sz w:val="28"/>
           <w:szCs w:val="28"/>
         </w:rPr>
-        <w:t xml:space="preserve"> </w:t>
-      </w:r>
-      <w:proofErr w:type="spellStart"/>
-      <w:r>
-        <w:rPr>
-          <w:rFonts w:ascii="Sakkal Majalla" w:hAnsi="Sakkal Majalla" w:cs="Sakkal Majalla"/>
-          <w:color w:val="000000"/>
-          <w:sz w:val="28"/>
-          <w:szCs w:val="28"/>
-        </w:rPr>
-        <w:t>object_id</w:t>
-      </w:r>
-      <w:proofErr w:type="spellEnd"/>
-      <w:r>
-        <w:rPr>
-          <w:rFonts w:ascii="Sakkal Majalla" w:hAnsi="Sakkal Majalla" w:cs="Sakkal Majalla"/>
-          <w:color w:val="000000"/>
-          <w:sz w:val="28"/>
-          <w:szCs w:val="28"/>
-        </w:rPr>
-        <w:t xml:space="preserve"> </w:t>
+        <w:t xml:space="preserve"> object_id </w:t>
       </w:r>
       <w:r>
         <w:rPr>
@@ -3108,27 +2644,7 @@
           <w:sz w:val="28"/>
           <w:szCs w:val="28"/>
         </w:rPr>
-        <w:t xml:space="preserve"> </w:t>
-      </w:r>
-      <w:proofErr w:type="spellStart"/>
-      <w:r>
-        <w:rPr>
-          <w:rFonts w:ascii="Sakkal Majalla" w:hAnsi="Sakkal Majalla" w:cs="Sakkal Majalla"/>
-          <w:color w:val="000000"/>
-          <w:sz w:val="28"/>
-          <w:szCs w:val="28"/>
-        </w:rPr>
-        <w:t>object_type</w:t>
-      </w:r>
-      <w:proofErr w:type="spellEnd"/>
-      <w:r>
-        <w:rPr>
-          <w:rFonts w:ascii="Sakkal Majalla" w:hAnsi="Sakkal Majalla" w:cs="Sakkal Majalla"/>
-          <w:color w:val="000000"/>
-          <w:sz w:val="28"/>
-          <w:szCs w:val="28"/>
-        </w:rPr>
-        <w:t xml:space="preserve"> </w:t>
+        <w:t xml:space="preserve"> object_type </w:t>
       </w:r>
       <w:r>
         <w:rPr>
@@ -3710,19 +3226,8 @@
           <w:sz w:val="28"/>
           <w:szCs w:val="28"/>
         </w:rPr>
-        <w:t xml:space="preserve"> </w:t>
-      </w:r>
-      <w:proofErr w:type="spellStart"/>
-      <w:r>
-        <w:rPr>
-          <w:rFonts w:ascii="Sakkal Majalla" w:hAnsi="Sakkal Majalla" w:cs="Sakkal Majalla"/>
-          <w:color w:val="000000"/>
-          <w:sz w:val="28"/>
-          <w:szCs w:val="28"/>
-        </w:rPr>
-        <w:t>datatable</w:t>
-      </w:r>
-      <w:proofErr w:type="spellEnd"/>
+        <w:t xml:space="preserve"> datatable</w:t>
+      </w:r>
       <w:r>
         <w:rPr>
           <w:rFonts w:ascii="Sakkal Majalla" w:hAnsi="Sakkal Majalla" w:cs="Sakkal Majalla"/>
@@ -3740,7 +3245,6 @@
           <w:szCs w:val="28"/>
           <w:rtl/>
         </w:rPr>
-        <w:lastRenderedPageBreak/>
         <w:t>مافي</w:t>
       </w:r>
       <w:r>
@@ -4113,7 +3617,7 @@
   <w:abstractNum w:abstractNumId="0">
     <w:nsid w:val="093B5D43"/>
     <w:multiLevelType w:val="hybridMultilevel"/>
-    <w:tmpl w:val="3626B5FC"/>
+    <w:tmpl w:val="51A24CC6"/>
     <w:lvl w:ilvl="0" w:tplc="04090001">
       <w:start w:val="1"/>
       <w:numFmt w:val="bullet"/>
@@ -5787,7 +5291,7 @@
 </file>
 
 <file path=customXml/itemProps1.xml><?xml version="1.0" encoding="utf-8"?>
-<ds:datastoreItem xmlns:ds="http://schemas.openxmlformats.org/officeDocument/2006/customXml" ds:itemID="{686F561C-9880-4F06-8CD0-85A90A4AD553}">
+<ds:datastoreItem xmlns:ds="http://schemas.openxmlformats.org/officeDocument/2006/customXml" ds:itemID="{B2DCAEBE-0661-43BD-BDD6-EC89A27B98E8}">
   <ds:schemaRefs>
     <ds:schemaRef ds:uri="http://schemas.openxmlformats.org/officeDocument/2006/bibliography"/>
   </ds:schemaRefs>

</xml_diff>

<commit_message>
fix some issue tree
</commit_message>
<xml_diff>
--- a/Temp/issue.docx
+++ b/Temp/issue.docx
@@ -247,8 +247,6 @@
         </w:rPr>
         <w:t xml:space="preserve"> and Logo Db</w:t>
       </w:r>
-      <w:bookmarkStart w:id="0" w:name="_GoBack"/>
-      <w:bookmarkEnd w:id="0"/>
     </w:p>
     <w:p>
       <w:pPr>
@@ -3554,6 +3552,123 @@
     </w:p>
     <w:p>
       <w:pPr>
+        <w:pStyle w:val="HTMLPreformatted"/>
+        <w:shd w:val="clear" w:color="auto" w:fill="FFFFFF"/>
+        <w:bidi/>
+        <w:ind w:left="720"/>
+        <w:rPr>
+          <w:rFonts w:ascii="Sakkal Majalla" w:hAnsi="Sakkal Majalla" w:cs="Sakkal Majalla"/>
+          <w:color w:val="000000"/>
+          <w:sz w:val="28"/>
+          <w:szCs w:val="28"/>
+        </w:rPr>
+      </w:pPr>
+    </w:p>
+    <w:p>
+      <w:pPr>
+        <w:pStyle w:val="HTMLPreformatted"/>
+        <w:numPr>
+          <w:ilvl w:val="0"/>
+          <w:numId w:val="5"/>
+        </w:numPr>
+        <w:shd w:val="clear" w:color="auto" w:fill="FFFFFF"/>
+        <w:bidi/>
+        <w:rPr>
+          <w:rFonts w:ascii="Sakkal Majalla" w:hAnsi="Sakkal Majalla" w:cs="Sakkal Majalla"/>
+          <w:color w:val="000000"/>
+          <w:sz w:val="28"/>
+          <w:szCs w:val="28"/>
+        </w:rPr>
+      </w:pPr>
+      <w:hyperlink r:id="rId7" w:history="1">
+        <w:r>
+          <w:rPr>
+            <w:rStyle w:val="Hyperlink"/>
+            <w:rFonts w:ascii="Sakkal Majalla" w:hAnsi="Sakkal Majalla" w:cs="Sakkal Majalla"/>
+            <w:sz w:val="28"/>
+            <w:szCs w:val="28"/>
+          </w:rPr>
+          <w:t>https://packagist.org/packages/genealabs/laravel-caffeine</w:t>
+        </w:r>
+      </w:hyperlink>
+      <w:bookmarkStart w:id="0" w:name="_GoBack"/>
+      <w:bookmarkEnd w:id="0"/>
+    </w:p>
+    <w:p>
+      <w:pPr>
+        <w:pStyle w:val="HTMLPreformatted"/>
+        <w:shd w:val="clear" w:color="auto" w:fill="FFFFFF"/>
+        <w:bidi/>
+        <w:ind w:left="360"/>
+        <w:jc w:val="right"/>
+        <w:rPr>
+          <w:rFonts w:ascii="Sakkal Majalla" w:hAnsi="Sakkal Majalla" w:cs="Sakkal Majalla"/>
+          <w:color w:val="000000"/>
+          <w:sz w:val="28"/>
+          <w:szCs w:val="28"/>
+        </w:rPr>
+      </w:pPr>
+      <w:r>
+        <w:rPr>
+          <w:rFonts w:ascii="Sakkal Majalla" w:hAnsi="Sakkal Majalla" w:cs="Sakkal Majalla"/>
+          <w:noProof/>
+          <w:color w:val="000000"/>
+          <w:sz w:val="28"/>
+          <w:szCs w:val="28"/>
+          <w:rtl/>
+        </w:rPr>
+        <w:drawing>
+          <wp:inline distT="0" distB="0" distL="0" distR="0">
+            <wp:extent cx="5486400" cy="3704194"/>
+            <wp:effectExtent l="0" t="0" r="0" b="0"/>
+            <wp:docPr id="2" name="Picture 2" descr="C:\Users\HP\Desktop\Screenshot_1.png"/>
+            <wp:cNvGraphicFramePr>
+              <a:graphicFrameLocks xmlns:a="http://schemas.openxmlformats.org/drawingml/2006/main" noChangeAspect="1"/>
+            </wp:cNvGraphicFramePr>
+            <a:graphic xmlns:a="http://schemas.openxmlformats.org/drawingml/2006/main">
+              <a:graphicData uri="http://schemas.openxmlformats.org/drawingml/2006/picture">
+                <pic:pic xmlns:pic="http://schemas.openxmlformats.org/drawingml/2006/picture">
+                  <pic:nvPicPr>
+                    <pic:cNvPr id="0" name="Picture 1" descr="C:\Users\HP\Desktop\Screenshot_1.png"/>
+                    <pic:cNvPicPr>
+                      <a:picLocks noChangeAspect="1" noChangeArrowheads="1"/>
+                    </pic:cNvPicPr>
+                  </pic:nvPicPr>
+                  <pic:blipFill>
+                    <a:blip r:embed="rId8">
+                      <a:extLst>
+                        <a:ext uri="{28A0092B-C50C-407E-A947-70E740481C1C}">
+                          <a14:useLocalDpi xmlns:a14="http://schemas.microsoft.com/office/drawing/2010/main" val="0"/>
+                        </a:ext>
+                      </a:extLst>
+                    </a:blip>
+                    <a:srcRect/>
+                    <a:stretch>
+                      <a:fillRect/>
+                    </a:stretch>
+                  </pic:blipFill>
+                  <pic:spPr bwMode="auto">
+                    <a:xfrm>
+                      <a:off x="0" y="0"/>
+                      <a:ext cx="5486400" cy="3704194"/>
+                    </a:xfrm>
+                    <a:prstGeom prst="rect">
+                      <a:avLst/>
+                    </a:prstGeom>
+                    <a:noFill/>
+                    <a:ln>
+                      <a:noFill/>
+                    </a:ln>
+                  </pic:spPr>
+                </pic:pic>
+              </a:graphicData>
+            </a:graphic>
+          </wp:inline>
+        </w:drawing>
+      </w:r>
+    </w:p>
+    <w:p>
+      <w:pPr>
         <w:shd w:val="clear" w:color="auto" w:fill="FFFFFF"/>
         <w:tabs>
           <w:tab w:val="left" w:pos="916"/>
@@ -3590,6 +3705,7 @@
           <w:rFonts w:ascii="Sakkal Majalla" w:hAnsi="Sakkal Majalla" w:cs="Sakkal Majalla"/>
           <w:sz w:val="28"/>
           <w:szCs w:val="28"/>
+          <w:lang w:bidi="ar-SY"/>
         </w:rPr>
       </w:pPr>
     </w:p>
@@ -4069,7 +4185,7 @@
   <w:abstractNum w:abstractNumId="4">
     <w:nsid w:val="51DC23A7"/>
     <w:multiLevelType w:val="hybridMultilevel"/>
-    <w:tmpl w:val="DB2CAA68"/>
+    <w:tmpl w:val="16227626"/>
     <w:lvl w:ilvl="0" w:tplc="04090001">
       <w:start w:val="1"/>
       <w:numFmt w:val="bullet"/>
@@ -4867,7 +4983,6 @@
     <w:name w:val="Hyperlink"/>
     <w:basedOn w:val="DefaultParagraphFont"/>
     <w:uiPriority w:val="99"/>
-    <w:semiHidden/>
     <w:unhideWhenUsed/>
     <w:rsid w:val="0042130D"/>
     <w:rPr>
@@ -5021,6 +5136,31 @@
       <w:sz w:val="18"/>
       <w:szCs w:val="18"/>
     </w:rPr>
+  </w:style>
+  <w:style w:type="character" w:customStyle="1" w:styleId="hljs-keyword">
+    <w:name w:val="hljs-keyword"/>
+    <w:basedOn w:val="DefaultParagraphFont"/>
+    <w:rsid w:val="00AD2148"/>
+  </w:style>
+  <w:style w:type="character" w:customStyle="1" w:styleId="hljs-function">
+    <w:name w:val="hljs-function"/>
+    <w:basedOn w:val="DefaultParagraphFont"/>
+    <w:rsid w:val="00AD2148"/>
+  </w:style>
+  <w:style w:type="character" w:customStyle="1" w:styleId="hljs-title">
+    <w:name w:val="hljs-title"/>
+    <w:basedOn w:val="DefaultParagraphFont"/>
+    <w:rsid w:val="00AD2148"/>
+  </w:style>
+  <w:style w:type="character" w:customStyle="1" w:styleId="hljs-params">
+    <w:name w:val="hljs-params"/>
+    <w:basedOn w:val="DefaultParagraphFont"/>
+    <w:rsid w:val="00AD2148"/>
+  </w:style>
+  <w:style w:type="character" w:customStyle="1" w:styleId="hljs-string">
+    <w:name w:val="hljs-string"/>
+    <w:basedOn w:val="DefaultParagraphFont"/>
+    <w:rsid w:val="00AD2148"/>
   </w:style>
 </w:styles>
 </file>
@@ -5291,7 +5431,7 @@
 </file>
 
 <file path=customXml/itemProps1.xml><?xml version="1.0" encoding="utf-8"?>
-<ds:datastoreItem xmlns:ds="http://schemas.openxmlformats.org/officeDocument/2006/customXml" ds:itemID="{B2DCAEBE-0661-43BD-BDD6-EC89A27B98E8}">
+<ds:datastoreItem xmlns:ds="http://schemas.openxmlformats.org/officeDocument/2006/customXml" ds:itemID="{93F604C6-9591-42F2-A938-B29E4CD4D022}">
   <ds:schemaRefs>
     <ds:schemaRef ds:uri="http://schemas.openxmlformats.org/officeDocument/2006/bibliography"/>
   </ds:schemaRefs>

</xml_diff>

<commit_message>
fix all Lang Issue
</commit_message>
<xml_diff>
--- a/Temp/issue.docx
+++ b/Temp/issue.docx
@@ -102,100 +102,6 @@
         </w:rPr>
         <w:t xml:space="preserve"> </w:t>
       </w:r>
-      <w:r>
-        <w:rPr>
-          <w:rFonts w:ascii="Sakkal Majalla" w:hAnsi="Sakkal Majalla" w:cs="Sakkal Majalla"/>
-          <w:b/>
-          <w:bCs/>
-          <w:sz w:val="28"/>
-          <w:szCs w:val="28"/>
-          <w:rtl/>
-        </w:rPr>
-        <w:t>–</w:t>
-      </w:r>
-      <w:r>
-        <w:rPr>
-          <w:rFonts w:ascii="Sakkal Majalla" w:hAnsi="Sakkal Majalla" w:cs="Sakkal Majalla" w:hint="cs"/>
-          <w:b/>
-          <w:bCs/>
-          <w:sz w:val="28"/>
-          <w:szCs w:val="28"/>
-          <w:rtl/>
-        </w:rPr>
-        <w:t xml:space="preserve"> </w:t>
-      </w:r>
-      <w:r>
-        <w:rPr>
-          <w:rFonts w:ascii="Sakkal Majalla" w:hAnsi="Sakkal Majalla" w:cs="Sakkal Majalla"/>
-          <w:b/>
-          <w:bCs/>
-          <w:sz w:val="28"/>
-          <w:szCs w:val="28"/>
-        </w:rPr>
-        <w:t>menu</w:t>
-      </w:r>
-      <w:r>
-        <w:rPr>
-          <w:rFonts w:ascii="Sakkal Majalla" w:hAnsi="Sakkal Majalla" w:cs="Sakkal Majalla" w:hint="cs"/>
-          <w:b/>
-          <w:bCs/>
-          <w:sz w:val="28"/>
-          <w:szCs w:val="28"/>
-          <w:rtl/>
-        </w:rPr>
-        <w:t xml:space="preserve"> - </w:t>
-      </w:r>
-      <w:r>
-        <w:rPr>
-          <w:rFonts w:ascii="Sakkal Majalla" w:hAnsi="Sakkal Majalla" w:cs="Sakkal Majalla"/>
-          <w:b/>
-          <w:bCs/>
-          <w:sz w:val="28"/>
-          <w:szCs w:val="28"/>
-        </w:rPr>
-        <w:t xml:space="preserve">redirect login </w:t>
-      </w:r>
-      <w:proofErr w:type="spellStart"/>
-      <w:r>
-        <w:rPr>
-          <w:rFonts w:ascii="Sakkal Majalla" w:hAnsi="Sakkal Majalla" w:cs="Sakkal Majalla"/>
-          <w:b/>
-          <w:bCs/>
-          <w:sz w:val="28"/>
-          <w:szCs w:val="28"/>
-        </w:rPr>
-        <w:t>tocken</w:t>
-      </w:r>
-      <w:proofErr w:type="spellEnd"/>
-      <w:r>
-        <w:rPr>
-          <w:rFonts w:ascii="Sakkal Majalla" w:hAnsi="Sakkal Majalla" w:cs="Sakkal Majalla"/>
-          <w:b/>
-          <w:bCs/>
-          <w:sz w:val="28"/>
-          <w:szCs w:val="28"/>
-        </w:rPr>
-        <w:t xml:space="preserve"> miss</w:t>
-      </w:r>
-      <w:r>
-        <w:rPr>
-          <w:rFonts w:ascii="Sakkal Majalla" w:hAnsi="Sakkal Majalla" w:cs="Sakkal Majalla" w:hint="cs"/>
-          <w:b/>
-          <w:bCs/>
-          <w:sz w:val="28"/>
-          <w:szCs w:val="28"/>
-          <w:rtl/>
-        </w:rPr>
-        <w:t xml:space="preserve"> </w:t>
-      </w:r>
-      <w:r>
-        <w:rPr>
-          <w:rFonts w:ascii="Sakkal Majalla" w:hAnsi="Sakkal Majalla" w:cs="Sakkal Majalla"/>
-          <w:sz w:val="28"/>
-          <w:szCs w:val="28"/>
-        </w:rPr>
-        <w:t>Session time out</w:t>
-      </w:r>
     </w:p>
     <w:p>
       <w:pPr>
@@ -254,42 +160,13 @@
           <w:szCs w:val="28"/>
         </w:rPr>
       </w:pPr>
-      <w:proofErr w:type="spellStart"/>
-      <w:r>
-        <w:rPr>
-          <w:rFonts w:ascii="Sakkal Majalla" w:hAnsi="Sakkal Majalla" w:cs="Sakkal Majalla"/>
-          <w:sz w:val="28"/>
-          <w:szCs w:val="28"/>
-        </w:rPr>
-        <w:t>Show_notify</w:t>
-      </w:r>
-      <w:proofErr w:type="spellEnd"/>
-      <w:r>
-        <w:rPr>
-          <w:rFonts w:ascii="Sakkal Majalla" w:hAnsi="Sakkal Majalla" w:cs="Sakkal Majalla"/>
-          <w:sz w:val="28"/>
-          <w:szCs w:val="28"/>
-        </w:rPr>
-        <w:t xml:space="preserve"> handler</w:t>
-      </w:r>
-      <w:r>
-        <w:rPr>
-          <w:rFonts w:ascii="Sakkal Majalla" w:hAnsi="Sakkal Majalla" w:cs="Sakkal Majalla" w:hint="cs"/>
-          <w:sz w:val="28"/>
-          <w:szCs w:val="28"/>
-          <w:rtl/>
-          <w:lang w:bidi="ar-SY"/>
-        </w:rPr>
-        <w:t xml:space="preserve"> </w:t>
-      </w:r>
-      <w:r>
-        <w:rPr>
-          <w:rFonts w:ascii="Sakkal Majalla" w:hAnsi="Sakkal Majalla" w:cs="Sakkal Majalla"/>
-          <w:sz w:val="28"/>
-          <w:szCs w:val="28"/>
-          <w:lang w:bidi="ar-SY"/>
-        </w:rPr>
-        <w:t>sweet alert</w:t>
+      <w:r>
+        <w:rPr>
+          <w:rFonts w:ascii="Sakkal Majalla" w:hAnsi="Sakkal Majalla" w:cs="Sakkal Majalla"/>
+          <w:sz w:val="28"/>
+          <w:szCs w:val="28"/>
+        </w:rPr>
+        <w:t>Admin Title</w:t>
       </w:r>
     </w:p>
     <w:p>
@@ -307,15 +184,42 @@
           <w:szCs w:val="28"/>
         </w:rPr>
       </w:pPr>
-      <w:bookmarkStart w:id="0" w:name="_GoBack"/>
-      <w:bookmarkEnd w:id="0"/>
-      <w:r>
-        <w:rPr>
-          <w:rFonts w:ascii="Sakkal Majalla" w:hAnsi="Sakkal Majalla" w:cs="Sakkal Majalla"/>
-          <w:sz w:val="28"/>
-          <w:szCs w:val="28"/>
-        </w:rPr>
-        <w:t>Admin Title</w:t>
+      <w:proofErr w:type="spellStart"/>
+      <w:r>
+        <w:rPr>
+          <w:rFonts w:ascii="Sakkal Majalla" w:hAnsi="Sakkal Majalla" w:cs="Sakkal Majalla"/>
+          <w:sz w:val="28"/>
+          <w:szCs w:val="28"/>
+        </w:rPr>
+        <w:t>Show_notify</w:t>
+      </w:r>
+      <w:proofErr w:type="spellEnd"/>
+      <w:r>
+        <w:rPr>
+          <w:rFonts w:ascii="Sakkal Majalla" w:hAnsi="Sakkal Majalla" w:cs="Sakkal Majalla"/>
+          <w:sz w:val="28"/>
+          <w:szCs w:val="28"/>
+        </w:rPr>
+        <w:t xml:space="preserve"> handler</w:t>
+      </w:r>
+      <w:r>
+        <w:rPr>
+          <w:rFonts w:ascii="Sakkal Majalla" w:hAnsi="Sakkal Majalla" w:cs="Sakkal Majalla" w:hint="cs"/>
+          <w:sz w:val="28"/>
+          <w:szCs w:val="28"/>
+          <w:rtl/>
+          <w:lang w:bidi="ar-SY"/>
+        </w:rPr>
+        <w:t xml:space="preserve"> </w:t>
+      </w:r>
+      <w:r>
+        <w:rPr>
+          <w:rFonts w:ascii="Sakkal Majalla" w:hAnsi="Sakkal Majalla" w:cs="Sakkal Majalla"/>
+          <w:sz w:val="28"/>
+          <w:szCs w:val="28"/>
+          <w:lang w:bidi="ar-SY"/>
+        </w:rPr>
+        <w:t>sweet alert</w:t>
       </w:r>
     </w:p>
     <w:p>
@@ -453,6 +357,7 @@
         </w:rPr>
         <w:t xml:space="preserve">Global trans </w:t>
       </w:r>
+      <w:bookmarkStart w:id="0" w:name="_GoBack"/>
       <w:proofErr w:type="spellStart"/>
       <w:r>
         <w:rPr>
@@ -462,6 +367,7 @@
         </w:rPr>
         <w:t>js</w:t>
       </w:r>
+      <w:bookmarkEnd w:id="0"/>
       <w:proofErr w:type="spellEnd"/>
     </w:p>
     <w:p>
@@ -630,6 +536,50 @@
     </w:p>
     <w:p>
       <w:pPr>
+        <w:pStyle w:val="HTMLPreformatted"/>
+        <w:numPr>
+          <w:ilvl w:val="0"/>
+          <w:numId w:val="1"/>
+        </w:numPr>
+        <w:shd w:val="clear" w:color="auto" w:fill="FFFFFF"/>
+        <w:bidi/>
+        <w:rPr>
+          <w:rFonts w:ascii="Sakkal Majalla" w:hAnsi="Sakkal Majalla" w:cs="Sakkal Majalla"/>
+          <w:color w:val="000000"/>
+          <w:sz w:val="28"/>
+          <w:szCs w:val="28"/>
+        </w:rPr>
+      </w:pPr>
+      <w:proofErr w:type="spellStart"/>
+      <w:r>
+        <w:rPr>
+          <w:rFonts w:ascii="Sakkal Majalla" w:hAnsi="Sakkal Majalla" w:cs="Sakkal Majalla"/>
+          <w:sz w:val="28"/>
+          <w:szCs w:val="28"/>
+        </w:rPr>
+        <w:t>seo</w:t>
+      </w:r>
+      <w:proofErr w:type="spellEnd"/>
+      <w:r>
+        <w:rPr>
+          <w:rFonts w:ascii="Sakkal Majalla" w:hAnsi="Sakkal Majalla" w:cs="Sakkal Majalla"/>
+          <w:sz w:val="28"/>
+          <w:szCs w:val="28"/>
+        </w:rPr>
+        <w:t xml:space="preserve"> and </w:t>
+      </w:r>
+      <w:r>
+        <w:rPr>
+          <w:rFonts w:ascii="Sakkal Majalla" w:hAnsi="Sakkal Majalla" w:cs="Sakkal Majalla"/>
+          <w:color w:val="000000"/>
+          <w:sz w:val="28"/>
+          <w:szCs w:val="28"/>
+        </w:rPr>
+        <w:t>No index for page for admin</w:t>
+      </w:r>
+    </w:p>
+    <w:p>
+      <w:pPr>
         <w:pStyle w:val="ListParagraph"/>
         <w:numPr>
           <w:ilvl w:val="0"/>
@@ -648,17 +598,10 @@
           <w:rFonts w:ascii="Sakkal Majalla" w:hAnsi="Sakkal Majalla" w:cs="Sakkal Majalla"/>
           <w:sz w:val="28"/>
           <w:szCs w:val="28"/>
-          <w:rtl/>
-        </w:rPr>
-        <w:t>تعديل الاحجام للصور في</w:t>
-      </w:r>
-      <w:r>
-        <w:rPr>
-          <w:rFonts w:ascii="Sakkal Majalla" w:hAnsi="Sakkal Majalla" w:cs="Sakkal Majalla"/>
-          <w:sz w:val="28"/>
-          <w:szCs w:val="28"/>
-        </w:rPr>
-        <w:t xml:space="preserve"> </w:t>
+          <w:shd w:val="clear" w:color="auto" w:fill="FFFFFF"/>
+          <w:rtl/>
+        </w:rPr>
+        <w:t xml:space="preserve">عند استخدام ال </w:t>
       </w:r>
       <w:proofErr w:type="spellStart"/>
       <w:r>
@@ -666,6 +609,53 @@
           <w:rFonts w:ascii="Sakkal Majalla" w:hAnsi="Sakkal Majalla" w:cs="Sakkal Majalla"/>
           <w:sz w:val="28"/>
           <w:szCs w:val="28"/>
+          <w:shd w:val="clear" w:color="auto" w:fill="FFFFFF"/>
+        </w:rPr>
+        <w:t>filemanager</w:t>
+      </w:r>
+      <w:proofErr w:type="spellEnd"/>
+      <w:r>
+        <w:rPr>
+          <w:rFonts w:ascii="Sakkal Majalla" w:hAnsi="Sakkal Majalla" w:cs="Sakkal Majalla"/>
+          <w:sz w:val="28"/>
+          <w:szCs w:val="28"/>
+          <w:shd w:val="clear" w:color="auto" w:fill="FFFFFF"/>
+          <w:rtl/>
+          <w:lang w:bidi="ar-SY"/>
+        </w:rPr>
+        <w:t xml:space="preserve"> مع ال </w:t>
+      </w:r>
+      <w:proofErr w:type="spellStart"/>
+      <w:r>
+        <w:rPr>
+          <w:rFonts w:ascii="Sakkal Majalla" w:hAnsi="Sakkal Majalla" w:cs="Sakkal Majalla"/>
+          <w:sz w:val="28"/>
+          <w:szCs w:val="28"/>
+          <w:shd w:val="clear" w:color="auto" w:fill="FFFFFF"/>
+          <w:lang w:bidi="ar-SY"/>
+        </w:rPr>
+        <w:t>ckeditor</w:t>
+      </w:r>
+      <w:proofErr w:type="spellEnd"/>
+      <w:r>
+        <w:rPr>
+          <w:rFonts w:ascii="Sakkal Majalla" w:hAnsi="Sakkal Majalla" w:cs="Sakkal Majalla"/>
+          <w:sz w:val="28"/>
+          <w:szCs w:val="28"/>
+          <w:shd w:val="clear" w:color="auto" w:fill="FFFFFF"/>
+          <w:rtl/>
+          <w:lang w:bidi="ar-SY"/>
+        </w:rPr>
+        <w:t xml:space="preserve"> او مع </w:t>
+      </w:r>
+      <w:proofErr w:type="spellStart"/>
+      <w:r>
+        <w:rPr>
+          <w:rFonts w:ascii="Sakkal Majalla" w:hAnsi="Sakkal Majalla" w:cs="Sakkal Majalla"/>
+          <w:sz w:val="28"/>
+          <w:szCs w:val="28"/>
+          <w:shd w:val="clear" w:color="auto" w:fill="FFFFFF"/>
+          <w:lang w:bidi="ar-SY"/>
         </w:rPr>
         <w:t>fileupload</w:t>
       </w:r>
@@ -675,8 +665,11 @@
           <w:rFonts w:ascii="Sakkal Majalla" w:hAnsi="Sakkal Majalla" w:cs="Sakkal Majalla"/>
           <w:sz w:val="28"/>
           <w:szCs w:val="28"/>
-        </w:rPr>
-        <w:t xml:space="preserve"> </w:t>
+          <w:shd w:val="clear" w:color="auto" w:fill="FFFFFF"/>
+          <w:rtl/>
+          <w:lang w:bidi="ar-SY"/>
+        </w:rPr>
+        <w:t xml:space="preserve"> او لحاله يجب تحديد </w:t>
       </w:r>
       <w:proofErr w:type="spellStart"/>
       <w:r>
@@ -684,6 +677,8 @@
           <w:rFonts w:ascii="Sakkal Majalla" w:hAnsi="Sakkal Majalla" w:cs="Sakkal Majalla"/>
           <w:sz w:val="28"/>
           <w:szCs w:val="28"/>
+          <w:shd w:val="clear" w:color="auto" w:fill="FFFFFF"/>
+          <w:lang w:bidi="ar-SY"/>
         </w:rPr>
         <w:t>config</w:t>
       </w:r>
@@ -693,8 +688,77 @@
           <w:rFonts w:ascii="Sakkal Majalla" w:hAnsi="Sakkal Majalla" w:cs="Sakkal Majalla"/>
           <w:sz w:val="28"/>
           <w:szCs w:val="28"/>
-        </w:rPr>
-        <w:t xml:space="preserve"> , blade</w:t>
+          <w:shd w:val="clear" w:color="auto" w:fill="FFFFFF"/>
+          <w:rtl/>
+          <w:lang w:bidi="ar-SY"/>
+        </w:rPr>
+        <w:t xml:space="preserve"> في </w:t>
+      </w:r>
+      <w:r>
+        <w:rPr>
+          <w:rFonts w:ascii="Sakkal Majalla" w:hAnsi="Sakkal Majalla" w:cs="Sakkal Majalla"/>
+          <w:sz w:val="28"/>
+          <w:szCs w:val="28"/>
+          <w:shd w:val="clear" w:color="auto" w:fill="FFFFFF"/>
+          <w:lang w:bidi="ar-SY"/>
+        </w:rPr>
+        <w:br/>
+      </w:r>
+      <w:proofErr w:type="spellStart"/>
+      <w:r>
+        <w:rPr>
+          <w:rFonts w:ascii="Sakkal Majalla" w:hAnsi="Sakkal Majalla" w:cs="Sakkal Majalla"/>
+          <w:sz w:val="28"/>
+          <w:szCs w:val="28"/>
+          <w:shd w:val="clear" w:color="auto" w:fill="FFFFFF"/>
+          <w:lang w:bidi="ar-SY"/>
+        </w:rPr>
+        <w:t>aut-filemanager</w:t>
+      </w:r>
+      <w:proofErr w:type="spellEnd"/>
+      <w:r>
+        <w:rPr>
+          <w:rFonts w:ascii="Sakkal Majalla" w:hAnsi="Sakkal Majalla" w:cs="Sakkal Majalla"/>
+          <w:sz w:val="28"/>
+          <w:szCs w:val="28"/>
+          <w:shd w:val="clear" w:color="auto" w:fill="FFFFFF"/>
+          <w:rtl/>
+          <w:lang w:bidi="ar-SY"/>
+        </w:rPr>
+        <w:t xml:space="preserve"> حتى يتم تطبيق </w:t>
+      </w:r>
+      <w:proofErr w:type="spellStart"/>
+      <w:r>
+        <w:rPr>
+          <w:rFonts w:ascii="Sakkal Majalla" w:hAnsi="Sakkal Majalla" w:cs="Sakkal Majalla"/>
+          <w:sz w:val="28"/>
+          <w:szCs w:val="28"/>
+          <w:shd w:val="clear" w:color="auto" w:fill="FFFFFF"/>
+          <w:lang w:bidi="ar-SY"/>
+        </w:rPr>
+        <w:t>auth</w:t>
+      </w:r>
+      <w:proofErr w:type="spellEnd"/>
+      <w:r>
+        <w:rPr>
+          <w:rFonts w:ascii="Sakkal Majalla" w:hAnsi="Sakkal Majalla" w:cs="Sakkal Majalla"/>
+          <w:sz w:val="28"/>
+          <w:szCs w:val="28"/>
+          <w:shd w:val="clear" w:color="auto" w:fill="FFFFFF"/>
+          <w:rtl/>
+          <w:lang w:bidi="ar-SY"/>
+        </w:rPr>
+        <w:t xml:space="preserve"> وتحديد المجلد الذي ستعرض صوره في </w:t>
+      </w:r>
+      <w:r>
+        <w:rPr>
+          <w:rFonts w:ascii="Sakkal Majalla" w:hAnsi="Sakkal Majalla" w:cs="Sakkal Majalla"/>
+          <w:sz w:val="28"/>
+          <w:szCs w:val="28"/>
+          <w:shd w:val="clear" w:color="auto" w:fill="FFFFFF"/>
+          <w:lang w:bidi="ar-SY"/>
+        </w:rPr>
+        <w:t>file manager</w:t>
       </w:r>
     </w:p>
     <w:p>
@@ -717,373 +781,6 @@
           <w:rFonts w:ascii="Sakkal Majalla" w:hAnsi="Sakkal Majalla" w:cs="Sakkal Majalla"/>
           <w:sz w:val="28"/>
           <w:szCs w:val="28"/>
-          <w:rtl/>
-        </w:rPr>
-        <w:t>في</w:t>
-      </w:r>
-      <w:r>
-        <w:rPr>
-          <w:rFonts w:ascii="Sakkal Majalla" w:hAnsi="Sakkal Majalla" w:cs="Sakkal Majalla"/>
-          <w:sz w:val="28"/>
-          <w:szCs w:val="28"/>
-        </w:rPr>
-        <w:t xml:space="preserve"> </w:t>
-      </w:r>
-      <w:proofErr w:type="spellStart"/>
-      <w:r>
-        <w:rPr>
-          <w:rFonts w:ascii="Sakkal Majalla" w:hAnsi="Sakkal Majalla" w:cs="Sakkal Majalla"/>
-          <w:sz w:val="28"/>
-          <w:szCs w:val="28"/>
-        </w:rPr>
-        <w:t>laravellocalization</w:t>
-      </w:r>
-      <w:proofErr w:type="spellEnd"/>
-      <w:r>
-        <w:rPr>
-          <w:rFonts w:ascii="Sakkal Majalla" w:hAnsi="Sakkal Majalla" w:cs="Sakkal Majalla"/>
-          <w:sz w:val="28"/>
-          <w:szCs w:val="28"/>
-        </w:rPr>
-        <w:t xml:space="preserve"> </w:t>
-      </w:r>
-      <w:r>
-        <w:rPr>
-          <w:rFonts w:ascii="Sakkal Majalla" w:hAnsi="Sakkal Majalla" w:cs="Sakkal Majalla"/>
-          <w:sz w:val="28"/>
-          <w:szCs w:val="28"/>
-          <w:rtl/>
-        </w:rPr>
-        <w:t>لازم عند اضافة لغات جديدة يتم اضافة عنصر باللغات ديناميكيا</w:t>
-      </w:r>
-    </w:p>
-    <w:p>
-      <w:pPr>
-        <w:pStyle w:val="ListParagraph"/>
-        <w:numPr>
-          <w:ilvl w:val="0"/>
-          <w:numId w:val="1"/>
-        </w:numPr>
-        <w:bidi/>
-        <w:jc w:val="both"/>
-        <w:rPr>
-          <w:rFonts w:ascii="Sakkal Majalla" w:hAnsi="Sakkal Majalla" w:cs="Sakkal Majalla"/>
-          <w:sz w:val="28"/>
-          <w:szCs w:val="28"/>
-        </w:rPr>
-      </w:pPr>
-      <w:r>
-        <w:rPr>
-          <w:rFonts w:ascii="Sakkal Majalla" w:hAnsi="Sakkal Majalla" w:cs="Sakkal Majalla"/>
-          <w:sz w:val="28"/>
-          <w:szCs w:val="28"/>
-          <w:rtl/>
-        </w:rPr>
-        <w:t>لازم نفحص الموقع بشكل عام قبل التسليم</w:t>
-      </w:r>
-    </w:p>
-    <w:p>
-      <w:pPr>
-        <w:pStyle w:val="HTMLPreformatted"/>
-        <w:numPr>
-          <w:ilvl w:val="0"/>
-          <w:numId w:val="1"/>
-        </w:numPr>
-        <w:shd w:val="clear" w:color="auto" w:fill="FFFFFF"/>
-        <w:bidi/>
-        <w:rPr>
-          <w:rFonts w:ascii="Sakkal Majalla" w:hAnsi="Sakkal Majalla" w:cs="Sakkal Majalla"/>
-          <w:color w:val="000000"/>
-          <w:sz w:val="28"/>
-          <w:szCs w:val="28"/>
-        </w:rPr>
-      </w:pPr>
-      <w:proofErr w:type="spellStart"/>
-      <w:r>
-        <w:rPr>
-          <w:rFonts w:ascii="Sakkal Majalla" w:hAnsi="Sakkal Majalla" w:cs="Sakkal Majalla"/>
-          <w:sz w:val="28"/>
-          <w:szCs w:val="28"/>
-        </w:rPr>
-        <w:t>seo</w:t>
-      </w:r>
-      <w:proofErr w:type="spellEnd"/>
-      <w:r>
-        <w:rPr>
-          <w:rFonts w:ascii="Sakkal Majalla" w:hAnsi="Sakkal Majalla" w:cs="Sakkal Majalla"/>
-          <w:sz w:val="28"/>
-          <w:szCs w:val="28"/>
-        </w:rPr>
-        <w:t xml:space="preserve"> and </w:t>
-      </w:r>
-      <w:r>
-        <w:rPr>
-          <w:rFonts w:ascii="Sakkal Majalla" w:hAnsi="Sakkal Majalla" w:cs="Sakkal Majalla"/>
-          <w:color w:val="000000"/>
-          <w:sz w:val="28"/>
-          <w:szCs w:val="28"/>
-        </w:rPr>
-        <w:t>No index for page for admin</w:t>
-      </w:r>
-    </w:p>
-    <w:p>
-      <w:pPr>
-        <w:pStyle w:val="ListParagraph"/>
-        <w:numPr>
-          <w:ilvl w:val="0"/>
-          <w:numId w:val="1"/>
-        </w:numPr>
-        <w:bidi/>
-        <w:jc w:val="both"/>
-        <w:rPr>
-          <w:rFonts w:ascii="Sakkal Majalla" w:hAnsi="Sakkal Majalla" w:cs="Sakkal Majalla"/>
-          <w:sz w:val="28"/>
-          <w:szCs w:val="28"/>
-        </w:rPr>
-      </w:pPr>
-      <w:r>
-        <w:rPr>
-          <w:rFonts w:ascii="Sakkal Majalla" w:hAnsi="Sakkal Majalla" w:cs="Sakkal Majalla"/>
-          <w:sz w:val="28"/>
-          <w:szCs w:val="28"/>
-          <w:rtl/>
-          <w:lang w:bidi="ar-SY"/>
-        </w:rPr>
-        <w:t xml:space="preserve">تعريب كل المتحولات اللي لسا هيك </w:t>
-      </w:r>
-      <w:r>
-        <w:rPr>
-          <w:rFonts w:ascii="Sakkal Majalla" w:hAnsi="Sakkal Majalla" w:cs="Sakkal Majalla"/>
-          <w:sz w:val="28"/>
-          <w:szCs w:val="28"/>
-          <w:lang w:bidi="ar-SY"/>
-        </w:rPr>
-        <w:t>module</w:t>
-      </w:r>
-      <w:r>
-        <w:rPr>
-          <w:rFonts w:ascii="Sakkal Majalla" w:hAnsi="Sakkal Majalla" w:cs="Sakkal Majalla"/>
-          <w:sz w:val="28"/>
-          <w:szCs w:val="28"/>
-          <w:shd w:val="clear" w:color="auto" w:fill="FFFFFF"/>
-        </w:rPr>
-        <w:t>::</w:t>
-      </w:r>
-      <w:proofErr w:type="spellStart"/>
-      <w:r>
-        <w:rPr>
-          <w:rFonts w:ascii="Sakkal Majalla" w:hAnsi="Sakkal Majalla" w:cs="Sakkal Majalla"/>
-          <w:sz w:val="28"/>
-          <w:szCs w:val="28"/>
-          <w:shd w:val="clear" w:color="auto" w:fill="FFFFFF"/>
-        </w:rPr>
-        <w:t>app.filter</w:t>
-      </w:r>
-      <w:proofErr w:type="spellEnd"/>
-    </w:p>
-    <w:p>
-      <w:pPr>
-        <w:pStyle w:val="ListParagraph"/>
-        <w:numPr>
-          <w:ilvl w:val="0"/>
-          <w:numId w:val="1"/>
-        </w:numPr>
-        <w:bidi/>
-        <w:jc w:val="both"/>
-        <w:rPr>
-          <w:rFonts w:ascii="Sakkal Majalla" w:hAnsi="Sakkal Majalla" w:cs="Sakkal Majalla"/>
-          <w:sz w:val="28"/>
-          <w:szCs w:val="28"/>
-        </w:rPr>
-      </w:pPr>
-      <w:r>
-        <w:rPr>
-          <w:rFonts w:ascii="Sakkal Majalla" w:hAnsi="Sakkal Majalla" w:cs="Sakkal Majalla"/>
-          <w:sz w:val="28"/>
-          <w:szCs w:val="28"/>
-          <w:shd w:val="clear" w:color="auto" w:fill="FFFFFF"/>
-          <w:rtl/>
-        </w:rPr>
-        <w:t xml:space="preserve">عند استخدام ال </w:t>
-      </w:r>
-      <w:proofErr w:type="spellStart"/>
-      <w:r>
-        <w:rPr>
-          <w:rFonts w:ascii="Sakkal Majalla" w:hAnsi="Sakkal Majalla" w:cs="Sakkal Majalla"/>
-          <w:sz w:val="28"/>
-          <w:szCs w:val="28"/>
-          <w:shd w:val="clear" w:color="auto" w:fill="FFFFFF"/>
-        </w:rPr>
-        <w:t>filemanager</w:t>
-      </w:r>
-      <w:proofErr w:type="spellEnd"/>
-      <w:r>
-        <w:rPr>
-          <w:rFonts w:ascii="Sakkal Majalla" w:hAnsi="Sakkal Majalla" w:cs="Sakkal Majalla"/>
-          <w:sz w:val="28"/>
-          <w:szCs w:val="28"/>
-          <w:shd w:val="clear" w:color="auto" w:fill="FFFFFF"/>
-          <w:rtl/>
-          <w:lang w:bidi="ar-SY"/>
-        </w:rPr>
-        <w:t xml:space="preserve"> مع ال </w:t>
-      </w:r>
-      <w:proofErr w:type="spellStart"/>
-      <w:r>
-        <w:rPr>
-          <w:rFonts w:ascii="Sakkal Majalla" w:hAnsi="Sakkal Majalla" w:cs="Sakkal Majalla"/>
-          <w:sz w:val="28"/>
-          <w:szCs w:val="28"/>
-          <w:shd w:val="clear" w:color="auto" w:fill="FFFFFF"/>
-          <w:lang w:bidi="ar-SY"/>
-        </w:rPr>
-        <w:t>ckeditor</w:t>
-      </w:r>
-      <w:proofErr w:type="spellEnd"/>
-      <w:r>
-        <w:rPr>
-          <w:rFonts w:ascii="Sakkal Majalla" w:hAnsi="Sakkal Majalla" w:cs="Sakkal Majalla"/>
-          <w:sz w:val="28"/>
-          <w:szCs w:val="28"/>
-          <w:shd w:val="clear" w:color="auto" w:fill="FFFFFF"/>
-          <w:rtl/>
-          <w:lang w:bidi="ar-SY"/>
-        </w:rPr>
-        <w:t xml:space="preserve"> او مع </w:t>
-      </w:r>
-      <w:proofErr w:type="spellStart"/>
-      <w:r>
-        <w:rPr>
-          <w:rFonts w:ascii="Sakkal Majalla" w:hAnsi="Sakkal Majalla" w:cs="Sakkal Majalla"/>
-          <w:sz w:val="28"/>
-          <w:szCs w:val="28"/>
-          <w:shd w:val="clear" w:color="auto" w:fill="FFFFFF"/>
-          <w:lang w:bidi="ar-SY"/>
-        </w:rPr>
-        <w:t>fileupload</w:t>
-      </w:r>
-      <w:proofErr w:type="spellEnd"/>
-      <w:r>
-        <w:rPr>
-          <w:rFonts w:ascii="Sakkal Majalla" w:hAnsi="Sakkal Majalla" w:cs="Sakkal Majalla"/>
-          <w:sz w:val="28"/>
-          <w:szCs w:val="28"/>
-          <w:shd w:val="clear" w:color="auto" w:fill="FFFFFF"/>
-          <w:rtl/>
-          <w:lang w:bidi="ar-SY"/>
-        </w:rPr>
-        <w:t xml:space="preserve"> او لحاله يجب تحديد </w:t>
-      </w:r>
-      <w:proofErr w:type="spellStart"/>
-      <w:r>
-        <w:rPr>
-          <w:rFonts w:ascii="Sakkal Majalla" w:hAnsi="Sakkal Majalla" w:cs="Sakkal Majalla"/>
-          <w:sz w:val="28"/>
-          <w:szCs w:val="28"/>
-          <w:shd w:val="clear" w:color="auto" w:fill="FFFFFF"/>
-          <w:lang w:bidi="ar-SY"/>
-        </w:rPr>
-        <w:t>config</w:t>
-      </w:r>
-      <w:proofErr w:type="spellEnd"/>
-      <w:r>
-        <w:rPr>
-          <w:rFonts w:ascii="Sakkal Majalla" w:hAnsi="Sakkal Majalla" w:cs="Sakkal Majalla"/>
-          <w:sz w:val="28"/>
-          <w:szCs w:val="28"/>
-          <w:shd w:val="clear" w:color="auto" w:fill="FFFFFF"/>
-          <w:rtl/>
-          <w:lang w:bidi="ar-SY"/>
-        </w:rPr>
-        <w:t xml:space="preserve"> في </w:t>
-      </w:r>
-      <w:r>
-        <w:rPr>
-          <w:rFonts w:ascii="Sakkal Majalla" w:hAnsi="Sakkal Majalla" w:cs="Sakkal Majalla"/>
-          <w:sz w:val="28"/>
-          <w:szCs w:val="28"/>
-          <w:shd w:val="clear" w:color="auto" w:fill="FFFFFF"/>
-          <w:lang w:bidi="ar-SY"/>
-        </w:rPr>
-        <w:br/>
-      </w:r>
-      <w:proofErr w:type="spellStart"/>
-      <w:r>
-        <w:rPr>
-          <w:rFonts w:ascii="Sakkal Majalla" w:hAnsi="Sakkal Majalla" w:cs="Sakkal Majalla"/>
-          <w:sz w:val="28"/>
-          <w:szCs w:val="28"/>
-          <w:shd w:val="clear" w:color="auto" w:fill="FFFFFF"/>
-          <w:lang w:bidi="ar-SY"/>
-        </w:rPr>
-        <w:t>aut-filemanager</w:t>
-      </w:r>
-      <w:proofErr w:type="spellEnd"/>
-      <w:r>
-        <w:rPr>
-          <w:rFonts w:ascii="Sakkal Majalla" w:hAnsi="Sakkal Majalla" w:cs="Sakkal Majalla"/>
-          <w:sz w:val="28"/>
-          <w:szCs w:val="28"/>
-          <w:shd w:val="clear" w:color="auto" w:fill="FFFFFF"/>
-          <w:rtl/>
-          <w:lang w:bidi="ar-SY"/>
-        </w:rPr>
-        <w:t xml:space="preserve"> حتى يتم تطبيق </w:t>
-      </w:r>
-      <w:proofErr w:type="spellStart"/>
-      <w:r>
-        <w:rPr>
-          <w:rFonts w:ascii="Sakkal Majalla" w:hAnsi="Sakkal Majalla" w:cs="Sakkal Majalla"/>
-          <w:sz w:val="28"/>
-          <w:szCs w:val="28"/>
-          <w:shd w:val="clear" w:color="auto" w:fill="FFFFFF"/>
-          <w:lang w:bidi="ar-SY"/>
-        </w:rPr>
-        <w:t>auth</w:t>
-      </w:r>
-      <w:proofErr w:type="spellEnd"/>
-      <w:r>
-        <w:rPr>
-          <w:rFonts w:ascii="Sakkal Majalla" w:hAnsi="Sakkal Majalla" w:cs="Sakkal Majalla"/>
-          <w:sz w:val="28"/>
-          <w:szCs w:val="28"/>
-          <w:shd w:val="clear" w:color="auto" w:fill="FFFFFF"/>
-          <w:rtl/>
-          <w:lang w:bidi="ar-SY"/>
-        </w:rPr>
-        <w:t xml:space="preserve"> وتحديد المجلد الذي ستعرض صوره في </w:t>
-      </w:r>
-      <w:r>
-        <w:rPr>
-          <w:rFonts w:ascii="Sakkal Majalla" w:hAnsi="Sakkal Majalla" w:cs="Sakkal Majalla"/>
-          <w:sz w:val="28"/>
-          <w:szCs w:val="28"/>
-          <w:shd w:val="clear" w:color="auto" w:fill="FFFFFF"/>
-          <w:lang w:bidi="ar-SY"/>
-        </w:rPr>
-        <w:t>file manager</w:t>
-      </w:r>
-    </w:p>
-    <w:p>
-      <w:pPr>
-        <w:pStyle w:val="ListParagraph"/>
-        <w:numPr>
-          <w:ilvl w:val="0"/>
-          <w:numId w:val="1"/>
-        </w:numPr>
-        <w:bidi/>
-        <w:jc w:val="both"/>
-        <w:rPr>
-          <w:rFonts w:ascii="Sakkal Majalla" w:hAnsi="Sakkal Majalla" w:cs="Sakkal Majalla"/>
-          <w:sz w:val="28"/>
-          <w:szCs w:val="28"/>
-        </w:rPr>
-      </w:pPr>
-      <w:r>
-        <w:rPr>
-          <w:rFonts w:ascii="Sakkal Majalla" w:hAnsi="Sakkal Majalla" w:cs="Sakkal Majalla"/>
-          <w:sz w:val="28"/>
-          <w:szCs w:val="28"/>
           <w:shd w:val="clear" w:color="auto" w:fill="FFFFFF"/>
           <w:rtl/>
           <w:lang w:bidi="ar-SY"/>
@@ -1674,7 +1371,6 @@
           <w:szCs w:val="28"/>
           <w:rtl/>
         </w:rPr>
-        <w:lastRenderedPageBreak/>
         <w:t>لازم يتم اصلاح طريقة ال</w:t>
       </w:r>
       <w:r>
@@ -4265,6 +3961,7 @@
           <w:szCs w:val="28"/>
           <w:rtl/>
         </w:rPr>
+        <w:lastRenderedPageBreak/>
         <w:drawing>
           <wp:inline distT="0" distB="0" distL="0" distR="0">
             <wp:extent cx="5486400" cy="3704194"/>
@@ -6079,7 +5776,7 @@
 </file>
 
 <file path=customXml/itemProps1.xml><?xml version="1.0" encoding="utf-8"?>
-<ds:datastoreItem xmlns:ds="http://schemas.openxmlformats.org/officeDocument/2006/customXml" ds:itemID="{7A78A81B-8F77-43B4-A1F1-84B9006959D9}">
+<ds:datastoreItem xmlns:ds="http://schemas.openxmlformats.org/officeDocument/2006/customXml" ds:itemID="{C8FDCB98-822C-4536-92C1-852DFCCB8AC6}">
   <ds:schemaRefs>
     <ds:schemaRef ds:uri="http://schemas.openxmlformats.org/officeDocument/2006/bibliography"/>
   </ds:schemaRefs>

</xml_diff>

<commit_message>
fix nested dynamic item tree
</commit_message>
<xml_diff>
--- a/Temp/issue.docx
+++ b/Temp/issue.docx
@@ -132,18 +132,8 @@
           <w:sz w:val="28"/>
           <w:szCs w:val="28"/>
         </w:rPr>
-        <w:t xml:space="preserve"> and Logo </w:t>
-      </w:r>
-      <w:proofErr w:type="spellStart"/>
-      <w:r>
-        <w:rPr>
-          <w:rFonts w:ascii="Sakkal Majalla" w:hAnsi="Sakkal Majalla" w:cs="Sakkal Majalla"/>
-          <w:sz w:val="28"/>
-          <w:szCs w:val="28"/>
-        </w:rPr>
-        <w:t>Db</w:t>
-      </w:r>
-      <w:proofErr w:type="spellEnd"/>
+        <w:t xml:space="preserve"> and Logo Db</w:t>
+      </w:r>
     </w:p>
     <w:p>
       <w:pPr>
@@ -184,23 +174,13 @@
           <w:szCs w:val="28"/>
         </w:rPr>
       </w:pPr>
-      <w:proofErr w:type="spellStart"/>
-      <w:r>
-        <w:rPr>
-          <w:rFonts w:ascii="Sakkal Majalla" w:hAnsi="Sakkal Majalla" w:cs="Sakkal Majalla"/>
-          <w:sz w:val="28"/>
-          <w:szCs w:val="28"/>
-        </w:rPr>
-        <w:t>Show_notify</w:t>
-      </w:r>
-      <w:proofErr w:type="spellEnd"/>
-      <w:r>
-        <w:rPr>
-          <w:rFonts w:ascii="Sakkal Majalla" w:hAnsi="Sakkal Majalla" w:cs="Sakkal Majalla"/>
-          <w:sz w:val="28"/>
-          <w:szCs w:val="28"/>
-        </w:rPr>
-        <w:t xml:space="preserve"> handler</w:t>
+      <w:r>
+        <w:rPr>
+          <w:rFonts w:ascii="Sakkal Majalla" w:hAnsi="Sakkal Majalla" w:cs="Sakkal Majalla"/>
+          <w:sz w:val="28"/>
+          <w:szCs w:val="28"/>
+        </w:rPr>
+        <w:t>Show_notify handler</w:t>
       </w:r>
       <w:r>
         <w:rPr>
@@ -237,23 +217,13 @@
           <w:szCs w:val="28"/>
         </w:rPr>
       </w:pPr>
-      <w:proofErr w:type="spellStart"/>
-      <w:r>
-        <w:rPr>
-          <w:rFonts w:ascii="Sakkal Majalla" w:hAnsi="Sakkal Majalla" w:cs="Sakkal Majalla"/>
-          <w:sz w:val="28"/>
-          <w:szCs w:val="28"/>
-        </w:rPr>
-        <w:t>laravel</w:t>
-      </w:r>
-      <w:proofErr w:type="spellEnd"/>
-      <w:r>
-        <w:rPr>
-          <w:rFonts w:ascii="Sakkal Majalla" w:hAnsi="Sakkal Majalla" w:cs="Sakkal Majalla"/>
-          <w:sz w:val="28"/>
-          <w:szCs w:val="28"/>
-        </w:rPr>
-        <w:t>-permission</w:t>
+      <w:r>
+        <w:rPr>
+          <w:rFonts w:ascii="Sakkal Majalla" w:hAnsi="Sakkal Majalla" w:cs="Sakkal Majalla"/>
+          <w:sz w:val="28"/>
+          <w:szCs w:val="28"/>
+        </w:rPr>
+        <w:t>laravel-permission</w:t>
       </w:r>
     </w:p>
     <w:p>
@@ -277,61 +247,7 @@
           <w:sz w:val="28"/>
           <w:szCs w:val="28"/>
         </w:rPr>
-        <w:t xml:space="preserve">All </w:t>
-      </w:r>
-      <w:proofErr w:type="spellStart"/>
-      <w:r>
-        <w:rPr>
-          <w:rFonts w:ascii="Sakkal Majalla" w:hAnsi="Sakkal Majalla" w:cs="Sakkal Majalla"/>
-          <w:sz w:val="28"/>
-          <w:szCs w:val="28"/>
-        </w:rPr>
-        <w:t>js</w:t>
-      </w:r>
-      <w:proofErr w:type="spellEnd"/>
-      <w:r>
-        <w:rPr>
-          <w:rFonts w:ascii="Sakkal Majalla" w:hAnsi="Sakkal Majalla" w:cs="Sakkal Majalla"/>
-          <w:sz w:val="28"/>
-          <w:szCs w:val="28"/>
-        </w:rPr>
-        <w:t xml:space="preserve"> </w:t>
-      </w:r>
-      <w:proofErr w:type="spellStart"/>
-      <w:r>
-        <w:rPr>
-          <w:rFonts w:ascii="Sakkal Majalla" w:hAnsi="Sakkal Majalla" w:cs="Sakkal Majalla"/>
-          <w:sz w:val="28"/>
-          <w:szCs w:val="28"/>
-        </w:rPr>
-        <w:t>func</w:t>
-      </w:r>
-      <w:proofErr w:type="spellEnd"/>
-      <w:r>
-        <w:rPr>
-          <w:rFonts w:ascii="Sakkal Majalla" w:hAnsi="Sakkal Majalla" w:cs="Sakkal Majalla"/>
-          <w:sz w:val="28"/>
-          <w:szCs w:val="28"/>
-        </w:rPr>
-        <w:t xml:space="preserve"> inside </w:t>
-      </w:r>
-      <w:proofErr w:type="spellStart"/>
-      <w:r>
-        <w:rPr>
-          <w:rFonts w:ascii="Sakkal Majalla" w:hAnsi="Sakkal Majalla" w:cs="Sakkal Majalla"/>
-          <w:sz w:val="28"/>
-          <w:szCs w:val="28"/>
-        </w:rPr>
-        <w:t>js</w:t>
-      </w:r>
-      <w:proofErr w:type="spellEnd"/>
-      <w:r>
-        <w:rPr>
-          <w:rFonts w:ascii="Sakkal Majalla" w:hAnsi="Sakkal Majalla" w:cs="Sakkal Majalla"/>
-          <w:sz w:val="28"/>
-          <w:szCs w:val="28"/>
-        </w:rPr>
-        <w:t xml:space="preserve"> file</w:t>
+        <w:t>All js func inside js file</w:t>
       </w:r>
     </w:p>
     <w:p>
@@ -355,20 +271,8 @@
           <w:sz w:val="28"/>
           <w:szCs w:val="28"/>
         </w:rPr>
-        <w:t xml:space="preserve">Global trans </w:t>
-      </w:r>
-      <w:bookmarkStart w:id="0" w:name="_GoBack"/>
-      <w:proofErr w:type="spellStart"/>
-      <w:r>
-        <w:rPr>
-          <w:rFonts w:ascii="Sakkal Majalla" w:hAnsi="Sakkal Majalla" w:cs="Sakkal Majalla"/>
-          <w:sz w:val="28"/>
-          <w:szCs w:val="28"/>
-        </w:rPr>
-        <w:t>js</w:t>
-      </w:r>
-      <w:bookmarkEnd w:id="0"/>
-      <w:proofErr w:type="spellEnd"/>
+        <w:t>Global trans js</w:t>
+      </w:r>
     </w:p>
     <w:p>
       <w:pPr>
@@ -392,19 +296,8 @@
           <w:szCs w:val="28"/>
           <w:lang w:bidi="ar-SY"/>
         </w:rPr>
-        <w:t xml:space="preserve">Child soft </w:t>
-      </w:r>
-      <w:proofErr w:type="spellStart"/>
-      <w:r>
-        <w:rPr>
-          <w:rFonts w:ascii="Sakkal Majalla" w:hAnsi="Sakkal Majalla" w:cs="Sakkal Majalla"/>
-          <w:sz w:val="28"/>
-          <w:szCs w:val="28"/>
-          <w:lang w:bidi="ar-SY"/>
-        </w:rPr>
-        <w:t>deletepackage</w:t>
-      </w:r>
-      <w:proofErr w:type="spellEnd"/>
+        <w:t>Child soft deletepackage</w:t>
+      </w:r>
     </w:p>
     <w:p>
       <w:pPr>
@@ -440,7 +333,6 @@
           <w:szCs w:val="28"/>
         </w:rPr>
       </w:pPr>
-      <w:proofErr w:type="spellStart"/>
       <w:r>
         <w:rPr>
           <w:rFonts w:ascii="Sakkal Majalla" w:eastAsia="Times New Roman" w:hAnsi="Sakkal Majalla" w:cs="Sakkal Majalla"/>
@@ -450,7 +342,6 @@
         </w:rPr>
         <w:t>laravel-filemanager</w:t>
       </w:r>
-      <w:proofErr w:type="spellEnd"/>
     </w:p>
     <w:p>
       <w:pPr>
@@ -550,23 +441,13 @@
           <w:szCs w:val="28"/>
         </w:rPr>
       </w:pPr>
-      <w:proofErr w:type="spellStart"/>
-      <w:r>
-        <w:rPr>
-          <w:rFonts w:ascii="Sakkal Majalla" w:hAnsi="Sakkal Majalla" w:cs="Sakkal Majalla"/>
-          <w:sz w:val="28"/>
-          <w:szCs w:val="28"/>
-        </w:rPr>
-        <w:t>seo</w:t>
-      </w:r>
-      <w:proofErr w:type="spellEnd"/>
-      <w:r>
-        <w:rPr>
-          <w:rFonts w:ascii="Sakkal Majalla" w:hAnsi="Sakkal Majalla" w:cs="Sakkal Majalla"/>
-          <w:sz w:val="28"/>
-          <w:szCs w:val="28"/>
-        </w:rPr>
-        <w:t xml:space="preserve"> and </w:t>
+      <w:r>
+        <w:rPr>
+          <w:rFonts w:ascii="Sakkal Majalla" w:hAnsi="Sakkal Majalla" w:cs="Sakkal Majalla"/>
+          <w:sz w:val="28"/>
+          <w:szCs w:val="28"/>
+        </w:rPr>
+        <w:t xml:space="preserve">seo and </w:t>
       </w:r>
       <w:r>
         <w:rPr>
@@ -603,7 +484,6 @@
         </w:rPr>
         <w:t xml:space="preserve">عند استخدام ال </w:t>
       </w:r>
-      <w:proofErr w:type="spellStart"/>
       <w:r>
         <w:rPr>
           <w:rFonts w:ascii="Sakkal Majalla" w:hAnsi="Sakkal Majalla" w:cs="Sakkal Majalla"/>
@@ -613,7 +493,6 @@
         </w:rPr>
         <w:t>filemanager</w:t>
       </w:r>
-      <w:proofErr w:type="spellEnd"/>
       <w:r>
         <w:rPr>
           <w:rFonts w:ascii="Sakkal Majalla" w:hAnsi="Sakkal Majalla" w:cs="Sakkal Majalla"/>
@@ -625,7 +504,6 @@
         </w:rPr>
         <w:t xml:space="preserve"> مع ال </w:t>
       </w:r>
-      <w:proofErr w:type="spellStart"/>
       <w:r>
         <w:rPr>
           <w:rFonts w:ascii="Sakkal Majalla" w:hAnsi="Sakkal Majalla" w:cs="Sakkal Majalla"/>
@@ -636,7 +514,6 @@
         </w:rPr>
         <w:t>ckeditor</w:t>
       </w:r>
-      <w:proofErr w:type="spellEnd"/>
       <w:r>
         <w:rPr>
           <w:rFonts w:ascii="Sakkal Majalla" w:hAnsi="Sakkal Majalla" w:cs="Sakkal Majalla"/>
@@ -648,7 +525,6 @@
         </w:rPr>
         <w:t xml:space="preserve"> او مع </w:t>
       </w:r>
-      <w:proofErr w:type="spellStart"/>
       <w:r>
         <w:rPr>
           <w:rFonts w:ascii="Sakkal Majalla" w:hAnsi="Sakkal Majalla" w:cs="Sakkal Majalla"/>
@@ -659,7 +535,6 @@
         </w:rPr>
         <w:t>fileupload</w:t>
       </w:r>
-      <w:proofErr w:type="spellEnd"/>
       <w:r>
         <w:rPr>
           <w:rFonts w:ascii="Sakkal Majalla" w:hAnsi="Sakkal Majalla" w:cs="Sakkal Majalla"/>
@@ -671,7 +546,6 @@
         </w:rPr>
         <w:t xml:space="preserve"> او لحاله يجب تحديد </w:t>
       </w:r>
-      <w:proofErr w:type="spellStart"/>
       <w:r>
         <w:rPr>
           <w:rFonts w:ascii="Sakkal Majalla" w:hAnsi="Sakkal Majalla" w:cs="Sakkal Majalla"/>
@@ -682,7 +556,6 @@
         </w:rPr>
         <w:t>config</w:t>
       </w:r>
-      <w:proofErr w:type="spellEnd"/>
       <w:r>
         <w:rPr>
           <w:rFonts w:ascii="Sakkal Majalla" w:hAnsi="Sakkal Majalla" w:cs="Sakkal Majalla"/>
@@ -704,7 +577,6 @@
         </w:rPr>
         <w:br/>
       </w:r>
-      <w:proofErr w:type="spellStart"/>
       <w:r>
         <w:rPr>
           <w:rFonts w:ascii="Sakkal Majalla" w:hAnsi="Sakkal Majalla" w:cs="Sakkal Majalla"/>
@@ -715,7 +587,6 @@
         </w:rPr>
         <w:t>aut-filemanager</w:t>
       </w:r>
-      <w:proofErr w:type="spellEnd"/>
       <w:r>
         <w:rPr>
           <w:rFonts w:ascii="Sakkal Majalla" w:hAnsi="Sakkal Majalla" w:cs="Sakkal Majalla"/>
@@ -727,7 +598,6 @@
         </w:rPr>
         <w:t xml:space="preserve"> حتى يتم تطبيق </w:t>
       </w:r>
-      <w:proofErr w:type="spellStart"/>
       <w:r>
         <w:rPr>
           <w:rFonts w:ascii="Sakkal Majalla" w:hAnsi="Sakkal Majalla" w:cs="Sakkal Majalla"/>
@@ -738,7 +608,6 @@
         </w:rPr>
         <w:t>auth</w:t>
       </w:r>
-      <w:proofErr w:type="spellEnd"/>
       <w:r>
         <w:rPr>
           <w:rFonts w:ascii="Sakkal Majalla" w:hAnsi="Sakkal Majalla" w:cs="Sakkal Majalla"/>
@@ -795,20 +664,19 @@
           <w:shd w:val="clear" w:color="auto" w:fill="FFFFFF"/>
           <w:lang w:bidi="ar-SY"/>
         </w:rPr>
-        <w:t xml:space="preserve">   </w:t>
-      </w:r>
-      <w:proofErr w:type="spellStart"/>
+        <w:t xml:space="preserve">   resourses </w:t>
+      </w:r>
       <w:r>
         <w:rPr>
           <w:rFonts w:ascii="Sakkal Majalla" w:hAnsi="Sakkal Majalla" w:cs="Sakkal Majalla"/>
           <w:sz w:val="28"/>
           <w:szCs w:val="28"/>
           <w:shd w:val="clear" w:color="auto" w:fill="FFFFFF"/>
-          <w:lang w:bidi="ar-SY"/>
-        </w:rPr>
-        <w:t>resourses</w:t>
-      </w:r>
-      <w:proofErr w:type="spellEnd"/>
+          <w:rtl/>
+          <w:lang w:bidi="ar-SY"/>
+        </w:rPr>
+        <w:t xml:space="preserve"> مع اضافة طريقة لتضمين المكاتب مع حسب الحاجة من </w:t>
+      </w:r>
       <w:r>
         <w:rPr>
           <w:rFonts w:ascii="Sakkal Majalla" w:hAnsi="Sakkal Majalla" w:cs="Sakkal Majalla"/>
@@ -817,31 +685,8 @@
           <w:shd w:val="clear" w:color="auto" w:fill="FFFFFF"/>
           <w:lang w:bidi="ar-SY"/>
         </w:rPr>
-        <w:t xml:space="preserve"> </w:t>
-      </w:r>
-      <w:r>
-        <w:rPr>
-          <w:rFonts w:ascii="Sakkal Majalla" w:hAnsi="Sakkal Majalla" w:cs="Sakkal Majalla"/>
-          <w:sz w:val="28"/>
-          <w:szCs w:val="28"/>
-          <w:shd w:val="clear" w:color="auto" w:fill="FFFFFF"/>
-          <w:rtl/>
-          <w:lang w:bidi="ar-SY"/>
-        </w:rPr>
-        <w:t xml:space="preserve"> مع اضافة طريقة لتضمين المكاتب مع حسب الحاجة من </w:t>
-      </w:r>
-      <w:proofErr w:type="spellStart"/>
-      <w:r>
-        <w:rPr>
-          <w:rFonts w:ascii="Sakkal Majalla" w:hAnsi="Sakkal Majalla" w:cs="Sakkal Majalla"/>
-          <w:sz w:val="28"/>
-          <w:szCs w:val="28"/>
-          <w:shd w:val="clear" w:color="auto" w:fill="FFFFFF"/>
-          <w:lang w:bidi="ar-SY"/>
-        </w:rPr>
         <w:t>viewcomposer</w:t>
       </w:r>
-      <w:proofErr w:type="spellEnd"/>
     </w:p>
     <w:p>
       <w:pPr>
@@ -918,7 +763,7 @@
         <w:pStyle w:val="ListParagraph"/>
         <w:numPr>
           <w:ilvl w:val="0"/>
-          <w:numId w:val="2"/>
+          <w:numId w:val="4"/>
         </w:numPr>
         <w:bidi/>
         <w:jc w:val="both"/>
@@ -926,36 +771,18 @@
           <w:rFonts w:ascii="Sakkal Majalla" w:hAnsi="Sakkal Majalla" w:cs="Sakkal Majalla"/>
           <w:sz w:val="28"/>
           <w:szCs w:val="28"/>
-          <w:rtl/>
-        </w:rPr>
-      </w:pPr>
-      <w:r>
-        <w:rPr>
-          <w:rFonts w:ascii="Sakkal Majalla" w:hAnsi="Sakkal Majalla" w:cs="Sakkal Majalla"/>
-          <w:sz w:val="28"/>
-          <w:szCs w:val="28"/>
-        </w:rPr>
-        <w:t>blog</w:t>
-      </w:r>
-      <w:r>
-        <w:rPr>
-          <w:rFonts w:ascii="Sakkal Majalla" w:hAnsi="Sakkal Majalla" w:cs="Sakkal Majalla"/>
-          <w:sz w:val="28"/>
-          <w:szCs w:val="28"/>
-          <w:rtl/>
-          <w:lang w:bidi="ar-SY"/>
-        </w:rPr>
-        <w:t xml:space="preserve"> و بقية الصفحات الـ </w:t>
-      </w:r>
-      <w:r>
-        <w:rPr>
-          <w:rFonts w:ascii="Sakkal Majalla" w:hAnsi="Sakkal Majalla" w:cs="Sakkal Majalla"/>
-          <w:sz w:val="28"/>
-          <w:szCs w:val="28"/>
-          <w:lang w:bidi="ar-SY"/>
-        </w:rPr>
-        <w:t>coming soon</w:t>
-      </w:r>
+        </w:rPr>
+      </w:pPr>
+      <w:r>
+        <w:rPr>
+          <w:rFonts w:ascii="Sakkal Majalla" w:hAnsi="Sakkal Majalla" w:cs="Sakkal Majalla"/>
+          <w:sz w:val="28"/>
+          <w:szCs w:val="28"/>
+        </w:rPr>
+        <w:t>Dynamic menu for site menu</w:t>
+      </w:r>
+      <w:bookmarkStart w:id="0" w:name="_GoBack"/>
+      <w:bookmarkEnd w:id="0"/>
     </w:p>
     <w:p>
       <w:pPr>
@@ -970,77 +797,35 @@
           <w:rFonts w:ascii="Sakkal Majalla" w:hAnsi="Sakkal Majalla" w:cs="Sakkal Majalla"/>
           <w:sz w:val="28"/>
           <w:szCs w:val="28"/>
-        </w:rPr>
-      </w:pPr>
-      <w:r>
-        <w:rPr>
-          <w:rFonts w:ascii="Sakkal Majalla" w:hAnsi="Sakkal Majalla" w:cs="Sakkal Majalla"/>
-          <w:sz w:val="28"/>
-          <w:szCs w:val="28"/>
-          <w:rtl/>
-          <w:lang w:bidi="ar-SY"/>
-        </w:rPr>
-        <w:t xml:space="preserve">اصلاح مشكلة ال </w:t>
-      </w:r>
-      <w:proofErr w:type="spellStart"/>
-      <w:r>
-        <w:rPr>
-          <w:rFonts w:ascii="Sakkal Majalla" w:hAnsi="Sakkal Majalla" w:cs="Sakkal Majalla"/>
-          <w:sz w:val="28"/>
-          <w:szCs w:val="28"/>
-          <w:lang w:bidi="ar-SY"/>
-        </w:rPr>
-        <w:t>pjax</w:t>
-      </w:r>
-      <w:proofErr w:type="spellEnd"/>
-      <w:r>
-        <w:rPr>
-          <w:rFonts w:ascii="Sakkal Majalla" w:hAnsi="Sakkal Majalla" w:cs="Sakkal Majalla"/>
-          <w:sz w:val="28"/>
-          <w:szCs w:val="28"/>
-          <w:lang w:bidi="ar-SY"/>
-        </w:rPr>
-        <w:t xml:space="preserve"> load</w:t>
-      </w:r>
-      <w:r>
-        <w:rPr>
-          <w:rFonts w:ascii="Sakkal Majalla" w:hAnsi="Sakkal Majalla" w:cs="Sakkal Majalla"/>
-          <w:sz w:val="28"/>
-          <w:szCs w:val="28"/>
-          <w:rtl/>
-          <w:lang w:bidi="ar-SY"/>
-        </w:rPr>
-        <w:t xml:space="preserve"> و </w:t>
-      </w:r>
-      <w:proofErr w:type="spellStart"/>
-      <w:r>
-        <w:rPr>
-          <w:rFonts w:ascii="Sakkal Majalla" w:hAnsi="Sakkal Majalla" w:cs="Sakkal Majalla"/>
-          <w:sz w:val="28"/>
-          <w:szCs w:val="28"/>
-          <w:lang w:bidi="ar-SY"/>
-        </w:rPr>
-        <w:t>datatable</w:t>
-      </w:r>
-      <w:proofErr w:type="spellEnd"/>
-      <w:r>
-        <w:rPr>
-          <w:rFonts w:ascii="Sakkal Majalla" w:hAnsi="Sakkal Majalla" w:cs="Sakkal Majalla"/>
-          <w:sz w:val="28"/>
-          <w:szCs w:val="28"/>
-          <w:lang w:bidi="ar-SY"/>
-        </w:rPr>
-        <w:t xml:space="preserve"> load</w:t>
-      </w:r>
-      <w:r>
-        <w:rPr>
-          <w:rFonts w:ascii="Sakkal Majalla" w:hAnsi="Sakkal Majalla" w:cs="Sakkal Majalla"/>
-          <w:sz w:val="28"/>
-          <w:szCs w:val="28"/>
-          <w:rtl/>
-          <w:lang w:bidi="ar-SY"/>
-        </w:rPr>
-        <w:t xml:space="preserve"> ان رجعت وطلعت</w:t>
+          <w:rtl/>
+        </w:rPr>
+      </w:pPr>
+      <w:r>
+        <w:rPr>
+          <w:rFonts w:ascii="Sakkal Majalla" w:hAnsi="Sakkal Majalla" w:cs="Sakkal Majalla"/>
+          <w:sz w:val="28"/>
+          <w:szCs w:val="28"/>
+        </w:rPr>
+        <w:t>blog</w:t>
+      </w:r>
+      <w:r>
+        <w:rPr>
+          <w:rFonts w:ascii="Sakkal Majalla" w:hAnsi="Sakkal Majalla" w:cs="Sakkal Majalla"/>
+          <w:sz w:val="28"/>
+          <w:szCs w:val="28"/>
+          <w:rtl/>
+          <w:lang w:bidi="ar-SY"/>
+        </w:rPr>
+        <w:t xml:space="preserve"> و بقية الصفحات الـ </w:t>
+      </w:r>
+      <w:r>
+        <w:rPr>
+          <w:rFonts w:ascii="Sakkal Majalla" w:hAnsi="Sakkal Majalla" w:cs="Sakkal Majalla"/>
+          <w:sz w:val="28"/>
+          <w:szCs w:val="28"/>
+          <w:lang w:bidi="ar-SY"/>
+        </w:rPr>
+        <w:t>coming soon</w:t>
       </w:r>
     </w:p>
     <w:p>
@@ -1063,6 +848,70 @@
           <w:rFonts w:ascii="Sakkal Majalla" w:hAnsi="Sakkal Majalla" w:cs="Sakkal Majalla"/>
           <w:sz w:val="28"/>
           <w:szCs w:val="28"/>
+          <w:rtl/>
+          <w:lang w:bidi="ar-SY"/>
+        </w:rPr>
+        <w:t xml:space="preserve">اصلاح مشكلة ال </w:t>
+      </w:r>
+      <w:r>
+        <w:rPr>
+          <w:rFonts w:ascii="Sakkal Majalla" w:hAnsi="Sakkal Majalla" w:cs="Sakkal Majalla"/>
+          <w:sz w:val="28"/>
+          <w:szCs w:val="28"/>
+          <w:lang w:bidi="ar-SY"/>
+        </w:rPr>
+        <w:t>pjax load</w:t>
+      </w:r>
+      <w:r>
+        <w:rPr>
+          <w:rFonts w:ascii="Sakkal Majalla" w:hAnsi="Sakkal Majalla" w:cs="Sakkal Majalla"/>
+          <w:sz w:val="28"/>
+          <w:szCs w:val="28"/>
+          <w:rtl/>
+          <w:lang w:bidi="ar-SY"/>
+        </w:rPr>
+        <w:t xml:space="preserve"> و </w:t>
+      </w:r>
+      <w:r>
+        <w:rPr>
+          <w:rFonts w:ascii="Sakkal Majalla" w:hAnsi="Sakkal Majalla" w:cs="Sakkal Majalla"/>
+          <w:sz w:val="28"/>
+          <w:szCs w:val="28"/>
+          <w:lang w:bidi="ar-SY"/>
+        </w:rPr>
+        <w:t>datatable load</w:t>
+      </w:r>
+      <w:r>
+        <w:rPr>
+          <w:rFonts w:ascii="Sakkal Majalla" w:hAnsi="Sakkal Majalla" w:cs="Sakkal Majalla"/>
+          <w:sz w:val="28"/>
+          <w:szCs w:val="28"/>
+          <w:rtl/>
+          <w:lang w:bidi="ar-SY"/>
+        </w:rPr>
+        <w:t xml:space="preserve"> ان رجعت وطلعت</w:t>
+      </w:r>
+    </w:p>
+    <w:p>
+      <w:pPr>
+        <w:pStyle w:val="ListParagraph"/>
+        <w:numPr>
+          <w:ilvl w:val="0"/>
+          <w:numId w:val="2"/>
+        </w:numPr>
+        <w:bidi/>
+        <w:jc w:val="both"/>
+        <w:rPr>
+          <w:rFonts w:ascii="Sakkal Majalla" w:hAnsi="Sakkal Majalla" w:cs="Sakkal Majalla"/>
+          <w:sz w:val="28"/>
+          <w:szCs w:val="28"/>
+        </w:rPr>
+      </w:pPr>
+      <w:r>
+        <w:rPr>
+          <w:rFonts w:ascii="Sakkal Majalla" w:hAnsi="Sakkal Majalla" w:cs="Sakkal Majalla"/>
+          <w:sz w:val="28"/>
+          <w:szCs w:val="28"/>
           <w:lang w:bidi="ar-SY"/>
         </w:rPr>
         <w:t>Permission</w:t>
@@ -1108,25 +957,7 @@
           <w:sz w:val="28"/>
           <w:szCs w:val="28"/>
         </w:rPr>
-        <w:t xml:space="preserve"> </w:t>
-      </w:r>
-      <w:proofErr w:type="spellStart"/>
-      <w:r>
-        <w:rPr>
-          <w:rFonts w:ascii="Sakkal Majalla" w:hAnsi="Sakkal Majalla" w:cs="Sakkal Majalla"/>
-          <w:sz w:val="28"/>
-          <w:szCs w:val="28"/>
-        </w:rPr>
-        <w:t>datatable</w:t>
-      </w:r>
-      <w:proofErr w:type="spellEnd"/>
-      <w:r>
-        <w:rPr>
-          <w:rFonts w:ascii="Sakkal Majalla" w:hAnsi="Sakkal Majalla" w:cs="Sakkal Majalla"/>
-          <w:sz w:val="28"/>
-          <w:szCs w:val="28"/>
-        </w:rPr>
-        <w:t xml:space="preserve"> </w:t>
+        <w:t xml:space="preserve"> datatable </w:t>
       </w:r>
       <w:r>
         <w:rPr>
@@ -1193,25 +1024,7 @@
           <w:sz w:val="28"/>
           <w:szCs w:val="28"/>
         </w:rPr>
-        <w:t xml:space="preserve"> </w:t>
-      </w:r>
-      <w:proofErr w:type="spellStart"/>
-      <w:r>
-        <w:rPr>
-          <w:rFonts w:ascii="Sakkal Majalla" w:hAnsi="Sakkal Majalla" w:cs="Sakkal Majalla"/>
-          <w:sz w:val="28"/>
-          <w:szCs w:val="28"/>
-        </w:rPr>
-        <w:t>datatable</w:t>
-      </w:r>
-      <w:proofErr w:type="spellEnd"/>
-      <w:r>
-        <w:rPr>
-          <w:rFonts w:ascii="Sakkal Majalla" w:hAnsi="Sakkal Majalla" w:cs="Sakkal Majalla"/>
-          <w:sz w:val="28"/>
-          <w:szCs w:val="28"/>
-        </w:rPr>
-        <w:t xml:space="preserve"> </w:t>
+        <w:t xml:space="preserve"> datatable </w:t>
       </w:r>
       <w:r>
         <w:rPr>
@@ -1330,23 +1143,13 @@
         </w:rPr>
         <w:t xml:space="preserve"> </w:t>
       </w:r>
-      <w:proofErr w:type="spellStart"/>
-      <w:r>
-        <w:rPr>
-          <w:rFonts w:ascii="Sakkal Majalla" w:hAnsi="Sakkal Majalla" w:cs="Sakkal Majalla"/>
-          <w:sz w:val="28"/>
-          <w:szCs w:val="28"/>
-        </w:rPr>
-        <w:t>htaccess</w:t>
-      </w:r>
-      <w:proofErr w:type="spellEnd"/>
-      <w:r>
-        <w:rPr>
-          <w:rFonts w:ascii="Sakkal Majalla" w:hAnsi="Sakkal Majalla" w:cs="Sakkal Majalla"/>
-          <w:sz w:val="28"/>
-          <w:szCs w:val="28"/>
-        </w:rPr>
-        <w:t xml:space="preserve"> cache</w:t>
+      <w:r>
+        <w:rPr>
+          <w:rFonts w:ascii="Sakkal Majalla" w:hAnsi="Sakkal Majalla" w:cs="Sakkal Majalla"/>
+          <w:sz w:val="28"/>
+          <w:szCs w:val="28"/>
+        </w:rPr>
+        <w:t>htaccess cache</w:t>
       </w:r>
     </w:p>
     <w:p>
@@ -1379,25 +1182,7 @@
           <w:sz w:val="28"/>
           <w:szCs w:val="28"/>
         </w:rPr>
-        <w:t xml:space="preserve"> </w:t>
-      </w:r>
-      <w:proofErr w:type="spellStart"/>
-      <w:r>
-        <w:rPr>
-          <w:rFonts w:ascii="Sakkal Majalla" w:hAnsi="Sakkal Majalla" w:cs="Sakkal Majalla"/>
-          <w:sz w:val="28"/>
-          <w:szCs w:val="28"/>
-        </w:rPr>
-        <w:t>lang</w:t>
-      </w:r>
-      <w:proofErr w:type="spellEnd"/>
-      <w:r>
-        <w:rPr>
-          <w:rFonts w:ascii="Sakkal Majalla" w:hAnsi="Sakkal Majalla" w:cs="Sakkal Majalla"/>
-          <w:sz w:val="28"/>
-          <w:szCs w:val="28"/>
-        </w:rPr>
-        <w:t xml:space="preserve"> </w:t>
+        <w:t xml:space="preserve"> lang </w:t>
       </w:r>
       <w:r>
         <w:rPr>
@@ -1433,45 +1218,14 @@
           <w:szCs w:val="28"/>
         </w:rPr>
       </w:pPr>
-      <w:proofErr w:type="spellStart"/>
-      <w:r>
-        <w:rPr>
-          <w:rFonts w:ascii="Sakkal Majalla" w:hAnsi="Sakkal Majalla" w:cs="Sakkal Majalla"/>
-          <w:color w:val="000000"/>
-          <w:sz w:val="28"/>
-          <w:szCs w:val="28"/>
-        </w:rPr>
-        <w:t>transSaveOper</w:t>
-      </w:r>
-      <w:proofErr w:type="spellEnd"/>
-      <w:r>
-        <w:rPr>
-          <w:rFonts w:ascii="Sakkal Majalla" w:hAnsi="Sakkal Majalla" w:cs="Sakkal Majalla"/>
-          <w:color w:val="000000"/>
-          <w:sz w:val="28"/>
-          <w:szCs w:val="28"/>
-        </w:rPr>
-        <w:t xml:space="preserve"> // </w:t>
-      </w:r>
-      <w:proofErr w:type="spellStart"/>
-      <w:r>
-        <w:rPr>
-          <w:rFonts w:ascii="Sakkal Majalla" w:hAnsi="Sakkal Majalla" w:cs="Sakkal Majalla"/>
-          <w:color w:val="000000"/>
-          <w:sz w:val="28"/>
-          <w:szCs w:val="28"/>
-        </w:rPr>
-        <w:t>withoutTrans</w:t>
-      </w:r>
-      <w:proofErr w:type="spellEnd"/>
-      <w:r>
-        <w:rPr>
-          <w:rFonts w:ascii="Sakkal Majalla" w:hAnsi="Sakkal Majalla" w:cs="Sakkal Majalla"/>
-          <w:color w:val="000000"/>
-          <w:sz w:val="28"/>
-          <w:szCs w:val="28"/>
-        </w:rPr>
-        <w:t xml:space="preserve"> </w:t>
+      <w:r>
+        <w:rPr>
+          <w:rFonts w:ascii="Sakkal Majalla" w:hAnsi="Sakkal Majalla" w:cs="Sakkal Majalla"/>
+          <w:color w:val="000000"/>
+          <w:sz w:val="28"/>
+          <w:szCs w:val="28"/>
+        </w:rPr>
+        <w:t xml:space="preserve">transSaveOper // withoutTrans </w:t>
       </w:r>
       <w:r>
         <w:rPr>
@@ -1489,19 +1243,8 @@
           <w:sz w:val="28"/>
           <w:szCs w:val="28"/>
         </w:rPr>
-        <w:t xml:space="preserve"> tree // </w:t>
-      </w:r>
-      <w:proofErr w:type="spellStart"/>
-      <w:r>
-        <w:rPr>
-          <w:rFonts w:ascii="Sakkal Majalla" w:hAnsi="Sakkal Majalla" w:cs="Sakkal Majalla"/>
-          <w:color w:val="000000"/>
-          <w:sz w:val="28"/>
-          <w:szCs w:val="28"/>
-        </w:rPr>
-        <w:t>lang</w:t>
-      </w:r>
-      <w:proofErr w:type="spellEnd"/>
+        <w:t xml:space="preserve"> tree // lang</w:t>
+      </w:r>
       <w:r>
         <w:rPr>
           <w:rFonts w:ascii="Sakkal Majalla" w:hAnsi="Sakkal Majalla" w:cs="Sakkal Majalla"/>
@@ -1537,29 +1280,7 @@
           <w:szCs w:val="28"/>
           <w:lang w:bidi="ar-SY"/>
         </w:rPr>
-        <w:t xml:space="preserve">replace request input with </w:t>
-      </w:r>
-      <w:proofErr w:type="spellStart"/>
-      <w:r>
-        <w:rPr>
-          <w:rFonts w:ascii="Sakkal Majalla" w:hAnsi="Sakkal Majalla" w:cs="Sakkal Majalla"/>
-          <w:color w:val="000000"/>
-          <w:sz w:val="28"/>
-          <w:szCs w:val="28"/>
-          <w:lang w:bidi="ar-SY"/>
-        </w:rPr>
-        <w:t>attr</w:t>
-      </w:r>
-      <w:proofErr w:type="spellEnd"/>
-      <w:r>
-        <w:rPr>
-          <w:rFonts w:ascii="Sakkal Majalla" w:hAnsi="Sakkal Majalla" w:cs="Sakkal Majalla"/>
-          <w:color w:val="000000"/>
-          <w:sz w:val="28"/>
-          <w:szCs w:val="28"/>
-          <w:lang w:bidi="ar-SY"/>
-        </w:rPr>
-        <w:t xml:space="preserve"> for save      </w:t>
+        <w:t xml:space="preserve">replace request input with attr for save      </w:t>
       </w:r>
     </w:p>
     <w:p>
@@ -1583,25 +1304,7 @@
           <w:sz w:val="28"/>
           <w:szCs w:val="28"/>
         </w:rPr>
-        <w:t xml:space="preserve">tree part </w:t>
-      </w:r>
-      <w:proofErr w:type="spellStart"/>
-      <w:r>
-        <w:rPr>
-          <w:rFonts w:ascii="Sakkal Majalla" w:hAnsi="Sakkal Majalla" w:cs="Sakkal Majalla"/>
-          <w:sz w:val="28"/>
-          <w:szCs w:val="28"/>
-        </w:rPr>
-        <w:t>ajax</w:t>
-      </w:r>
-      <w:proofErr w:type="spellEnd"/>
-      <w:r>
-        <w:rPr>
-          <w:rFonts w:ascii="Sakkal Majalla" w:hAnsi="Sakkal Majalla" w:cs="Sakkal Majalla"/>
-          <w:sz w:val="28"/>
-          <w:szCs w:val="28"/>
-        </w:rPr>
-        <w:t xml:space="preserve"> load</w:t>
+        <w:t>tree part ajax load</w:t>
       </w:r>
     </w:p>
     <w:p>
@@ -1626,6 +1329,7 @@
           <w:szCs w:val="28"/>
           <w:rtl/>
         </w:rPr>
+        <w:lastRenderedPageBreak/>
         <w:t>ربط ال</w:t>
       </w:r>
       <w:r>
@@ -1651,25 +1355,7 @@
           <w:sz w:val="28"/>
           <w:szCs w:val="28"/>
         </w:rPr>
-        <w:t xml:space="preserve"> </w:t>
-      </w:r>
-      <w:proofErr w:type="spellStart"/>
-      <w:r>
-        <w:rPr>
-          <w:rFonts w:ascii="Sakkal Majalla" w:hAnsi="Sakkal Majalla" w:cs="Sakkal Majalla"/>
-          <w:sz w:val="28"/>
-          <w:szCs w:val="28"/>
-        </w:rPr>
-        <w:t>ckeditor</w:t>
-      </w:r>
-      <w:proofErr w:type="spellEnd"/>
-      <w:r>
-        <w:rPr>
-          <w:rFonts w:ascii="Sakkal Majalla" w:hAnsi="Sakkal Majalla" w:cs="Sakkal Majalla"/>
-          <w:sz w:val="28"/>
-          <w:szCs w:val="28"/>
-        </w:rPr>
-        <w:t xml:space="preserve"> </w:t>
+        <w:t xml:space="preserve"> ckeditor </w:t>
       </w:r>
       <w:r>
         <w:rPr>
@@ -1774,31 +1460,7 @@
           <w:szCs w:val="28"/>
           <w:lang w:bidi="ar-SY"/>
         </w:rPr>
-        <w:t xml:space="preserve">image ,map , </w:t>
-      </w:r>
-      <w:proofErr w:type="spellStart"/>
-      <w:r>
-        <w:rPr>
-          <w:rFonts w:ascii="Sakkal Majalla" w:hAnsi="Sakkal Majalla" w:cs="Sakkal Majalla"/>
-          <w:b w:val="0"/>
-          <w:bCs w:val="0"/>
-          <w:sz w:val="28"/>
-          <w:szCs w:val="28"/>
-          <w:lang w:bidi="ar-SY"/>
-        </w:rPr>
-        <w:t>filemanager</w:t>
-      </w:r>
-      <w:proofErr w:type="spellEnd"/>
-      <w:r>
-        <w:rPr>
-          <w:rFonts w:ascii="Sakkal Majalla" w:hAnsi="Sakkal Majalla" w:cs="Sakkal Majalla"/>
-          <w:b w:val="0"/>
-          <w:bCs w:val="0"/>
-          <w:sz w:val="28"/>
-          <w:szCs w:val="28"/>
-          <w:lang w:bidi="ar-SY"/>
-        </w:rPr>
-        <w:t xml:space="preserve"> , tree</w:t>
+        <w:t>image ,map , filemanager , tree</w:t>
       </w:r>
       <w:r>
         <w:rPr>
@@ -1841,31 +1503,7 @@
           <w:szCs w:val="28"/>
           <w:lang w:bidi="ar-SY"/>
         </w:rPr>
-        <w:t xml:space="preserve">Make list </w:t>
-      </w:r>
-      <w:proofErr w:type="spellStart"/>
-      <w:r>
-        <w:rPr>
-          <w:rFonts w:ascii="Sakkal Majalla" w:hAnsi="Sakkal Majalla" w:cs="Sakkal Majalla"/>
-          <w:b w:val="0"/>
-          <w:bCs w:val="0"/>
-          <w:sz w:val="28"/>
-          <w:szCs w:val="28"/>
-          <w:lang w:bidi="ar-SY"/>
-        </w:rPr>
-        <w:t>datatable</w:t>
-      </w:r>
-      <w:proofErr w:type="spellEnd"/>
-      <w:r>
-        <w:rPr>
-          <w:rFonts w:ascii="Sakkal Majalla" w:hAnsi="Sakkal Majalla" w:cs="Sakkal Majalla"/>
-          <w:b w:val="0"/>
-          <w:bCs w:val="0"/>
-          <w:sz w:val="28"/>
-          <w:szCs w:val="28"/>
-          <w:lang w:bidi="ar-SY"/>
-        </w:rPr>
-        <w:t xml:space="preserve"> of div</w:t>
+        <w:t>Make list datatable of div</w:t>
       </w:r>
     </w:p>
     <w:p>
@@ -1954,27 +1592,7 @@
           <w:szCs w:val="28"/>
           <w:lang w:bidi="ar-SY"/>
         </w:rPr>
-        <w:t xml:space="preserve">short </w:t>
-      </w:r>
-      <w:proofErr w:type="spellStart"/>
-      <w:r>
-        <w:rPr>
-          <w:rFonts w:ascii="Sakkal Majalla" w:hAnsi="Sakkal Majalla" w:cs="Sakkal Majalla"/>
-          <w:sz w:val="28"/>
-          <w:szCs w:val="28"/>
-          <w:lang w:bidi="ar-SY"/>
-        </w:rPr>
-        <w:t>js</w:t>
-      </w:r>
-      <w:proofErr w:type="spellEnd"/>
-      <w:r>
-        <w:rPr>
-          <w:rFonts w:ascii="Sakkal Majalla" w:hAnsi="Sakkal Majalla" w:cs="Sakkal Majalla"/>
-          <w:sz w:val="28"/>
-          <w:szCs w:val="28"/>
-          <w:lang w:bidi="ar-SY"/>
-        </w:rPr>
-        <w:t xml:space="preserve"> code and file size</w:t>
+        <w:t>short js code and file size</w:t>
       </w:r>
       <w:r>
         <w:rPr>
@@ -2020,19 +1638,8 @@
           <w:szCs w:val="28"/>
           <w:lang w:bidi="ar-SY"/>
         </w:rPr>
-        <w:t xml:space="preserve"> </w:t>
-      </w:r>
-      <w:proofErr w:type="spellStart"/>
-      <w:r>
-        <w:rPr>
-          <w:rFonts w:ascii="Sakkal Majalla" w:hAnsi="Sakkal Majalla" w:cs="Sakkal Majalla"/>
-          <w:sz w:val="28"/>
-          <w:szCs w:val="28"/>
-          <w:lang w:bidi="ar-SY"/>
-        </w:rPr>
-        <w:t>ckeditor</w:t>
-      </w:r>
-      <w:proofErr w:type="spellEnd"/>
+        <w:t xml:space="preserve"> ckeditor</w:t>
+      </w:r>
       <w:r>
         <w:rPr>
           <w:rFonts w:ascii="Sakkal Majalla" w:hAnsi="Sakkal Majalla" w:cs="Sakkal Majalla"/>
@@ -2043,7 +1650,6 @@
         </w:rPr>
         <w:t xml:space="preserve"> بعض الازرار عند الضغط عليها لايتم فتح ال </w:t>
       </w:r>
-      <w:proofErr w:type="spellStart"/>
       <w:r>
         <w:rPr>
           <w:rFonts w:ascii="Sakkal Majalla" w:hAnsi="Sakkal Majalla" w:cs="Sakkal Majalla"/>
@@ -2053,7 +1659,6 @@
         </w:rPr>
         <w:t>filemanager</w:t>
       </w:r>
-      <w:proofErr w:type="spellEnd"/>
       <w:r>
         <w:rPr>
           <w:rFonts w:ascii="Sakkal Majalla" w:hAnsi="Sakkal Majalla" w:cs="Sakkal Majalla"/>
@@ -2208,28 +1813,15 @@
           <w:szCs w:val="28"/>
         </w:rPr>
       </w:pPr>
-      <w:proofErr w:type="spellStart"/>
-      <w:proofErr w:type="gramStart"/>
-      <w:r>
-        <w:rPr>
-          <w:rFonts w:ascii="Sakkal Majalla" w:hAnsi="Sakkal Majalla" w:cs="Sakkal Majalla"/>
-          <w:color w:val="000000"/>
-          <w:sz w:val="28"/>
-          <w:szCs w:val="28"/>
-        </w:rPr>
-        <w:t>uxweb</w:t>
-      </w:r>
-      <w:proofErr w:type="spellEnd"/>
-      <w:r>
-        <w:rPr>
-          <w:rFonts w:ascii="Sakkal Majalla" w:hAnsi="Sakkal Majalla" w:cs="Sakkal Majalla"/>
-          <w:color w:val="000000"/>
-          <w:sz w:val="28"/>
-          <w:szCs w:val="28"/>
-        </w:rPr>
-        <w:t>/sweet-alert</w:t>
-      </w:r>
-      <w:proofErr w:type="gramEnd"/>
+      <w:r>
+        <w:rPr>
+          <w:rFonts w:ascii="Sakkal Majalla" w:hAnsi="Sakkal Majalla" w:cs="Sakkal Majalla"/>
+          <w:color w:val="000000"/>
+          <w:sz w:val="28"/>
+          <w:szCs w:val="28"/>
+        </w:rPr>
+        <w:t>uxweb/sweet-alert</w:t>
+      </w:r>
       <w:r>
         <w:rPr>
           <w:rFonts w:ascii="Sakkal Majalla" w:hAnsi="Sakkal Majalla" w:cs="Sakkal Majalla"/>
@@ -2268,7 +1860,6 @@
           <w:szCs w:val="28"/>
         </w:rPr>
       </w:pPr>
-      <w:proofErr w:type="gramStart"/>
       <w:r>
         <w:rPr>
           <w:rFonts w:ascii="Sakkal Majalla" w:eastAsia="Times New Roman" w:hAnsi="Sakkal Majalla" w:cs="Sakkal Majalla"/>
@@ -2276,57 +1867,7 @@
           <w:sz w:val="28"/>
           <w:szCs w:val="28"/>
         </w:rPr>
-        <w:t>composer</w:t>
-      </w:r>
-      <w:proofErr w:type="gramEnd"/>
-      <w:r>
-        <w:rPr>
-          <w:rFonts w:ascii="Sakkal Majalla" w:eastAsia="Times New Roman" w:hAnsi="Sakkal Majalla" w:cs="Sakkal Majalla"/>
-          <w:color w:val="000000"/>
-          <w:sz w:val="28"/>
-          <w:szCs w:val="28"/>
-        </w:rPr>
-        <w:t xml:space="preserve"> require </w:t>
-      </w:r>
-      <w:proofErr w:type="spellStart"/>
-      <w:r>
-        <w:rPr>
-          <w:rFonts w:ascii="Sakkal Majalla" w:eastAsia="Times New Roman" w:hAnsi="Sakkal Majalla" w:cs="Sakkal Majalla"/>
-          <w:color w:val="000000"/>
-          <w:sz w:val="28"/>
-          <w:szCs w:val="28"/>
-        </w:rPr>
-        <w:t>renatomarinho</w:t>
-      </w:r>
-      <w:proofErr w:type="spellEnd"/>
-      <w:r>
-        <w:rPr>
-          <w:rFonts w:ascii="Sakkal Majalla" w:eastAsia="Times New Roman" w:hAnsi="Sakkal Majalla" w:cs="Sakkal Majalla"/>
-          <w:color w:val="000000"/>
-          <w:sz w:val="28"/>
-          <w:szCs w:val="28"/>
-        </w:rPr>
-        <w:t>/</w:t>
-      </w:r>
-      <w:proofErr w:type="spellStart"/>
-      <w:r>
-        <w:rPr>
-          <w:rFonts w:ascii="Sakkal Majalla" w:eastAsia="Times New Roman" w:hAnsi="Sakkal Majalla" w:cs="Sakkal Majalla"/>
-          <w:color w:val="000000"/>
-          <w:sz w:val="28"/>
-          <w:szCs w:val="28"/>
-        </w:rPr>
-        <w:t>laravel</w:t>
-      </w:r>
-      <w:proofErr w:type="spellEnd"/>
-      <w:r>
-        <w:rPr>
-          <w:rFonts w:ascii="Sakkal Majalla" w:eastAsia="Times New Roman" w:hAnsi="Sakkal Majalla" w:cs="Sakkal Majalla"/>
-          <w:color w:val="000000"/>
-          <w:sz w:val="28"/>
-          <w:szCs w:val="28"/>
-        </w:rPr>
-        <w:t>-page-speed</w:t>
+        <w:t>composer require renatomarinho/laravel-page-speed</w:t>
       </w:r>
     </w:p>
     <w:p>
@@ -2918,27 +2459,7 @@
           <w:sz w:val="28"/>
           <w:szCs w:val="28"/>
         </w:rPr>
-        <w:t xml:space="preserve"> </w:t>
-      </w:r>
-      <w:proofErr w:type="spellStart"/>
-      <w:r>
-        <w:rPr>
-          <w:rFonts w:ascii="Sakkal Majalla" w:hAnsi="Sakkal Majalla" w:cs="Sakkal Majalla"/>
-          <w:color w:val="000000"/>
-          <w:sz w:val="28"/>
-          <w:szCs w:val="28"/>
-        </w:rPr>
-        <w:t>object_id</w:t>
-      </w:r>
-      <w:proofErr w:type="spellEnd"/>
-      <w:r>
-        <w:rPr>
-          <w:rFonts w:ascii="Sakkal Majalla" w:hAnsi="Sakkal Majalla" w:cs="Sakkal Majalla"/>
-          <w:color w:val="000000"/>
-          <w:sz w:val="28"/>
-          <w:szCs w:val="28"/>
-        </w:rPr>
-        <w:t xml:space="preserve"> </w:t>
+        <w:t xml:space="preserve"> object_id </w:t>
       </w:r>
       <w:r>
         <w:rPr>
@@ -2957,27 +2478,7 @@
           <w:sz w:val="28"/>
           <w:szCs w:val="28"/>
         </w:rPr>
-        <w:t xml:space="preserve"> </w:t>
-      </w:r>
-      <w:proofErr w:type="spellStart"/>
-      <w:r>
-        <w:rPr>
-          <w:rFonts w:ascii="Sakkal Majalla" w:hAnsi="Sakkal Majalla" w:cs="Sakkal Majalla"/>
-          <w:color w:val="000000"/>
-          <w:sz w:val="28"/>
-          <w:szCs w:val="28"/>
-        </w:rPr>
-        <w:t>object_type</w:t>
-      </w:r>
-      <w:proofErr w:type="spellEnd"/>
-      <w:r>
-        <w:rPr>
-          <w:rFonts w:ascii="Sakkal Majalla" w:hAnsi="Sakkal Majalla" w:cs="Sakkal Majalla"/>
-          <w:color w:val="000000"/>
-          <w:sz w:val="28"/>
-          <w:szCs w:val="28"/>
-        </w:rPr>
-        <w:t xml:space="preserve"> </w:t>
+        <w:t xml:space="preserve"> object_type </w:t>
       </w:r>
       <w:r>
         <w:rPr>
@@ -3559,19 +3060,8 @@
           <w:sz w:val="28"/>
           <w:szCs w:val="28"/>
         </w:rPr>
-        <w:t xml:space="preserve"> </w:t>
-      </w:r>
-      <w:proofErr w:type="spellStart"/>
-      <w:r>
-        <w:rPr>
-          <w:rFonts w:ascii="Sakkal Majalla" w:hAnsi="Sakkal Majalla" w:cs="Sakkal Majalla"/>
-          <w:color w:val="000000"/>
-          <w:sz w:val="28"/>
-          <w:szCs w:val="28"/>
-        </w:rPr>
-        <w:t>datatable</w:t>
-      </w:r>
-      <w:proofErr w:type="spellEnd"/>
+        <w:t xml:space="preserve"> datatable</w:t>
+      </w:r>
       <w:r>
         <w:rPr>
           <w:rFonts w:ascii="Sakkal Majalla" w:hAnsi="Sakkal Majalla" w:cs="Sakkal Majalla"/>
@@ -5776,7 +5266,7 @@
 </file>
 
 <file path=customXml/itemProps1.xml><?xml version="1.0" encoding="utf-8"?>
-<ds:datastoreItem xmlns:ds="http://schemas.openxmlformats.org/officeDocument/2006/customXml" ds:itemID="{C8FDCB98-822C-4536-92C1-852DFCCB8AC6}">
+<ds:datastoreItem xmlns:ds="http://schemas.openxmlformats.org/officeDocument/2006/customXml" ds:itemID="{2D7F3ABC-B299-4977-9959-2610A18B5BBA}">
   <ds:schemaRefs>
     <ds:schemaRef ds:uri="http://schemas.openxmlformats.org/officeDocument/2006/bibliography"/>
   </ds:schemaRefs>

</xml_diff>

<commit_message>
generate seed for course and study plan
</commit_message>
<xml_diff>
--- a/Temp/issue.docx
+++ b/Temp/issue.docx
@@ -121,18 +121,24 @@
       <w:r>
         <w:rPr>
           <w:rFonts w:ascii="Sakkal Majalla" w:hAnsi="Sakkal Majalla" w:cs="Sakkal Majalla"/>
-          <w:sz w:val="28"/>
-          <w:szCs w:val="28"/>
-        </w:rPr>
-        <w:t>Image profile</w:t>
-      </w:r>
-      <w:r>
-        <w:rPr>
-          <w:rFonts w:ascii="Sakkal Majalla" w:hAnsi="Sakkal Majalla" w:cs="Sakkal Majalla"/>
-          <w:sz w:val="28"/>
-          <w:szCs w:val="28"/>
-        </w:rPr>
-        <w:t xml:space="preserve"> and Logo Db</w:t>
+          <w:b/>
+          <w:bCs/>
+          <w:sz w:val="28"/>
+          <w:szCs w:val="28"/>
+        </w:rPr>
+        <w:t>Fix lock</w:t>
+      </w:r>
+      <w:bookmarkStart w:id="0" w:name="_GoBack"/>
+      <w:bookmarkEnd w:id="0"/>
+      <w:r>
+        <w:rPr>
+          <w:rFonts w:ascii="Sakkal Majalla" w:hAnsi="Sakkal Majalla" w:cs="Sakkal Majalla"/>
+          <w:b/>
+          <w:bCs/>
+          <w:sz w:val="28"/>
+          <w:szCs w:val="28"/>
+        </w:rPr>
+        <w:t>screen</w:t>
       </w:r>
     </w:p>
     <w:p>
@@ -155,8 +161,9 @@
           <w:rFonts w:ascii="Sakkal Majalla" w:hAnsi="Sakkal Majalla" w:cs="Sakkal Majalla"/>
           <w:sz w:val="28"/>
           <w:szCs w:val="28"/>
-        </w:rPr>
-        <w:t>Admin Title</w:t>
+          <w:lang w:bidi="ar-SY"/>
+        </w:rPr>
+        <w:t>Remove department from study plan</w:t>
       </w:r>
     </w:p>
     <w:p>
@@ -179,27 +186,29 @@
           <w:rFonts w:ascii="Sakkal Majalla" w:hAnsi="Sakkal Majalla" w:cs="Sakkal Majalla"/>
           <w:sz w:val="28"/>
           <w:szCs w:val="28"/>
-        </w:rPr>
-        <w:t>Show_notify handler</w:t>
-      </w:r>
-      <w:r>
-        <w:rPr>
-          <w:rFonts w:ascii="Sakkal Majalla" w:hAnsi="Sakkal Majalla" w:cs="Sakkal Majalla" w:hint="cs"/>
-          <w:sz w:val="28"/>
-          <w:szCs w:val="28"/>
-          <w:rtl/>
-          <w:lang w:bidi="ar-SY"/>
-        </w:rPr>
-        <w:t xml:space="preserve"> </w:t>
-      </w:r>
-      <w:r>
-        <w:rPr>
-          <w:rFonts w:ascii="Sakkal Majalla" w:hAnsi="Sakkal Majalla" w:cs="Sakkal Majalla"/>
-          <w:sz w:val="28"/>
-          <w:szCs w:val="28"/>
-          <w:lang w:bidi="ar-SY"/>
-        </w:rPr>
-        <w:t>sweet alert</w:t>
+          <w:lang w:bidi="ar-SY"/>
+        </w:rPr>
+        <w:t xml:space="preserve">Add just loader as center of button in form and </w:t>
+      </w:r>
+      <w:proofErr w:type="spellStart"/>
+      <w:r>
+        <w:rPr>
+          <w:rFonts w:ascii="Sakkal Majalla" w:hAnsi="Sakkal Majalla" w:cs="Sakkal Majalla"/>
+          <w:sz w:val="28"/>
+          <w:szCs w:val="28"/>
+          <w:lang w:bidi="ar-SY"/>
+        </w:rPr>
+        <w:t>datatable</w:t>
+      </w:r>
+      <w:proofErr w:type="spellEnd"/>
+      <w:r>
+        <w:rPr>
+          <w:rFonts w:ascii="Sakkal Majalla" w:hAnsi="Sakkal Majalla" w:cs="Sakkal Majalla"/>
+          <w:sz w:val="28"/>
+          <w:szCs w:val="28"/>
+          <w:lang w:bidi="ar-SY"/>
+        </w:rPr>
+        <w:t xml:space="preserve"> form</w:t>
       </w:r>
     </w:p>
     <w:p>
@@ -222,8 +231,18 @@
           <w:rFonts w:ascii="Sakkal Majalla" w:hAnsi="Sakkal Majalla" w:cs="Sakkal Majalla"/>
           <w:sz w:val="28"/>
           <w:szCs w:val="28"/>
-        </w:rPr>
-        <w:t>laravel-permission</w:t>
+          <w:lang w:bidi="ar-SY"/>
+        </w:rPr>
+        <w:t xml:space="preserve">Check university </w:t>
+      </w:r>
+      <w:r>
+        <w:rPr>
+          <w:rFonts w:ascii="Sakkal Majalla" w:hAnsi="Sakkal Majalla" w:cs="Sakkal Majalla"/>
+          <w:sz w:val="28"/>
+          <w:szCs w:val="28"/>
+          <w:lang w:bidi="ar-SY"/>
+        </w:rPr>
+        <w:t>name in all project and un correct name</w:t>
       </w:r>
     </w:p>
     <w:p>
@@ -247,8 +266,26 @@
           <w:sz w:val="28"/>
           <w:szCs w:val="28"/>
         </w:rPr>
-        <w:t>All js func inside js file</w:t>
-      </w:r>
+        <w:t>Image profile</w:t>
+      </w:r>
+      <w:r>
+        <w:rPr>
+          <w:rFonts w:ascii="Sakkal Majalla" w:hAnsi="Sakkal Majalla" w:cs="Sakkal Majalla"/>
+          <w:sz w:val="28"/>
+          <w:szCs w:val="28"/>
+        </w:rPr>
+        <w:t xml:space="preserve"> and Logo </w:t>
+      </w:r>
+      <w:proofErr w:type="spellStart"/>
+      <w:r>
+        <w:rPr>
+          <w:rFonts w:ascii="Sakkal Majalla" w:hAnsi="Sakkal Majalla" w:cs="Sakkal Majalla"/>
+          <w:sz w:val="28"/>
+          <w:szCs w:val="28"/>
+        </w:rPr>
+        <w:t>Db</w:t>
+      </w:r>
+      <w:proofErr w:type="spellEnd"/>
     </w:p>
     <w:p>
       <w:pPr>
@@ -271,7 +308,7 @@
           <w:sz w:val="28"/>
           <w:szCs w:val="28"/>
         </w:rPr>
-        <w:t>Global trans js</w:t>
+        <w:t>Admin Title</w:t>
       </w:r>
     </w:p>
     <w:p>
@@ -289,15 +326,225 @@
           <w:szCs w:val="28"/>
         </w:rPr>
       </w:pPr>
-      <w:r>
-        <w:rPr>
-          <w:rFonts w:ascii="Sakkal Majalla" w:hAnsi="Sakkal Majalla" w:cs="Sakkal Majalla"/>
-          <w:sz w:val="28"/>
-          <w:szCs w:val="28"/>
-          <w:lang w:bidi="ar-SY"/>
-        </w:rPr>
-        <w:t>Child soft deletepackage</w:t>
-      </w:r>
+      <w:proofErr w:type="spellStart"/>
+      <w:r>
+        <w:rPr>
+          <w:rFonts w:ascii="Sakkal Majalla" w:hAnsi="Sakkal Majalla" w:cs="Sakkal Majalla"/>
+          <w:sz w:val="28"/>
+          <w:szCs w:val="28"/>
+        </w:rPr>
+        <w:t>Show_notify</w:t>
+      </w:r>
+      <w:proofErr w:type="spellEnd"/>
+      <w:r>
+        <w:rPr>
+          <w:rFonts w:ascii="Sakkal Majalla" w:hAnsi="Sakkal Majalla" w:cs="Sakkal Majalla"/>
+          <w:sz w:val="28"/>
+          <w:szCs w:val="28"/>
+        </w:rPr>
+        <w:t xml:space="preserve"> handler</w:t>
+      </w:r>
+      <w:r>
+        <w:rPr>
+          <w:rFonts w:ascii="Sakkal Majalla" w:hAnsi="Sakkal Majalla" w:cs="Sakkal Majalla" w:hint="cs"/>
+          <w:sz w:val="28"/>
+          <w:szCs w:val="28"/>
+          <w:rtl/>
+          <w:lang w:bidi="ar-SY"/>
+        </w:rPr>
+        <w:t xml:space="preserve"> </w:t>
+      </w:r>
+      <w:r>
+        <w:rPr>
+          <w:rFonts w:ascii="Sakkal Majalla" w:hAnsi="Sakkal Majalla" w:cs="Sakkal Majalla"/>
+          <w:sz w:val="28"/>
+          <w:szCs w:val="28"/>
+          <w:lang w:bidi="ar-SY"/>
+        </w:rPr>
+        <w:t>sweet alert</w:t>
+      </w:r>
+    </w:p>
+    <w:p>
+      <w:pPr>
+        <w:pStyle w:val="ListParagraph"/>
+        <w:numPr>
+          <w:ilvl w:val="0"/>
+          <w:numId w:val="1"/>
+        </w:numPr>
+        <w:bidi/>
+        <w:jc w:val="both"/>
+        <w:rPr>
+          <w:rFonts w:ascii="Sakkal Majalla" w:hAnsi="Sakkal Majalla" w:cs="Sakkal Majalla"/>
+          <w:sz w:val="28"/>
+          <w:szCs w:val="28"/>
+        </w:rPr>
+      </w:pPr>
+      <w:proofErr w:type="spellStart"/>
+      <w:r>
+        <w:rPr>
+          <w:rFonts w:ascii="Sakkal Majalla" w:hAnsi="Sakkal Majalla" w:cs="Sakkal Majalla"/>
+          <w:sz w:val="28"/>
+          <w:szCs w:val="28"/>
+        </w:rPr>
+        <w:t>laravel</w:t>
+      </w:r>
+      <w:proofErr w:type="spellEnd"/>
+      <w:r>
+        <w:rPr>
+          <w:rFonts w:ascii="Sakkal Majalla" w:hAnsi="Sakkal Majalla" w:cs="Sakkal Majalla"/>
+          <w:sz w:val="28"/>
+          <w:szCs w:val="28"/>
+        </w:rPr>
+        <w:t>-permission</w:t>
+      </w:r>
+    </w:p>
+    <w:p>
+      <w:pPr>
+        <w:pStyle w:val="ListParagraph"/>
+        <w:numPr>
+          <w:ilvl w:val="0"/>
+          <w:numId w:val="1"/>
+        </w:numPr>
+        <w:bidi/>
+        <w:jc w:val="both"/>
+        <w:rPr>
+          <w:rFonts w:ascii="Sakkal Majalla" w:hAnsi="Sakkal Majalla" w:cs="Sakkal Majalla"/>
+          <w:sz w:val="28"/>
+          <w:szCs w:val="28"/>
+        </w:rPr>
+      </w:pPr>
+      <w:r>
+        <w:rPr>
+          <w:rFonts w:ascii="Sakkal Majalla" w:hAnsi="Sakkal Majalla" w:cs="Sakkal Majalla"/>
+          <w:sz w:val="28"/>
+          <w:szCs w:val="28"/>
+        </w:rPr>
+        <w:t xml:space="preserve">All </w:t>
+      </w:r>
+      <w:proofErr w:type="spellStart"/>
+      <w:r>
+        <w:rPr>
+          <w:rFonts w:ascii="Sakkal Majalla" w:hAnsi="Sakkal Majalla" w:cs="Sakkal Majalla"/>
+          <w:sz w:val="28"/>
+          <w:szCs w:val="28"/>
+        </w:rPr>
+        <w:t>js</w:t>
+      </w:r>
+      <w:proofErr w:type="spellEnd"/>
+      <w:r>
+        <w:rPr>
+          <w:rFonts w:ascii="Sakkal Majalla" w:hAnsi="Sakkal Majalla" w:cs="Sakkal Majalla"/>
+          <w:sz w:val="28"/>
+          <w:szCs w:val="28"/>
+        </w:rPr>
+        <w:t xml:space="preserve"> </w:t>
+      </w:r>
+      <w:proofErr w:type="spellStart"/>
+      <w:r>
+        <w:rPr>
+          <w:rFonts w:ascii="Sakkal Majalla" w:hAnsi="Sakkal Majalla" w:cs="Sakkal Majalla"/>
+          <w:sz w:val="28"/>
+          <w:szCs w:val="28"/>
+        </w:rPr>
+        <w:t>func</w:t>
+      </w:r>
+      <w:proofErr w:type="spellEnd"/>
+      <w:r>
+        <w:rPr>
+          <w:rFonts w:ascii="Sakkal Majalla" w:hAnsi="Sakkal Majalla" w:cs="Sakkal Majalla"/>
+          <w:sz w:val="28"/>
+          <w:szCs w:val="28"/>
+        </w:rPr>
+        <w:t xml:space="preserve"> inside </w:t>
+      </w:r>
+      <w:proofErr w:type="spellStart"/>
+      <w:r>
+        <w:rPr>
+          <w:rFonts w:ascii="Sakkal Majalla" w:hAnsi="Sakkal Majalla" w:cs="Sakkal Majalla"/>
+          <w:sz w:val="28"/>
+          <w:szCs w:val="28"/>
+        </w:rPr>
+        <w:t>js</w:t>
+      </w:r>
+      <w:proofErr w:type="spellEnd"/>
+      <w:r>
+        <w:rPr>
+          <w:rFonts w:ascii="Sakkal Majalla" w:hAnsi="Sakkal Majalla" w:cs="Sakkal Majalla"/>
+          <w:sz w:val="28"/>
+          <w:szCs w:val="28"/>
+        </w:rPr>
+        <w:t xml:space="preserve"> file</w:t>
+      </w:r>
+    </w:p>
+    <w:p>
+      <w:pPr>
+        <w:pStyle w:val="ListParagraph"/>
+        <w:numPr>
+          <w:ilvl w:val="0"/>
+          <w:numId w:val="1"/>
+        </w:numPr>
+        <w:bidi/>
+        <w:jc w:val="both"/>
+        <w:rPr>
+          <w:rFonts w:ascii="Sakkal Majalla" w:hAnsi="Sakkal Majalla" w:cs="Sakkal Majalla"/>
+          <w:sz w:val="28"/>
+          <w:szCs w:val="28"/>
+        </w:rPr>
+      </w:pPr>
+      <w:r>
+        <w:rPr>
+          <w:rFonts w:ascii="Sakkal Majalla" w:hAnsi="Sakkal Majalla" w:cs="Sakkal Majalla"/>
+          <w:sz w:val="28"/>
+          <w:szCs w:val="28"/>
+        </w:rPr>
+        <w:t xml:space="preserve">Global trans </w:t>
+      </w:r>
+      <w:proofErr w:type="spellStart"/>
+      <w:r>
+        <w:rPr>
+          <w:rFonts w:ascii="Sakkal Majalla" w:hAnsi="Sakkal Majalla" w:cs="Sakkal Majalla"/>
+          <w:sz w:val="28"/>
+          <w:szCs w:val="28"/>
+        </w:rPr>
+        <w:t>js</w:t>
+      </w:r>
+      <w:proofErr w:type="spellEnd"/>
+    </w:p>
+    <w:p>
+      <w:pPr>
+        <w:pStyle w:val="ListParagraph"/>
+        <w:numPr>
+          <w:ilvl w:val="0"/>
+          <w:numId w:val="1"/>
+        </w:numPr>
+        <w:bidi/>
+        <w:jc w:val="both"/>
+        <w:rPr>
+          <w:rFonts w:ascii="Sakkal Majalla" w:hAnsi="Sakkal Majalla" w:cs="Sakkal Majalla"/>
+          <w:sz w:val="28"/>
+          <w:szCs w:val="28"/>
+        </w:rPr>
+      </w:pPr>
+      <w:r>
+        <w:rPr>
+          <w:rFonts w:ascii="Sakkal Majalla" w:hAnsi="Sakkal Majalla" w:cs="Sakkal Majalla"/>
+          <w:sz w:val="28"/>
+          <w:szCs w:val="28"/>
+          <w:lang w:bidi="ar-SY"/>
+        </w:rPr>
+        <w:t xml:space="preserve">Child soft </w:t>
+      </w:r>
+      <w:proofErr w:type="spellStart"/>
+      <w:r>
+        <w:rPr>
+          <w:rFonts w:ascii="Sakkal Majalla" w:hAnsi="Sakkal Majalla" w:cs="Sakkal Majalla"/>
+          <w:sz w:val="28"/>
+          <w:szCs w:val="28"/>
+          <w:lang w:bidi="ar-SY"/>
+        </w:rPr>
+        <w:t>deletepackage</w:t>
+      </w:r>
+      <w:proofErr w:type="spellEnd"/>
     </w:p>
     <w:p>
       <w:pPr>
@@ -333,6 +580,7 @@
           <w:szCs w:val="28"/>
         </w:rPr>
       </w:pPr>
+      <w:proofErr w:type="spellStart"/>
       <w:r>
         <w:rPr>
           <w:rFonts w:ascii="Sakkal Majalla" w:eastAsia="Times New Roman" w:hAnsi="Sakkal Majalla" w:cs="Sakkal Majalla"/>
@@ -342,6 +590,7 @@
         </w:rPr>
         <w:t>laravel-filemanager</w:t>
       </w:r>
+      <w:proofErr w:type="spellEnd"/>
     </w:p>
     <w:p>
       <w:pPr>
@@ -441,13 +690,23 @@
           <w:szCs w:val="28"/>
         </w:rPr>
       </w:pPr>
-      <w:r>
-        <w:rPr>
-          <w:rFonts w:ascii="Sakkal Majalla" w:hAnsi="Sakkal Majalla" w:cs="Sakkal Majalla"/>
-          <w:sz w:val="28"/>
-          <w:szCs w:val="28"/>
-        </w:rPr>
-        <w:t xml:space="preserve">seo and </w:t>
+      <w:proofErr w:type="spellStart"/>
+      <w:r>
+        <w:rPr>
+          <w:rFonts w:ascii="Sakkal Majalla" w:hAnsi="Sakkal Majalla" w:cs="Sakkal Majalla"/>
+          <w:sz w:val="28"/>
+          <w:szCs w:val="28"/>
+        </w:rPr>
+        <w:t>seo</w:t>
+      </w:r>
+      <w:proofErr w:type="spellEnd"/>
+      <w:r>
+        <w:rPr>
+          <w:rFonts w:ascii="Sakkal Majalla" w:hAnsi="Sakkal Majalla" w:cs="Sakkal Majalla"/>
+          <w:sz w:val="28"/>
+          <w:szCs w:val="28"/>
+        </w:rPr>
+        <w:t xml:space="preserve"> and </w:t>
       </w:r>
       <w:r>
         <w:rPr>
@@ -484,6 +743,7 @@
         </w:rPr>
         <w:t xml:space="preserve">عند استخدام ال </w:t>
       </w:r>
+      <w:proofErr w:type="spellStart"/>
       <w:r>
         <w:rPr>
           <w:rFonts w:ascii="Sakkal Majalla" w:hAnsi="Sakkal Majalla" w:cs="Sakkal Majalla"/>
@@ -493,6 +753,7 @@
         </w:rPr>
         <w:t>filemanager</w:t>
       </w:r>
+      <w:proofErr w:type="spellEnd"/>
       <w:r>
         <w:rPr>
           <w:rFonts w:ascii="Sakkal Majalla" w:hAnsi="Sakkal Majalla" w:cs="Sakkal Majalla"/>
@@ -504,6 +765,7 @@
         </w:rPr>
         <w:t xml:space="preserve"> مع ال </w:t>
       </w:r>
+      <w:proofErr w:type="spellStart"/>
       <w:r>
         <w:rPr>
           <w:rFonts w:ascii="Sakkal Majalla" w:hAnsi="Sakkal Majalla" w:cs="Sakkal Majalla"/>
@@ -514,6 +776,7 @@
         </w:rPr>
         <w:t>ckeditor</w:t>
       </w:r>
+      <w:proofErr w:type="spellEnd"/>
       <w:r>
         <w:rPr>
           <w:rFonts w:ascii="Sakkal Majalla" w:hAnsi="Sakkal Majalla" w:cs="Sakkal Majalla"/>
@@ -525,6 +788,7 @@
         </w:rPr>
         <w:t xml:space="preserve"> او مع </w:t>
       </w:r>
+      <w:proofErr w:type="spellStart"/>
       <w:r>
         <w:rPr>
           <w:rFonts w:ascii="Sakkal Majalla" w:hAnsi="Sakkal Majalla" w:cs="Sakkal Majalla"/>
@@ -535,6 +799,7 @@
         </w:rPr>
         <w:t>fileupload</w:t>
       </w:r>
+      <w:proofErr w:type="spellEnd"/>
       <w:r>
         <w:rPr>
           <w:rFonts w:ascii="Sakkal Majalla" w:hAnsi="Sakkal Majalla" w:cs="Sakkal Majalla"/>
@@ -546,6 +811,7 @@
         </w:rPr>
         <w:t xml:space="preserve"> او لحاله يجب تحديد </w:t>
       </w:r>
+      <w:proofErr w:type="spellStart"/>
       <w:r>
         <w:rPr>
           <w:rFonts w:ascii="Sakkal Majalla" w:hAnsi="Sakkal Majalla" w:cs="Sakkal Majalla"/>
@@ -556,6 +822,7 @@
         </w:rPr>
         <w:t>config</w:t>
       </w:r>
+      <w:proofErr w:type="spellEnd"/>
       <w:r>
         <w:rPr>
           <w:rFonts w:ascii="Sakkal Majalla" w:hAnsi="Sakkal Majalla" w:cs="Sakkal Majalla"/>
@@ -577,6 +844,7 @@
         </w:rPr>
         <w:br/>
       </w:r>
+      <w:proofErr w:type="spellStart"/>
       <w:r>
         <w:rPr>
           <w:rFonts w:ascii="Sakkal Majalla" w:hAnsi="Sakkal Majalla" w:cs="Sakkal Majalla"/>
@@ -587,6 +855,7 @@
         </w:rPr>
         <w:t>aut-filemanager</w:t>
       </w:r>
+      <w:proofErr w:type="spellEnd"/>
       <w:r>
         <w:rPr>
           <w:rFonts w:ascii="Sakkal Majalla" w:hAnsi="Sakkal Majalla" w:cs="Sakkal Majalla"/>
@@ -598,6 +867,7 @@
         </w:rPr>
         <w:t xml:space="preserve"> حتى يتم تطبيق </w:t>
       </w:r>
+      <w:proofErr w:type="spellStart"/>
       <w:r>
         <w:rPr>
           <w:rFonts w:ascii="Sakkal Majalla" w:hAnsi="Sakkal Majalla" w:cs="Sakkal Majalla"/>
@@ -608,6 +878,7 @@
         </w:rPr>
         <w:t>auth</w:t>
       </w:r>
+      <w:proofErr w:type="spellEnd"/>
       <w:r>
         <w:rPr>
           <w:rFonts w:ascii="Sakkal Majalla" w:hAnsi="Sakkal Majalla" w:cs="Sakkal Majalla"/>
@@ -664,19 +935,42 @@
           <w:shd w:val="clear" w:color="auto" w:fill="FFFFFF"/>
           <w:lang w:bidi="ar-SY"/>
         </w:rPr>
-        <w:t xml:space="preserve">   resourses </w:t>
-      </w:r>
+        <w:t xml:space="preserve">   </w:t>
+      </w:r>
+      <w:proofErr w:type="spellStart"/>
       <w:r>
         <w:rPr>
           <w:rFonts w:ascii="Sakkal Majalla" w:hAnsi="Sakkal Majalla" w:cs="Sakkal Majalla"/>
           <w:sz w:val="28"/>
           <w:szCs w:val="28"/>
           <w:shd w:val="clear" w:color="auto" w:fill="FFFFFF"/>
+          <w:lang w:bidi="ar-SY"/>
+        </w:rPr>
+        <w:t>resourses</w:t>
+      </w:r>
+      <w:proofErr w:type="spellEnd"/>
+      <w:r>
+        <w:rPr>
+          <w:rFonts w:ascii="Sakkal Majalla" w:hAnsi="Sakkal Majalla" w:cs="Sakkal Majalla"/>
+          <w:sz w:val="28"/>
+          <w:szCs w:val="28"/>
+          <w:shd w:val="clear" w:color="auto" w:fill="FFFFFF"/>
+          <w:lang w:bidi="ar-SY"/>
+        </w:rPr>
+        <w:t xml:space="preserve"> </w:t>
+      </w:r>
+      <w:r>
+        <w:rPr>
+          <w:rFonts w:ascii="Sakkal Majalla" w:hAnsi="Sakkal Majalla" w:cs="Sakkal Majalla"/>
+          <w:sz w:val="28"/>
+          <w:szCs w:val="28"/>
+          <w:shd w:val="clear" w:color="auto" w:fill="FFFFFF"/>
           <w:rtl/>
           <w:lang w:bidi="ar-SY"/>
         </w:rPr>
         <w:t xml:space="preserve"> مع اضافة طريقة لتضمين المكاتب مع حسب الحاجة من </w:t>
       </w:r>
+      <w:proofErr w:type="spellStart"/>
       <w:r>
         <w:rPr>
           <w:rFonts w:ascii="Sakkal Majalla" w:hAnsi="Sakkal Majalla" w:cs="Sakkal Majalla"/>
@@ -687,6 +981,7 @@
         </w:rPr>
         <w:t>viewcomposer</w:t>
       </w:r>
+      <w:proofErr w:type="spellEnd"/>
     </w:p>
     <w:p>
       <w:pPr>
@@ -779,10 +1074,32 @@
           <w:sz w:val="28"/>
           <w:szCs w:val="28"/>
         </w:rPr>
+        <w:t>Add list parent as prefix for route children tree</w:t>
+      </w:r>
+    </w:p>
+    <w:p>
+      <w:pPr>
+        <w:pStyle w:val="ListParagraph"/>
+        <w:numPr>
+          <w:ilvl w:val="0"/>
+          <w:numId w:val="4"/>
+        </w:numPr>
+        <w:bidi/>
+        <w:jc w:val="both"/>
+        <w:rPr>
+          <w:rFonts w:ascii="Sakkal Majalla" w:hAnsi="Sakkal Majalla" w:cs="Sakkal Majalla"/>
+          <w:sz w:val="28"/>
+          <w:szCs w:val="28"/>
+        </w:rPr>
+      </w:pPr>
+      <w:r>
+        <w:rPr>
+          <w:rFonts w:ascii="Sakkal Majalla" w:hAnsi="Sakkal Majalla" w:cs="Sakkal Majalla"/>
+          <w:sz w:val="28"/>
+          <w:szCs w:val="28"/>
+        </w:rPr>
         <w:t>Dynamic menu for site menu</w:t>
       </w:r>
-      <w:bookmarkStart w:id="0" w:name="_GoBack"/>
-      <w:bookmarkEnd w:id="0"/>
     </w:p>
     <w:p>
       <w:pPr>
@@ -853,14 +1170,25 @@
         </w:rPr>
         <w:t xml:space="preserve">اصلاح مشكلة ال </w:t>
       </w:r>
-      <w:r>
-        <w:rPr>
-          <w:rFonts w:ascii="Sakkal Majalla" w:hAnsi="Sakkal Majalla" w:cs="Sakkal Majalla"/>
-          <w:sz w:val="28"/>
-          <w:szCs w:val="28"/>
-          <w:lang w:bidi="ar-SY"/>
-        </w:rPr>
-        <w:t>pjax load</w:t>
+      <w:proofErr w:type="spellStart"/>
+      <w:r>
+        <w:rPr>
+          <w:rFonts w:ascii="Sakkal Majalla" w:hAnsi="Sakkal Majalla" w:cs="Sakkal Majalla"/>
+          <w:sz w:val="28"/>
+          <w:szCs w:val="28"/>
+          <w:lang w:bidi="ar-SY"/>
+        </w:rPr>
+        <w:t>pjax</w:t>
+      </w:r>
+      <w:proofErr w:type="spellEnd"/>
+      <w:r>
+        <w:rPr>
+          <w:rFonts w:ascii="Sakkal Majalla" w:hAnsi="Sakkal Majalla" w:cs="Sakkal Majalla"/>
+          <w:sz w:val="28"/>
+          <w:szCs w:val="28"/>
+          <w:lang w:bidi="ar-SY"/>
+        </w:rPr>
+        <w:t xml:space="preserve"> load</w:t>
       </w:r>
       <w:r>
         <w:rPr>
@@ -872,14 +1200,25 @@
         </w:rPr>
         <w:t xml:space="preserve"> و </w:t>
       </w:r>
-      <w:r>
-        <w:rPr>
-          <w:rFonts w:ascii="Sakkal Majalla" w:hAnsi="Sakkal Majalla" w:cs="Sakkal Majalla"/>
-          <w:sz w:val="28"/>
-          <w:szCs w:val="28"/>
-          <w:lang w:bidi="ar-SY"/>
-        </w:rPr>
-        <w:t>datatable load</w:t>
+      <w:proofErr w:type="spellStart"/>
+      <w:r>
+        <w:rPr>
+          <w:rFonts w:ascii="Sakkal Majalla" w:hAnsi="Sakkal Majalla" w:cs="Sakkal Majalla"/>
+          <w:sz w:val="28"/>
+          <w:szCs w:val="28"/>
+          <w:lang w:bidi="ar-SY"/>
+        </w:rPr>
+        <w:t>datatable</w:t>
+      </w:r>
+      <w:proofErr w:type="spellEnd"/>
+      <w:r>
+        <w:rPr>
+          <w:rFonts w:ascii="Sakkal Majalla" w:hAnsi="Sakkal Majalla" w:cs="Sakkal Majalla"/>
+          <w:sz w:val="28"/>
+          <w:szCs w:val="28"/>
+          <w:lang w:bidi="ar-SY"/>
+        </w:rPr>
+        <w:t xml:space="preserve"> load</w:t>
       </w:r>
       <w:r>
         <w:rPr>
@@ -957,7 +1296,25 @@
           <w:sz w:val="28"/>
           <w:szCs w:val="28"/>
         </w:rPr>
-        <w:t xml:space="preserve"> datatable </w:t>
+        <w:t xml:space="preserve"> </w:t>
+      </w:r>
+      <w:proofErr w:type="spellStart"/>
+      <w:r>
+        <w:rPr>
+          <w:rFonts w:ascii="Sakkal Majalla" w:hAnsi="Sakkal Majalla" w:cs="Sakkal Majalla"/>
+          <w:sz w:val="28"/>
+          <w:szCs w:val="28"/>
+        </w:rPr>
+        <w:t>datatable</w:t>
+      </w:r>
+      <w:proofErr w:type="spellEnd"/>
+      <w:r>
+        <w:rPr>
+          <w:rFonts w:ascii="Sakkal Majalla" w:hAnsi="Sakkal Majalla" w:cs="Sakkal Majalla"/>
+          <w:sz w:val="28"/>
+          <w:szCs w:val="28"/>
+        </w:rPr>
+        <w:t xml:space="preserve"> </w:t>
       </w:r>
       <w:r>
         <w:rPr>
@@ -1024,7 +1381,25 @@
           <w:sz w:val="28"/>
           <w:szCs w:val="28"/>
         </w:rPr>
-        <w:t xml:space="preserve"> datatable </w:t>
+        <w:t xml:space="preserve"> </w:t>
+      </w:r>
+      <w:proofErr w:type="spellStart"/>
+      <w:r>
+        <w:rPr>
+          <w:rFonts w:ascii="Sakkal Majalla" w:hAnsi="Sakkal Majalla" w:cs="Sakkal Majalla"/>
+          <w:sz w:val="28"/>
+          <w:szCs w:val="28"/>
+        </w:rPr>
+        <w:t>datatable</w:t>
+      </w:r>
+      <w:proofErr w:type="spellEnd"/>
+      <w:r>
+        <w:rPr>
+          <w:rFonts w:ascii="Sakkal Majalla" w:hAnsi="Sakkal Majalla" w:cs="Sakkal Majalla"/>
+          <w:sz w:val="28"/>
+          <w:szCs w:val="28"/>
+        </w:rPr>
+        <w:t xml:space="preserve"> </w:t>
       </w:r>
       <w:r>
         <w:rPr>
@@ -1083,6 +1458,7 @@
           <w:szCs w:val="28"/>
           <w:rtl/>
         </w:rPr>
+        <w:lastRenderedPageBreak/>
         <w:t>لازم نساوي</w:t>
       </w:r>
       <w:r>
@@ -1143,13 +1519,23 @@
         </w:rPr>
         <w:t xml:space="preserve"> </w:t>
       </w:r>
-      <w:r>
-        <w:rPr>
-          <w:rFonts w:ascii="Sakkal Majalla" w:hAnsi="Sakkal Majalla" w:cs="Sakkal Majalla"/>
-          <w:sz w:val="28"/>
-          <w:szCs w:val="28"/>
-        </w:rPr>
-        <w:t>htaccess cache</w:t>
+      <w:proofErr w:type="spellStart"/>
+      <w:r>
+        <w:rPr>
+          <w:rFonts w:ascii="Sakkal Majalla" w:hAnsi="Sakkal Majalla" w:cs="Sakkal Majalla"/>
+          <w:sz w:val="28"/>
+          <w:szCs w:val="28"/>
+        </w:rPr>
+        <w:t>htaccess</w:t>
+      </w:r>
+      <w:proofErr w:type="spellEnd"/>
+      <w:r>
+        <w:rPr>
+          <w:rFonts w:ascii="Sakkal Majalla" w:hAnsi="Sakkal Majalla" w:cs="Sakkal Majalla"/>
+          <w:sz w:val="28"/>
+          <w:szCs w:val="28"/>
+        </w:rPr>
+        <w:t xml:space="preserve"> cache</w:t>
       </w:r>
     </w:p>
     <w:p>
@@ -1182,7 +1568,25 @@
           <w:sz w:val="28"/>
           <w:szCs w:val="28"/>
         </w:rPr>
-        <w:t xml:space="preserve"> lang </w:t>
+        <w:t xml:space="preserve"> </w:t>
+      </w:r>
+      <w:proofErr w:type="spellStart"/>
+      <w:r>
+        <w:rPr>
+          <w:rFonts w:ascii="Sakkal Majalla" w:hAnsi="Sakkal Majalla" w:cs="Sakkal Majalla"/>
+          <w:sz w:val="28"/>
+          <w:szCs w:val="28"/>
+        </w:rPr>
+        <w:t>lang</w:t>
+      </w:r>
+      <w:proofErr w:type="spellEnd"/>
+      <w:r>
+        <w:rPr>
+          <w:rFonts w:ascii="Sakkal Majalla" w:hAnsi="Sakkal Majalla" w:cs="Sakkal Majalla"/>
+          <w:sz w:val="28"/>
+          <w:szCs w:val="28"/>
+        </w:rPr>
+        <w:t xml:space="preserve"> </w:t>
       </w:r>
       <w:r>
         <w:rPr>
@@ -1218,14 +1622,45 @@
           <w:szCs w:val="28"/>
         </w:rPr>
       </w:pPr>
-      <w:r>
-        <w:rPr>
-          <w:rFonts w:ascii="Sakkal Majalla" w:hAnsi="Sakkal Majalla" w:cs="Sakkal Majalla"/>
-          <w:color w:val="000000"/>
-          <w:sz w:val="28"/>
-          <w:szCs w:val="28"/>
-        </w:rPr>
-        <w:t xml:space="preserve">transSaveOper // withoutTrans </w:t>
+      <w:proofErr w:type="spellStart"/>
+      <w:r>
+        <w:rPr>
+          <w:rFonts w:ascii="Sakkal Majalla" w:hAnsi="Sakkal Majalla" w:cs="Sakkal Majalla"/>
+          <w:color w:val="000000"/>
+          <w:sz w:val="28"/>
+          <w:szCs w:val="28"/>
+        </w:rPr>
+        <w:t>transSaveOper</w:t>
+      </w:r>
+      <w:proofErr w:type="spellEnd"/>
+      <w:r>
+        <w:rPr>
+          <w:rFonts w:ascii="Sakkal Majalla" w:hAnsi="Sakkal Majalla" w:cs="Sakkal Majalla"/>
+          <w:color w:val="000000"/>
+          <w:sz w:val="28"/>
+          <w:szCs w:val="28"/>
+        </w:rPr>
+        <w:t xml:space="preserve"> // </w:t>
+      </w:r>
+      <w:proofErr w:type="spellStart"/>
+      <w:r>
+        <w:rPr>
+          <w:rFonts w:ascii="Sakkal Majalla" w:hAnsi="Sakkal Majalla" w:cs="Sakkal Majalla"/>
+          <w:color w:val="000000"/>
+          <w:sz w:val="28"/>
+          <w:szCs w:val="28"/>
+        </w:rPr>
+        <w:t>withoutTrans</w:t>
+      </w:r>
+      <w:proofErr w:type="spellEnd"/>
+      <w:r>
+        <w:rPr>
+          <w:rFonts w:ascii="Sakkal Majalla" w:hAnsi="Sakkal Majalla" w:cs="Sakkal Majalla"/>
+          <w:color w:val="000000"/>
+          <w:sz w:val="28"/>
+          <w:szCs w:val="28"/>
+        </w:rPr>
+        <w:t xml:space="preserve"> </w:t>
       </w:r>
       <w:r>
         <w:rPr>
@@ -1243,8 +1678,19 @@
           <w:sz w:val="28"/>
           <w:szCs w:val="28"/>
         </w:rPr>
-        <w:t xml:space="preserve"> tree // lang</w:t>
-      </w:r>
+        <w:t xml:space="preserve"> tree // </w:t>
+      </w:r>
+      <w:proofErr w:type="spellStart"/>
+      <w:r>
+        <w:rPr>
+          <w:rFonts w:ascii="Sakkal Majalla" w:hAnsi="Sakkal Majalla" w:cs="Sakkal Majalla"/>
+          <w:color w:val="000000"/>
+          <w:sz w:val="28"/>
+          <w:szCs w:val="28"/>
+        </w:rPr>
+        <w:t>lang</w:t>
+      </w:r>
+      <w:proofErr w:type="spellEnd"/>
       <w:r>
         <w:rPr>
           <w:rFonts w:ascii="Sakkal Majalla" w:hAnsi="Sakkal Majalla" w:cs="Sakkal Majalla"/>
@@ -1280,7 +1726,29 @@
           <w:szCs w:val="28"/>
           <w:lang w:bidi="ar-SY"/>
         </w:rPr>
-        <w:t xml:space="preserve">replace request input with attr for save      </w:t>
+        <w:t xml:space="preserve">replace request input with </w:t>
+      </w:r>
+      <w:proofErr w:type="spellStart"/>
+      <w:r>
+        <w:rPr>
+          <w:rFonts w:ascii="Sakkal Majalla" w:hAnsi="Sakkal Majalla" w:cs="Sakkal Majalla"/>
+          <w:color w:val="000000"/>
+          <w:sz w:val="28"/>
+          <w:szCs w:val="28"/>
+          <w:lang w:bidi="ar-SY"/>
+        </w:rPr>
+        <w:t>attr</w:t>
+      </w:r>
+      <w:proofErr w:type="spellEnd"/>
+      <w:r>
+        <w:rPr>
+          <w:rFonts w:ascii="Sakkal Majalla" w:hAnsi="Sakkal Majalla" w:cs="Sakkal Majalla"/>
+          <w:color w:val="000000"/>
+          <w:sz w:val="28"/>
+          <w:szCs w:val="28"/>
+          <w:lang w:bidi="ar-SY"/>
+        </w:rPr>
+        <w:t xml:space="preserve"> for save      </w:t>
       </w:r>
     </w:p>
     <w:p>
@@ -1304,7 +1772,25 @@
           <w:sz w:val="28"/>
           <w:szCs w:val="28"/>
         </w:rPr>
-        <w:t>tree part ajax load</w:t>
+        <w:t xml:space="preserve">tree part </w:t>
+      </w:r>
+      <w:proofErr w:type="spellStart"/>
+      <w:r>
+        <w:rPr>
+          <w:rFonts w:ascii="Sakkal Majalla" w:hAnsi="Sakkal Majalla" w:cs="Sakkal Majalla"/>
+          <w:sz w:val="28"/>
+          <w:szCs w:val="28"/>
+        </w:rPr>
+        <w:t>ajax</w:t>
+      </w:r>
+      <w:proofErr w:type="spellEnd"/>
+      <w:r>
+        <w:rPr>
+          <w:rFonts w:ascii="Sakkal Majalla" w:hAnsi="Sakkal Majalla" w:cs="Sakkal Majalla"/>
+          <w:sz w:val="28"/>
+          <w:szCs w:val="28"/>
+        </w:rPr>
+        <w:t xml:space="preserve"> load</w:t>
       </w:r>
     </w:p>
     <w:p>
@@ -1329,7 +1815,6 @@
           <w:szCs w:val="28"/>
           <w:rtl/>
         </w:rPr>
-        <w:lastRenderedPageBreak/>
         <w:t>ربط ال</w:t>
       </w:r>
       <w:r>
@@ -1355,7 +1840,25 @@
           <w:sz w:val="28"/>
           <w:szCs w:val="28"/>
         </w:rPr>
-        <w:t xml:space="preserve"> ckeditor </w:t>
+        <w:t xml:space="preserve"> </w:t>
+      </w:r>
+      <w:proofErr w:type="spellStart"/>
+      <w:r>
+        <w:rPr>
+          <w:rFonts w:ascii="Sakkal Majalla" w:hAnsi="Sakkal Majalla" w:cs="Sakkal Majalla"/>
+          <w:sz w:val="28"/>
+          <w:szCs w:val="28"/>
+        </w:rPr>
+        <w:t>ckeditor</w:t>
+      </w:r>
+      <w:proofErr w:type="spellEnd"/>
+      <w:r>
+        <w:rPr>
+          <w:rFonts w:ascii="Sakkal Majalla" w:hAnsi="Sakkal Majalla" w:cs="Sakkal Majalla"/>
+          <w:sz w:val="28"/>
+          <w:szCs w:val="28"/>
+        </w:rPr>
+        <w:t xml:space="preserve"> </w:t>
       </w:r>
       <w:r>
         <w:rPr>
@@ -1460,7 +1963,31 @@
           <w:szCs w:val="28"/>
           <w:lang w:bidi="ar-SY"/>
         </w:rPr>
-        <w:t>image ,map , filemanager , tree</w:t>
+        <w:t xml:space="preserve">image ,map , </w:t>
+      </w:r>
+      <w:proofErr w:type="spellStart"/>
+      <w:r>
+        <w:rPr>
+          <w:rFonts w:ascii="Sakkal Majalla" w:hAnsi="Sakkal Majalla" w:cs="Sakkal Majalla"/>
+          <w:b w:val="0"/>
+          <w:bCs w:val="0"/>
+          <w:sz w:val="28"/>
+          <w:szCs w:val="28"/>
+          <w:lang w:bidi="ar-SY"/>
+        </w:rPr>
+        <w:t>filemanager</w:t>
+      </w:r>
+      <w:proofErr w:type="spellEnd"/>
+      <w:r>
+        <w:rPr>
+          <w:rFonts w:ascii="Sakkal Majalla" w:hAnsi="Sakkal Majalla" w:cs="Sakkal Majalla"/>
+          <w:b w:val="0"/>
+          <w:bCs w:val="0"/>
+          <w:sz w:val="28"/>
+          <w:szCs w:val="28"/>
+          <w:lang w:bidi="ar-SY"/>
+        </w:rPr>
+        <w:t xml:space="preserve"> , tree</w:t>
       </w:r>
       <w:r>
         <w:rPr>
@@ -1503,7 +2030,31 @@
           <w:szCs w:val="28"/>
           <w:lang w:bidi="ar-SY"/>
         </w:rPr>
-        <w:t>Make list datatable of div</w:t>
+        <w:t xml:space="preserve">Make list </w:t>
+      </w:r>
+      <w:proofErr w:type="spellStart"/>
+      <w:r>
+        <w:rPr>
+          <w:rFonts w:ascii="Sakkal Majalla" w:hAnsi="Sakkal Majalla" w:cs="Sakkal Majalla"/>
+          <w:b w:val="0"/>
+          <w:bCs w:val="0"/>
+          <w:sz w:val="28"/>
+          <w:szCs w:val="28"/>
+          <w:lang w:bidi="ar-SY"/>
+        </w:rPr>
+        <w:t>datatable</w:t>
+      </w:r>
+      <w:proofErr w:type="spellEnd"/>
+      <w:r>
+        <w:rPr>
+          <w:rFonts w:ascii="Sakkal Majalla" w:hAnsi="Sakkal Majalla" w:cs="Sakkal Majalla"/>
+          <w:b w:val="0"/>
+          <w:bCs w:val="0"/>
+          <w:sz w:val="28"/>
+          <w:szCs w:val="28"/>
+          <w:lang w:bidi="ar-SY"/>
+        </w:rPr>
+        <w:t xml:space="preserve"> of div</w:t>
       </w:r>
     </w:p>
     <w:p>
@@ -1592,7 +2143,27 @@
           <w:szCs w:val="28"/>
           <w:lang w:bidi="ar-SY"/>
         </w:rPr>
-        <w:t>short js code and file size</w:t>
+        <w:t xml:space="preserve">short </w:t>
+      </w:r>
+      <w:proofErr w:type="spellStart"/>
+      <w:r>
+        <w:rPr>
+          <w:rFonts w:ascii="Sakkal Majalla" w:hAnsi="Sakkal Majalla" w:cs="Sakkal Majalla"/>
+          <w:sz w:val="28"/>
+          <w:szCs w:val="28"/>
+          <w:lang w:bidi="ar-SY"/>
+        </w:rPr>
+        <w:t>js</w:t>
+      </w:r>
+      <w:proofErr w:type="spellEnd"/>
+      <w:r>
+        <w:rPr>
+          <w:rFonts w:ascii="Sakkal Majalla" w:hAnsi="Sakkal Majalla" w:cs="Sakkal Majalla"/>
+          <w:sz w:val="28"/>
+          <w:szCs w:val="28"/>
+          <w:lang w:bidi="ar-SY"/>
+        </w:rPr>
+        <w:t xml:space="preserve"> code and file size</w:t>
       </w:r>
       <w:r>
         <w:rPr>
@@ -1638,8 +2209,19 @@
           <w:szCs w:val="28"/>
           <w:lang w:bidi="ar-SY"/>
         </w:rPr>
-        <w:t xml:space="preserve"> ckeditor</w:t>
-      </w:r>
+        <w:t xml:space="preserve"> </w:t>
+      </w:r>
+      <w:proofErr w:type="spellStart"/>
+      <w:r>
+        <w:rPr>
+          <w:rFonts w:ascii="Sakkal Majalla" w:hAnsi="Sakkal Majalla" w:cs="Sakkal Majalla"/>
+          <w:sz w:val="28"/>
+          <w:szCs w:val="28"/>
+          <w:lang w:bidi="ar-SY"/>
+        </w:rPr>
+        <w:t>ckeditor</w:t>
+      </w:r>
+      <w:proofErr w:type="spellEnd"/>
       <w:r>
         <w:rPr>
           <w:rFonts w:ascii="Sakkal Majalla" w:hAnsi="Sakkal Majalla" w:cs="Sakkal Majalla"/>
@@ -1650,6 +2232,7 @@
         </w:rPr>
         <w:t xml:space="preserve"> بعض الازرار عند الضغط عليها لايتم فتح ال </w:t>
       </w:r>
+      <w:proofErr w:type="spellStart"/>
       <w:r>
         <w:rPr>
           <w:rFonts w:ascii="Sakkal Majalla" w:hAnsi="Sakkal Majalla" w:cs="Sakkal Majalla"/>
@@ -1659,6 +2242,7 @@
         </w:rPr>
         <w:t>filemanager</w:t>
       </w:r>
+      <w:proofErr w:type="spellEnd"/>
       <w:r>
         <w:rPr>
           <w:rFonts w:ascii="Sakkal Majalla" w:hAnsi="Sakkal Majalla" w:cs="Sakkal Majalla"/>
@@ -1813,15 +2397,28 @@
           <w:szCs w:val="28"/>
         </w:rPr>
       </w:pPr>
-      <w:r>
-        <w:rPr>
-          <w:rFonts w:ascii="Sakkal Majalla" w:hAnsi="Sakkal Majalla" w:cs="Sakkal Majalla"/>
-          <w:color w:val="000000"/>
-          <w:sz w:val="28"/>
-          <w:szCs w:val="28"/>
-        </w:rPr>
-        <w:t>uxweb/sweet-alert</w:t>
-      </w:r>
+      <w:proofErr w:type="spellStart"/>
+      <w:proofErr w:type="gramStart"/>
+      <w:r>
+        <w:rPr>
+          <w:rFonts w:ascii="Sakkal Majalla" w:hAnsi="Sakkal Majalla" w:cs="Sakkal Majalla"/>
+          <w:color w:val="000000"/>
+          <w:sz w:val="28"/>
+          <w:szCs w:val="28"/>
+        </w:rPr>
+        <w:t>uxweb</w:t>
+      </w:r>
+      <w:proofErr w:type="spellEnd"/>
+      <w:r>
+        <w:rPr>
+          <w:rFonts w:ascii="Sakkal Majalla" w:hAnsi="Sakkal Majalla" w:cs="Sakkal Majalla"/>
+          <w:color w:val="000000"/>
+          <w:sz w:val="28"/>
+          <w:szCs w:val="28"/>
+        </w:rPr>
+        <w:t>/sweet-alert</w:t>
+      </w:r>
+      <w:proofErr w:type="gramEnd"/>
       <w:r>
         <w:rPr>
           <w:rFonts w:ascii="Sakkal Majalla" w:hAnsi="Sakkal Majalla" w:cs="Sakkal Majalla"/>
@@ -1860,6 +2457,7 @@
           <w:szCs w:val="28"/>
         </w:rPr>
       </w:pPr>
+      <w:proofErr w:type="gramStart"/>
       <w:r>
         <w:rPr>
           <w:rFonts w:ascii="Sakkal Majalla" w:eastAsia="Times New Roman" w:hAnsi="Sakkal Majalla" w:cs="Sakkal Majalla"/>
@@ -1867,7 +2465,57 @@
           <w:sz w:val="28"/>
           <w:szCs w:val="28"/>
         </w:rPr>
-        <w:t>composer require renatomarinho/laravel-page-speed</w:t>
+        <w:t>composer</w:t>
+      </w:r>
+      <w:proofErr w:type="gramEnd"/>
+      <w:r>
+        <w:rPr>
+          <w:rFonts w:ascii="Sakkal Majalla" w:eastAsia="Times New Roman" w:hAnsi="Sakkal Majalla" w:cs="Sakkal Majalla"/>
+          <w:color w:val="000000"/>
+          <w:sz w:val="28"/>
+          <w:szCs w:val="28"/>
+        </w:rPr>
+        <w:t xml:space="preserve"> require </w:t>
+      </w:r>
+      <w:proofErr w:type="spellStart"/>
+      <w:r>
+        <w:rPr>
+          <w:rFonts w:ascii="Sakkal Majalla" w:eastAsia="Times New Roman" w:hAnsi="Sakkal Majalla" w:cs="Sakkal Majalla"/>
+          <w:color w:val="000000"/>
+          <w:sz w:val="28"/>
+          <w:szCs w:val="28"/>
+        </w:rPr>
+        <w:t>renatomarinho</w:t>
+      </w:r>
+      <w:proofErr w:type="spellEnd"/>
+      <w:r>
+        <w:rPr>
+          <w:rFonts w:ascii="Sakkal Majalla" w:eastAsia="Times New Roman" w:hAnsi="Sakkal Majalla" w:cs="Sakkal Majalla"/>
+          <w:color w:val="000000"/>
+          <w:sz w:val="28"/>
+          <w:szCs w:val="28"/>
+        </w:rPr>
+        <w:t>/</w:t>
+      </w:r>
+      <w:proofErr w:type="spellStart"/>
+      <w:r>
+        <w:rPr>
+          <w:rFonts w:ascii="Sakkal Majalla" w:eastAsia="Times New Roman" w:hAnsi="Sakkal Majalla" w:cs="Sakkal Majalla"/>
+          <w:color w:val="000000"/>
+          <w:sz w:val="28"/>
+          <w:szCs w:val="28"/>
+        </w:rPr>
+        <w:t>laravel</w:t>
+      </w:r>
+      <w:proofErr w:type="spellEnd"/>
+      <w:r>
+        <w:rPr>
+          <w:rFonts w:ascii="Sakkal Majalla" w:eastAsia="Times New Roman" w:hAnsi="Sakkal Majalla" w:cs="Sakkal Majalla"/>
+          <w:color w:val="000000"/>
+          <w:sz w:val="28"/>
+          <w:szCs w:val="28"/>
+        </w:rPr>
+        <w:t>-page-speed</w:t>
       </w:r>
     </w:p>
     <w:p>
@@ -2459,7 +3107,27 @@
           <w:sz w:val="28"/>
           <w:szCs w:val="28"/>
         </w:rPr>
-        <w:t xml:space="preserve"> object_id </w:t>
+        <w:t xml:space="preserve"> </w:t>
+      </w:r>
+      <w:proofErr w:type="spellStart"/>
+      <w:r>
+        <w:rPr>
+          <w:rFonts w:ascii="Sakkal Majalla" w:hAnsi="Sakkal Majalla" w:cs="Sakkal Majalla"/>
+          <w:color w:val="000000"/>
+          <w:sz w:val="28"/>
+          <w:szCs w:val="28"/>
+        </w:rPr>
+        <w:t>object_id</w:t>
+      </w:r>
+      <w:proofErr w:type="spellEnd"/>
+      <w:r>
+        <w:rPr>
+          <w:rFonts w:ascii="Sakkal Majalla" w:hAnsi="Sakkal Majalla" w:cs="Sakkal Majalla"/>
+          <w:color w:val="000000"/>
+          <w:sz w:val="28"/>
+          <w:szCs w:val="28"/>
+        </w:rPr>
+        <w:t xml:space="preserve"> </w:t>
       </w:r>
       <w:r>
         <w:rPr>
@@ -2478,7 +3146,27 @@
           <w:sz w:val="28"/>
           <w:szCs w:val="28"/>
         </w:rPr>
-        <w:t xml:space="preserve"> object_type </w:t>
+        <w:t xml:space="preserve"> </w:t>
+      </w:r>
+      <w:proofErr w:type="spellStart"/>
+      <w:r>
+        <w:rPr>
+          <w:rFonts w:ascii="Sakkal Majalla" w:hAnsi="Sakkal Majalla" w:cs="Sakkal Majalla"/>
+          <w:color w:val="000000"/>
+          <w:sz w:val="28"/>
+          <w:szCs w:val="28"/>
+        </w:rPr>
+        <w:t>object_type</w:t>
+      </w:r>
+      <w:proofErr w:type="spellEnd"/>
+      <w:r>
+        <w:rPr>
+          <w:rFonts w:ascii="Sakkal Majalla" w:hAnsi="Sakkal Majalla" w:cs="Sakkal Majalla"/>
+          <w:color w:val="000000"/>
+          <w:sz w:val="28"/>
+          <w:szCs w:val="28"/>
+        </w:rPr>
+        <w:t xml:space="preserve"> </w:t>
       </w:r>
       <w:r>
         <w:rPr>
@@ -3060,8 +3748,19 @@
           <w:sz w:val="28"/>
           <w:szCs w:val="28"/>
         </w:rPr>
-        <w:t xml:space="preserve"> datatable</w:t>
-      </w:r>
+        <w:t xml:space="preserve"> </w:t>
+      </w:r>
+      <w:proofErr w:type="spellStart"/>
+      <w:r>
+        <w:rPr>
+          <w:rFonts w:ascii="Sakkal Majalla" w:hAnsi="Sakkal Majalla" w:cs="Sakkal Majalla"/>
+          <w:color w:val="000000"/>
+          <w:sz w:val="28"/>
+          <w:szCs w:val="28"/>
+        </w:rPr>
+        <w:t>datatable</w:t>
+      </w:r>
+      <w:proofErr w:type="spellEnd"/>
       <w:r>
         <w:rPr>
           <w:rFonts w:ascii="Sakkal Majalla" w:hAnsi="Sakkal Majalla" w:cs="Sakkal Majalla"/>
@@ -3079,6 +3778,7 @@
           <w:szCs w:val="28"/>
           <w:rtl/>
         </w:rPr>
+        <w:lastRenderedPageBreak/>
         <w:t>مافي</w:t>
       </w:r>
       <w:r>
@@ -3451,7 +4151,6 @@
           <w:szCs w:val="28"/>
           <w:rtl/>
         </w:rPr>
-        <w:lastRenderedPageBreak/>
         <w:drawing>
           <wp:inline distT="0" distB="0" distL="0" distR="0">
             <wp:extent cx="5486400" cy="3704194"/>
@@ -5266,7 +5965,7 @@
 </file>
 
 <file path=customXml/itemProps1.xml><?xml version="1.0" encoding="utf-8"?>
-<ds:datastoreItem xmlns:ds="http://schemas.openxmlformats.org/officeDocument/2006/customXml" ds:itemID="{2D7F3ABC-B299-4977-9959-2610A18B5BBA}">
+<ds:datastoreItem xmlns:ds="http://schemas.openxmlformats.org/officeDocument/2006/customXml" ds:itemID="{02C14190-E7B8-4015-8FAA-98DEC5E6C571}">
   <ds:schemaRefs>
     <ds:schemaRef ds:uri="http://schemas.openxmlformats.org/officeDocument/2006/bibliography"/>
   </ds:schemaRefs>

</xml_diff>

<commit_message>
fix datatable inside tab and fix uploadfile true/false param and fileupload cropper load image and fix map first open location error
</commit_message>
<xml_diff>
--- a/Temp/issue.docx
+++ b/Temp/issue.docx
@@ -1,6 +1,6 @@
 
 <file path=word/document.xml><?xml version="1.0" encoding="utf-8"?>
-<w:document xmlns:wpc="http://schemas.microsoft.com/office/word/2010/wordprocessingCanvas" xmlns:mc="http://schemas.openxmlformats.org/markup-compatibility/2006" xmlns:o="urn:schemas-microsoft-com:office:office" xmlns:r="http://schemas.openxmlformats.org/officeDocument/2006/relationships" xmlns:m="http://schemas.openxmlformats.org/officeDocument/2006/math" xmlns:v="urn:schemas-microsoft-com:vml" xmlns:wp14="http://schemas.microsoft.com/office/word/2010/wordprocessingDrawing" xmlns:wp="http://schemas.openxmlformats.org/drawingml/2006/wordprocessingDrawing" xmlns:w10="urn:schemas-microsoft-com:office:word" xmlns:w="http://schemas.openxmlformats.org/wordprocessingml/2006/main" xmlns:w14="http://schemas.microsoft.com/office/word/2010/wordml" xmlns:w15="http://schemas.microsoft.com/office/word/2012/wordml" xmlns:wpg="http://schemas.microsoft.com/office/word/2010/wordprocessingGroup" xmlns:wpi="http://schemas.microsoft.com/office/word/2010/wordprocessingInk" xmlns:wne="http://schemas.microsoft.com/office/word/2006/wordml" xmlns:wps="http://schemas.microsoft.com/office/word/2010/wordprocessingShape" mc:Ignorable="w14 w15 wp14">
+<w:document xmlns:wpc="http://schemas.microsoft.com/office/word/2010/wordprocessingCanvas" xmlns:mc="http://schemas.openxmlformats.org/markup-compatibility/2006" xmlns:o="urn:schemas-microsoft-com:office:office" xmlns:r="http://schemas.openxmlformats.org/officeDocument/2006/relationships" xmlns:m="http://schemas.openxmlformats.org/officeDocument/2006/math" xmlns:v="urn:schemas-microsoft-com:vml" xmlns:wp14="http://schemas.microsoft.com/office/word/2010/wordprocessingDrawing" xmlns:wp="http://schemas.openxmlformats.org/drawingml/2006/wordprocessingDrawing" xmlns:w10="urn:schemas-microsoft-com:office:word" xmlns:w="http://schemas.openxmlformats.org/wordprocessingml/2006/main" xmlns:w14="http://schemas.microsoft.com/office/word/2010/wordml" xmlns:wpg="http://schemas.microsoft.com/office/word/2010/wordprocessingGroup" xmlns:wpi="http://schemas.microsoft.com/office/word/2010/wordprocessingInk" xmlns:wne="http://schemas.microsoft.com/office/word/2006/wordml" xmlns:wps="http://schemas.microsoft.com/office/word/2010/wordprocessingShape" mc:Ignorable="w14 wp14">
   <w:body>
     <w:p>
       <w:pPr>
@@ -39,7 +39,7 @@
     </w:p>
     <w:p>
       <w:pPr>
-        <w:pStyle w:val="ListParagraph"/>
+        <w:pStyle w:val="a3"/>
         <w:numPr>
           <w:ilvl w:val="0"/>
           <w:numId w:val="1"/>
@@ -105,7 +105,7 @@
     </w:p>
     <w:p>
       <w:pPr>
-        <w:pStyle w:val="ListParagraph"/>
+        <w:pStyle w:val="a3"/>
         <w:numPr>
           <w:ilvl w:val="0"/>
           <w:numId w:val="1"/>
@@ -126,24 +126,12 @@
           <w:sz w:val="28"/>
           <w:szCs w:val="28"/>
         </w:rPr>
-        <w:t>Fix lock</w:t>
-      </w:r>
-      <w:bookmarkStart w:id="0" w:name="_GoBack"/>
-      <w:bookmarkEnd w:id="0"/>
-      <w:r>
-        <w:rPr>
-          <w:rFonts w:ascii="Sakkal Majalla" w:hAnsi="Sakkal Majalla" w:cs="Sakkal Majalla"/>
-          <w:b/>
-          <w:bCs/>
-          <w:sz w:val="28"/>
-          <w:szCs w:val="28"/>
-        </w:rPr>
-        <w:t>screen</w:t>
+        <w:t>Contact page</w:t>
       </w:r>
     </w:p>
     <w:p>
       <w:pPr>
-        <w:pStyle w:val="ListParagraph"/>
+        <w:pStyle w:val="a3"/>
         <w:numPr>
           <w:ilvl w:val="0"/>
           <w:numId w:val="1"/>
@@ -161,14 +149,31 @@
           <w:rFonts w:ascii="Sakkal Majalla" w:hAnsi="Sakkal Majalla" w:cs="Sakkal Majalla"/>
           <w:sz w:val="28"/>
           <w:szCs w:val="28"/>
-          <w:lang w:bidi="ar-SY"/>
-        </w:rPr>
-        <w:t>Remove department from study plan</w:t>
-      </w:r>
+        </w:rPr>
+        <w:t>Image profile</w:t>
+      </w:r>
+      <w:r>
+        <w:rPr>
+          <w:rFonts w:ascii="Sakkal Majalla" w:hAnsi="Sakkal Majalla" w:cs="Sakkal Majalla"/>
+          <w:sz w:val="28"/>
+          <w:szCs w:val="28"/>
+        </w:rPr>
+        <w:t xml:space="preserve"> and Logo </w:t>
+      </w:r>
+      <w:proofErr w:type="spellStart"/>
+      <w:r>
+        <w:rPr>
+          <w:rFonts w:ascii="Sakkal Majalla" w:hAnsi="Sakkal Majalla" w:cs="Sakkal Majalla"/>
+          <w:sz w:val="28"/>
+          <w:szCs w:val="28"/>
+        </w:rPr>
+        <w:t>Db</w:t>
+      </w:r>
+      <w:proofErr w:type="spellEnd"/>
     </w:p>
     <w:p>
       <w:pPr>
-        <w:pStyle w:val="ListParagraph"/>
+        <w:pStyle w:val="a3"/>
         <w:numPr>
           <w:ilvl w:val="0"/>
           <w:numId w:val="1"/>
@@ -186,34 +191,13 @@
           <w:rFonts w:ascii="Sakkal Majalla" w:hAnsi="Sakkal Majalla" w:cs="Sakkal Majalla"/>
           <w:sz w:val="28"/>
           <w:szCs w:val="28"/>
-          <w:lang w:bidi="ar-SY"/>
-        </w:rPr>
-        <w:t xml:space="preserve">Add just loader as center of button in form and </w:t>
-      </w:r>
-      <w:proofErr w:type="spellStart"/>
-      <w:r>
-        <w:rPr>
-          <w:rFonts w:ascii="Sakkal Majalla" w:hAnsi="Sakkal Majalla" w:cs="Sakkal Majalla"/>
-          <w:sz w:val="28"/>
-          <w:szCs w:val="28"/>
-          <w:lang w:bidi="ar-SY"/>
-        </w:rPr>
-        <w:t>datatable</w:t>
-      </w:r>
-      <w:proofErr w:type="spellEnd"/>
-      <w:r>
-        <w:rPr>
-          <w:rFonts w:ascii="Sakkal Majalla" w:hAnsi="Sakkal Majalla" w:cs="Sakkal Majalla"/>
-          <w:sz w:val="28"/>
-          <w:szCs w:val="28"/>
-          <w:lang w:bidi="ar-SY"/>
-        </w:rPr>
-        <w:t xml:space="preserve"> form</w:t>
+        </w:rPr>
+        <w:t>Admin Title</w:t>
       </w:r>
     </w:p>
     <w:p>
       <w:pPr>
-        <w:pStyle w:val="ListParagraph"/>
+        <w:pStyle w:val="a3"/>
         <w:numPr>
           <w:ilvl w:val="0"/>
           <w:numId w:val="1"/>
@@ -226,28 +210,47 @@
           <w:szCs w:val="28"/>
         </w:rPr>
       </w:pPr>
-      <w:r>
-        <w:rPr>
-          <w:rFonts w:ascii="Sakkal Majalla" w:hAnsi="Sakkal Majalla" w:cs="Sakkal Majalla"/>
-          <w:sz w:val="28"/>
-          <w:szCs w:val="28"/>
-          <w:lang w:bidi="ar-SY"/>
-        </w:rPr>
-        <w:t xml:space="preserve">Check university </w:t>
-      </w:r>
-      <w:r>
-        <w:rPr>
-          <w:rFonts w:ascii="Sakkal Majalla" w:hAnsi="Sakkal Majalla" w:cs="Sakkal Majalla"/>
-          <w:sz w:val="28"/>
-          <w:szCs w:val="28"/>
-          <w:lang w:bidi="ar-SY"/>
-        </w:rPr>
-        <w:t>name in all project and un correct name</w:t>
+      <w:proofErr w:type="spellStart"/>
+      <w:r>
+        <w:rPr>
+          <w:rFonts w:ascii="Sakkal Majalla" w:hAnsi="Sakkal Majalla" w:cs="Sakkal Majalla"/>
+          <w:sz w:val="28"/>
+          <w:szCs w:val="28"/>
+        </w:rPr>
+        <w:t>Show_notify</w:t>
+      </w:r>
+      <w:proofErr w:type="spellEnd"/>
+      <w:r>
+        <w:rPr>
+          <w:rFonts w:ascii="Sakkal Majalla" w:hAnsi="Sakkal Majalla" w:cs="Sakkal Majalla"/>
+          <w:sz w:val="28"/>
+          <w:szCs w:val="28"/>
+        </w:rPr>
+        <w:t xml:space="preserve"> handler</w:t>
+      </w:r>
+      <w:r>
+        <w:rPr>
+          <w:rFonts w:ascii="Sakkal Majalla" w:hAnsi="Sakkal Majalla" w:cs="Sakkal Majalla" w:hint="cs"/>
+          <w:sz w:val="28"/>
+          <w:szCs w:val="28"/>
+          <w:rtl/>
+          <w:lang w:bidi="ar-SY"/>
+        </w:rPr>
+        <w:t xml:space="preserve"> </w:t>
+      </w:r>
+      <w:r>
+        <w:rPr>
+          <w:rFonts w:ascii="Sakkal Majalla" w:hAnsi="Sakkal Majalla" w:cs="Sakkal Majalla"/>
+          <w:sz w:val="28"/>
+          <w:szCs w:val="28"/>
+          <w:lang w:bidi="ar-SY"/>
+        </w:rPr>
+        <w:t>sweet alert</w:t>
       </w:r>
     </w:p>
     <w:p>
       <w:pPr>
-        <w:pStyle w:val="ListParagraph"/>
+        <w:pStyle w:val="a3"/>
         <w:numPr>
           <w:ilvl w:val="0"/>
           <w:numId w:val="1"/>
@@ -260,22 +263,6 @@
           <w:szCs w:val="28"/>
         </w:rPr>
       </w:pPr>
-      <w:r>
-        <w:rPr>
-          <w:rFonts w:ascii="Sakkal Majalla" w:hAnsi="Sakkal Majalla" w:cs="Sakkal Majalla"/>
-          <w:sz w:val="28"/>
-          <w:szCs w:val="28"/>
-        </w:rPr>
-        <w:t>Image profile</w:t>
-      </w:r>
-      <w:r>
-        <w:rPr>
-          <w:rFonts w:ascii="Sakkal Majalla" w:hAnsi="Sakkal Majalla" w:cs="Sakkal Majalla"/>
-          <w:sz w:val="28"/>
-          <w:szCs w:val="28"/>
-        </w:rPr>
-        <w:t xml:space="preserve"> and Logo </w:t>
-      </w:r>
       <w:proofErr w:type="spellStart"/>
       <w:r>
         <w:rPr>
@@ -283,13 +270,21 @@
           <w:sz w:val="28"/>
           <w:szCs w:val="28"/>
         </w:rPr>
-        <w:t>Db</w:t>
+        <w:t>laravel</w:t>
       </w:r>
       <w:proofErr w:type="spellEnd"/>
+      <w:r>
+        <w:rPr>
+          <w:rFonts w:ascii="Sakkal Majalla" w:hAnsi="Sakkal Majalla" w:cs="Sakkal Majalla"/>
+          <w:sz w:val="28"/>
+          <w:szCs w:val="28"/>
+        </w:rPr>
+        <w:t>-permission</w:t>
+      </w:r>
     </w:p>
     <w:p>
       <w:pPr>
-        <w:pStyle w:val="ListParagraph"/>
+        <w:pStyle w:val="a3"/>
         <w:numPr>
           <w:ilvl w:val="0"/>
           <w:numId w:val="1"/>
@@ -308,12 +303,66 @@
           <w:sz w:val="28"/>
           <w:szCs w:val="28"/>
         </w:rPr>
-        <w:t>Admin Title</w:t>
+        <w:t xml:space="preserve">All </w:t>
+      </w:r>
+      <w:proofErr w:type="spellStart"/>
+      <w:r>
+        <w:rPr>
+          <w:rFonts w:ascii="Sakkal Majalla" w:hAnsi="Sakkal Majalla" w:cs="Sakkal Majalla"/>
+          <w:sz w:val="28"/>
+          <w:szCs w:val="28"/>
+        </w:rPr>
+        <w:t>js</w:t>
+      </w:r>
+      <w:proofErr w:type="spellEnd"/>
+      <w:r>
+        <w:rPr>
+          <w:rFonts w:ascii="Sakkal Majalla" w:hAnsi="Sakkal Majalla" w:cs="Sakkal Majalla"/>
+          <w:sz w:val="28"/>
+          <w:szCs w:val="28"/>
+        </w:rPr>
+        <w:t xml:space="preserve"> </w:t>
+      </w:r>
+      <w:proofErr w:type="spellStart"/>
+      <w:r>
+        <w:rPr>
+          <w:rFonts w:ascii="Sakkal Majalla" w:hAnsi="Sakkal Majalla" w:cs="Sakkal Majalla"/>
+          <w:sz w:val="28"/>
+          <w:szCs w:val="28"/>
+        </w:rPr>
+        <w:t>func</w:t>
+      </w:r>
+      <w:proofErr w:type="spellEnd"/>
+      <w:r>
+        <w:rPr>
+          <w:rFonts w:ascii="Sakkal Majalla" w:hAnsi="Sakkal Majalla" w:cs="Sakkal Majalla"/>
+          <w:sz w:val="28"/>
+          <w:szCs w:val="28"/>
+        </w:rPr>
+        <w:t xml:space="preserve"> inside </w:t>
+      </w:r>
+      <w:proofErr w:type="spellStart"/>
+      <w:r>
+        <w:rPr>
+          <w:rFonts w:ascii="Sakkal Majalla" w:hAnsi="Sakkal Majalla" w:cs="Sakkal Majalla"/>
+          <w:sz w:val="28"/>
+          <w:szCs w:val="28"/>
+        </w:rPr>
+        <w:t>js</w:t>
+      </w:r>
+      <w:proofErr w:type="spellEnd"/>
+      <w:r>
+        <w:rPr>
+          <w:rFonts w:ascii="Sakkal Majalla" w:hAnsi="Sakkal Majalla" w:cs="Sakkal Majalla"/>
+          <w:sz w:val="28"/>
+          <w:szCs w:val="28"/>
+        </w:rPr>
+        <w:t xml:space="preserve"> file</w:t>
       </w:r>
     </w:p>
     <w:p>
       <w:pPr>
-        <w:pStyle w:val="ListParagraph"/>
+        <w:pStyle w:val="a3"/>
         <w:numPr>
           <w:ilvl w:val="0"/>
           <w:numId w:val="1"/>
@@ -326,6 +375,14 @@
           <w:szCs w:val="28"/>
         </w:rPr>
       </w:pPr>
+      <w:r>
+        <w:rPr>
+          <w:rFonts w:ascii="Sakkal Majalla" w:hAnsi="Sakkal Majalla" w:cs="Sakkal Majalla"/>
+          <w:sz w:val="28"/>
+          <w:szCs w:val="28"/>
+        </w:rPr>
+        <w:t xml:space="preserve">Global trans </w:t>
+      </w:r>
       <w:proofErr w:type="spellStart"/>
       <w:r>
         <w:rPr>
@@ -333,40 +390,13 @@
           <w:sz w:val="28"/>
           <w:szCs w:val="28"/>
         </w:rPr>
-        <w:t>Show_notify</w:t>
+        <w:t>js</w:t>
       </w:r>
       <w:proofErr w:type="spellEnd"/>
-      <w:r>
-        <w:rPr>
-          <w:rFonts w:ascii="Sakkal Majalla" w:hAnsi="Sakkal Majalla" w:cs="Sakkal Majalla"/>
-          <w:sz w:val="28"/>
-          <w:szCs w:val="28"/>
-        </w:rPr>
-        <w:t xml:space="preserve"> handler</w:t>
-      </w:r>
-      <w:r>
-        <w:rPr>
-          <w:rFonts w:ascii="Sakkal Majalla" w:hAnsi="Sakkal Majalla" w:cs="Sakkal Majalla" w:hint="cs"/>
-          <w:sz w:val="28"/>
-          <w:szCs w:val="28"/>
-          <w:rtl/>
-          <w:lang w:bidi="ar-SY"/>
-        </w:rPr>
-        <w:t xml:space="preserve"> </w:t>
-      </w:r>
-      <w:r>
-        <w:rPr>
-          <w:rFonts w:ascii="Sakkal Majalla" w:hAnsi="Sakkal Majalla" w:cs="Sakkal Majalla"/>
-          <w:sz w:val="28"/>
-          <w:szCs w:val="28"/>
-          <w:lang w:bidi="ar-SY"/>
-        </w:rPr>
-        <w:t>sweet alert</w:t>
-      </w:r>
     </w:p>
     <w:p>
       <w:pPr>
-        <w:pStyle w:val="ListParagraph"/>
+        <w:pStyle w:val="a3"/>
         <w:numPr>
           <w:ilvl w:val="0"/>
           <w:numId w:val="1"/>
@@ -379,176 +409,30 @@
           <w:szCs w:val="28"/>
         </w:rPr>
       </w:pPr>
+      <w:r>
+        <w:rPr>
+          <w:rFonts w:ascii="Sakkal Majalla" w:hAnsi="Sakkal Majalla" w:cs="Sakkal Majalla"/>
+          <w:sz w:val="28"/>
+          <w:szCs w:val="28"/>
+          <w:lang w:bidi="ar-SY"/>
+        </w:rPr>
+        <w:t xml:space="preserve">Child soft </w:t>
+      </w:r>
       <w:proofErr w:type="spellStart"/>
       <w:r>
         <w:rPr>
           <w:rFonts w:ascii="Sakkal Majalla" w:hAnsi="Sakkal Majalla" w:cs="Sakkal Majalla"/>
           <w:sz w:val="28"/>
           <w:szCs w:val="28"/>
-        </w:rPr>
-        <w:t>laravel</w:t>
-      </w:r>
-      <w:proofErr w:type="spellEnd"/>
-      <w:r>
-        <w:rPr>
-          <w:rFonts w:ascii="Sakkal Majalla" w:hAnsi="Sakkal Majalla" w:cs="Sakkal Majalla"/>
-          <w:sz w:val="28"/>
-          <w:szCs w:val="28"/>
-        </w:rPr>
-        <w:t>-permission</w:t>
-      </w:r>
-    </w:p>
-    <w:p>
-      <w:pPr>
-        <w:pStyle w:val="ListParagraph"/>
-        <w:numPr>
-          <w:ilvl w:val="0"/>
-          <w:numId w:val="1"/>
-        </w:numPr>
-        <w:bidi/>
-        <w:jc w:val="both"/>
-        <w:rPr>
-          <w:rFonts w:ascii="Sakkal Majalla" w:hAnsi="Sakkal Majalla" w:cs="Sakkal Majalla"/>
-          <w:sz w:val="28"/>
-          <w:szCs w:val="28"/>
-        </w:rPr>
-      </w:pPr>
-      <w:r>
-        <w:rPr>
-          <w:rFonts w:ascii="Sakkal Majalla" w:hAnsi="Sakkal Majalla" w:cs="Sakkal Majalla"/>
-          <w:sz w:val="28"/>
-          <w:szCs w:val="28"/>
-        </w:rPr>
-        <w:t xml:space="preserve">All </w:t>
-      </w:r>
-      <w:proofErr w:type="spellStart"/>
-      <w:r>
-        <w:rPr>
-          <w:rFonts w:ascii="Sakkal Majalla" w:hAnsi="Sakkal Majalla" w:cs="Sakkal Majalla"/>
-          <w:sz w:val="28"/>
-          <w:szCs w:val="28"/>
-        </w:rPr>
-        <w:t>js</w:t>
-      </w:r>
-      <w:proofErr w:type="spellEnd"/>
-      <w:r>
-        <w:rPr>
-          <w:rFonts w:ascii="Sakkal Majalla" w:hAnsi="Sakkal Majalla" w:cs="Sakkal Majalla"/>
-          <w:sz w:val="28"/>
-          <w:szCs w:val="28"/>
-        </w:rPr>
-        <w:t xml:space="preserve"> </w:t>
-      </w:r>
-      <w:proofErr w:type="spellStart"/>
-      <w:r>
-        <w:rPr>
-          <w:rFonts w:ascii="Sakkal Majalla" w:hAnsi="Sakkal Majalla" w:cs="Sakkal Majalla"/>
-          <w:sz w:val="28"/>
-          <w:szCs w:val="28"/>
-        </w:rPr>
-        <w:t>func</w:t>
-      </w:r>
-      <w:proofErr w:type="spellEnd"/>
-      <w:r>
-        <w:rPr>
-          <w:rFonts w:ascii="Sakkal Majalla" w:hAnsi="Sakkal Majalla" w:cs="Sakkal Majalla"/>
-          <w:sz w:val="28"/>
-          <w:szCs w:val="28"/>
-        </w:rPr>
-        <w:t xml:space="preserve"> inside </w:t>
-      </w:r>
-      <w:proofErr w:type="spellStart"/>
-      <w:r>
-        <w:rPr>
-          <w:rFonts w:ascii="Sakkal Majalla" w:hAnsi="Sakkal Majalla" w:cs="Sakkal Majalla"/>
-          <w:sz w:val="28"/>
-          <w:szCs w:val="28"/>
-        </w:rPr>
-        <w:t>js</w:t>
-      </w:r>
-      <w:proofErr w:type="spellEnd"/>
-      <w:r>
-        <w:rPr>
-          <w:rFonts w:ascii="Sakkal Majalla" w:hAnsi="Sakkal Majalla" w:cs="Sakkal Majalla"/>
-          <w:sz w:val="28"/>
-          <w:szCs w:val="28"/>
-        </w:rPr>
-        <w:t xml:space="preserve"> file</w:t>
-      </w:r>
-    </w:p>
-    <w:p>
-      <w:pPr>
-        <w:pStyle w:val="ListParagraph"/>
-        <w:numPr>
-          <w:ilvl w:val="0"/>
-          <w:numId w:val="1"/>
-        </w:numPr>
-        <w:bidi/>
-        <w:jc w:val="both"/>
-        <w:rPr>
-          <w:rFonts w:ascii="Sakkal Majalla" w:hAnsi="Sakkal Majalla" w:cs="Sakkal Majalla"/>
-          <w:sz w:val="28"/>
-          <w:szCs w:val="28"/>
-        </w:rPr>
-      </w:pPr>
-      <w:r>
-        <w:rPr>
-          <w:rFonts w:ascii="Sakkal Majalla" w:hAnsi="Sakkal Majalla" w:cs="Sakkal Majalla"/>
-          <w:sz w:val="28"/>
-          <w:szCs w:val="28"/>
-        </w:rPr>
-        <w:t xml:space="preserve">Global trans </w:t>
-      </w:r>
-      <w:proofErr w:type="spellStart"/>
-      <w:r>
-        <w:rPr>
-          <w:rFonts w:ascii="Sakkal Majalla" w:hAnsi="Sakkal Majalla" w:cs="Sakkal Majalla"/>
-          <w:sz w:val="28"/>
-          <w:szCs w:val="28"/>
-        </w:rPr>
-        <w:t>js</w:t>
+          <w:lang w:bidi="ar-SY"/>
+        </w:rPr>
+        <w:t>deletepackage</w:t>
       </w:r>
       <w:proofErr w:type="spellEnd"/>
     </w:p>
     <w:p>
       <w:pPr>
-        <w:pStyle w:val="ListParagraph"/>
-        <w:numPr>
-          <w:ilvl w:val="0"/>
-          <w:numId w:val="1"/>
-        </w:numPr>
-        <w:bidi/>
-        <w:jc w:val="both"/>
-        <w:rPr>
-          <w:rFonts w:ascii="Sakkal Majalla" w:hAnsi="Sakkal Majalla" w:cs="Sakkal Majalla"/>
-          <w:sz w:val="28"/>
-          <w:szCs w:val="28"/>
-        </w:rPr>
-      </w:pPr>
-      <w:r>
-        <w:rPr>
-          <w:rFonts w:ascii="Sakkal Majalla" w:hAnsi="Sakkal Majalla" w:cs="Sakkal Majalla"/>
-          <w:sz w:val="28"/>
-          <w:szCs w:val="28"/>
-          <w:lang w:bidi="ar-SY"/>
-        </w:rPr>
-        <w:t xml:space="preserve">Child soft </w:t>
-      </w:r>
-      <w:proofErr w:type="spellStart"/>
-      <w:r>
-        <w:rPr>
-          <w:rFonts w:ascii="Sakkal Majalla" w:hAnsi="Sakkal Majalla" w:cs="Sakkal Majalla"/>
-          <w:sz w:val="28"/>
-          <w:szCs w:val="28"/>
-          <w:lang w:bidi="ar-SY"/>
-        </w:rPr>
-        <w:t>deletepackage</w:t>
-      </w:r>
-      <w:proofErr w:type="spellEnd"/>
-    </w:p>
-    <w:p>
-      <w:pPr>
-        <w:pStyle w:val="ListParagraph"/>
+        <w:pStyle w:val="a3"/>
         <w:numPr>
           <w:ilvl w:val="0"/>
           <w:numId w:val="1"/>
@@ -594,7 +478,7 @@
     </w:p>
     <w:p>
       <w:pPr>
-        <w:pStyle w:val="ListParagraph"/>
+        <w:pStyle w:val="a3"/>
         <w:numPr>
           <w:ilvl w:val="0"/>
           <w:numId w:val="1"/>
@@ -609,16 +493,95 @@
       </w:pPr>
       <w:r>
         <w:rPr>
-          <w:rFonts w:ascii="Sakkal Majalla" w:hAnsi="Sakkal Majalla" w:cs="Sakkal Majalla"/>
-          <w:sz w:val="28"/>
-          <w:szCs w:val="28"/>
-        </w:rPr>
-        <w:t>Google map fix first click</w:t>
+          <w:rFonts w:ascii="Sakkal Majalla" w:hAnsi="Sakkal Majalla" w:cs="Sakkal Majalla" w:hint="cs"/>
+          <w:sz w:val="28"/>
+          <w:szCs w:val="28"/>
+          <w:shd w:val="clear" w:color="auto" w:fill="FFFFFF"/>
+          <w:rtl/>
+          <w:lang w:bidi="ar-SY"/>
+        </w:rPr>
+        <w:t xml:space="preserve">اصلاح مشكلة </w:t>
+      </w:r>
+      <w:r>
+        <w:rPr>
+          <w:rFonts w:ascii="Sakkal Majalla" w:hAnsi="Sakkal Majalla" w:cs="Sakkal Majalla"/>
+          <w:sz w:val="28"/>
+          <w:szCs w:val="28"/>
+          <w:shd w:val="clear" w:color="auto" w:fill="FFFFFF"/>
+          <w:lang w:bidi="ar-SY"/>
+        </w:rPr>
+        <w:t>empty autocomplete</w:t>
+      </w:r>
+      <w:r>
+        <w:rPr>
+          <w:rFonts w:ascii="Sakkal Majalla" w:hAnsi="Sakkal Majalla" w:cs="Sakkal Majalla" w:hint="cs"/>
+          <w:sz w:val="28"/>
+          <w:szCs w:val="28"/>
+          <w:shd w:val="clear" w:color="auto" w:fill="FFFFFF"/>
+          <w:rtl/>
+          <w:lang w:bidi="ar-SY"/>
+        </w:rPr>
+        <w:t xml:space="preserve"> في </w:t>
+      </w:r>
+      <w:r>
+        <w:rPr>
+          <w:rFonts w:ascii="Sakkal Majalla" w:hAnsi="Sakkal Majalla" w:cs="Sakkal Majalla"/>
+          <w:sz w:val="28"/>
+          <w:szCs w:val="28"/>
+          <w:shd w:val="clear" w:color="auto" w:fill="FFFFFF"/>
+          <w:lang w:bidi="ar-SY"/>
+        </w:rPr>
+        <w:t>update</w:t>
       </w:r>
     </w:p>
     <w:p>
       <w:pPr>
-        <w:pStyle w:val="ListParagraph"/>
+        <w:pStyle w:val="HTML"/>
+        <w:numPr>
+          <w:ilvl w:val="0"/>
+          <w:numId w:val="1"/>
+        </w:numPr>
+        <w:shd w:val="clear" w:color="auto" w:fill="FFFFFF"/>
+        <w:bidi/>
+        <w:rPr>
+          <w:rFonts w:ascii="Sakkal Majalla" w:hAnsi="Sakkal Majalla" w:cs="Sakkal Majalla"/>
+          <w:color w:val="000000"/>
+          <w:sz w:val="28"/>
+          <w:szCs w:val="28"/>
+        </w:rPr>
+      </w:pPr>
+      <w:bookmarkStart w:id="0" w:name="_GoBack"/>
+      <w:proofErr w:type="spellStart"/>
+      <w:r>
+        <w:rPr>
+          <w:rFonts w:ascii="Sakkal Majalla" w:hAnsi="Sakkal Majalla" w:cs="Sakkal Majalla"/>
+          <w:sz w:val="28"/>
+          <w:szCs w:val="28"/>
+        </w:rPr>
+        <w:t>seo</w:t>
+      </w:r>
+      <w:proofErr w:type="spellEnd"/>
+      <w:r>
+        <w:rPr>
+          <w:rFonts w:ascii="Sakkal Majalla" w:hAnsi="Sakkal Majalla" w:cs="Sakkal Majalla"/>
+          <w:sz w:val="28"/>
+          <w:szCs w:val="28"/>
+        </w:rPr>
+        <w:t xml:space="preserve"> and </w:t>
+      </w:r>
+      <w:r>
+        <w:rPr>
+          <w:rFonts w:ascii="Sakkal Majalla" w:hAnsi="Sakkal Majalla" w:cs="Sakkal Majalla"/>
+          <w:color w:val="000000"/>
+          <w:sz w:val="28"/>
+          <w:szCs w:val="28"/>
+        </w:rPr>
+        <w:t>No index for page for admin</w:t>
+      </w:r>
+    </w:p>
+    <w:p>
+      <w:pPr>
+        <w:pStyle w:val="a3"/>
         <w:numPr>
           <w:ilvl w:val="0"/>
           <w:numId w:val="1"/>
@@ -633,34 +596,103 @@
       </w:pPr>
       <w:r>
         <w:rPr>
-          <w:rFonts w:ascii="Sakkal Majalla" w:hAnsi="Sakkal Majalla" w:cs="Sakkal Majalla" w:hint="cs"/>
+          <w:rFonts w:ascii="Sakkal Majalla" w:hAnsi="Sakkal Majalla" w:cs="Sakkal Majalla"/>
           <w:sz w:val="28"/>
           <w:szCs w:val="28"/>
           <w:shd w:val="clear" w:color="auto" w:fill="FFFFFF"/>
           <w:rtl/>
-          <w:lang w:bidi="ar-SY"/>
-        </w:rPr>
-        <w:t xml:space="preserve">اصلاح مشكلة </w:t>
-      </w:r>
+        </w:rPr>
+        <w:t xml:space="preserve">عند استخدام ال </w:t>
+      </w:r>
+      <w:proofErr w:type="spellStart"/>
       <w:r>
         <w:rPr>
           <w:rFonts w:ascii="Sakkal Majalla" w:hAnsi="Sakkal Majalla" w:cs="Sakkal Majalla"/>
           <w:sz w:val="28"/>
           <w:szCs w:val="28"/>
           <w:shd w:val="clear" w:color="auto" w:fill="FFFFFF"/>
-          <w:lang w:bidi="ar-SY"/>
-        </w:rPr>
-        <w:t>empty autocomplete</w:t>
-      </w:r>
-      <w:r>
-        <w:rPr>
-          <w:rFonts w:ascii="Sakkal Majalla" w:hAnsi="Sakkal Majalla" w:cs="Sakkal Majalla" w:hint="cs"/>
+        </w:rPr>
+        <w:t>filemanager</w:t>
+      </w:r>
+      <w:proofErr w:type="spellEnd"/>
+      <w:r>
+        <w:rPr>
+          <w:rFonts w:ascii="Sakkal Majalla" w:hAnsi="Sakkal Majalla" w:cs="Sakkal Majalla"/>
           <w:sz w:val="28"/>
           <w:szCs w:val="28"/>
           <w:shd w:val="clear" w:color="auto" w:fill="FFFFFF"/>
           <w:rtl/>
           <w:lang w:bidi="ar-SY"/>
         </w:rPr>
+        <w:t xml:space="preserve"> مع ال </w:t>
+      </w:r>
+      <w:proofErr w:type="spellStart"/>
+      <w:r>
+        <w:rPr>
+          <w:rFonts w:ascii="Sakkal Majalla" w:hAnsi="Sakkal Majalla" w:cs="Sakkal Majalla"/>
+          <w:sz w:val="28"/>
+          <w:szCs w:val="28"/>
+          <w:shd w:val="clear" w:color="auto" w:fill="FFFFFF"/>
+          <w:lang w:bidi="ar-SY"/>
+        </w:rPr>
+        <w:t>ckeditor</w:t>
+      </w:r>
+      <w:proofErr w:type="spellEnd"/>
+      <w:r>
+        <w:rPr>
+          <w:rFonts w:ascii="Sakkal Majalla" w:hAnsi="Sakkal Majalla" w:cs="Sakkal Majalla"/>
+          <w:sz w:val="28"/>
+          <w:szCs w:val="28"/>
+          <w:shd w:val="clear" w:color="auto" w:fill="FFFFFF"/>
+          <w:rtl/>
+          <w:lang w:bidi="ar-SY"/>
+        </w:rPr>
+        <w:t xml:space="preserve"> او مع </w:t>
+      </w:r>
+      <w:proofErr w:type="spellStart"/>
+      <w:r>
+        <w:rPr>
+          <w:rFonts w:ascii="Sakkal Majalla" w:hAnsi="Sakkal Majalla" w:cs="Sakkal Majalla"/>
+          <w:sz w:val="28"/>
+          <w:szCs w:val="28"/>
+          <w:shd w:val="clear" w:color="auto" w:fill="FFFFFF"/>
+          <w:lang w:bidi="ar-SY"/>
+        </w:rPr>
+        <w:t>fileupload</w:t>
+      </w:r>
+      <w:proofErr w:type="spellEnd"/>
+      <w:r>
+        <w:rPr>
+          <w:rFonts w:ascii="Sakkal Majalla" w:hAnsi="Sakkal Majalla" w:cs="Sakkal Majalla"/>
+          <w:sz w:val="28"/>
+          <w:szCs w:val="28"/>
+          <w:shd w:val="clear" w:color="auto" w:fill="FFFFFF"/>
+          <w:rtl/>
+          <w:lang w:bidi="ar-SY"/>
+        </w:rPr>
+        <w:t xml:space="preserve"> او لحاله يجب تحديد </w:t>
+      </w:r>
+      <w:proofErr w:type="spellStart"/>
+      <w:r>
+        <w:rPr>
+          <w:rFonts w:ascii="Sakkal Majalla" w:hAnsi="Sakkal Majalla" w:cs="Sakkal Majalla"/>
+          <w:sz w:val="28"/>
+          <w:szCs w:val="28"/>
+          <w:shd w:val="clear" w:color="auto" w:fill="FFFFFF"/>
+          <w:lang w:bidi="ar-SY"/>
+        </w:rPr>
+        <w:t>config</w:t>
+      </w:r>
+      <w:proofErr w:type="spellEnd"/>
+      <w:r>
+        <w:rPr>
+          <w:rFonts w:ascii="Sakkal Majalla" w:hAnsi="Sakkal Majalla" w:cs="Sakkal Majalla"/>
+          <w:sz w:val="28"/>
+          <w:szCs w:val="28"/>
+          <w:shd w:val="clear" w:color="auto" w:fill="FFFFFF"/>
+          <w:rtl/>
+          <w:lang w:bidi="ar-SY"/>
+        </w:rPr>
         <w:t xml:space="preserve"> في </w:t>
       </w:r>
       <w:r>
@@ -671,56 +703,68 @@
           <w:shd w:val="clear" w:color="auto" w:fill="FFFFFF"/>
           <w:lang w:bidi="ar-SY"/>
         </w:rPr>
-        <w:t>update</w:t>
+        <w:br/>
+      </w:r>
+      <w:proofErr w:type="spellStart"/>
+      <w:r>
+        <w:rPr>
+          <w:rFonts w:ascii="Sakkal Majalla" w:hAnsi="Sakkal Majalla" w:cs="Sakkal Majalla"/>
+          <w:sz w:val="28"/>
+          <w:szCs w:val="28"/>
+          <w:shd w:val="clear" w:color="auto" w:fill="FFFFFF"/>
+          <w:lang w:bidi="ar-SY"/>
+        </w:rPr>
+        <w:t>aut-filemanager</w:t>
+      </w:r>
+      <w:proofErr w:type="spellEnd"/>
+      <w:r>
+        <w:rPr>
+          <w:rFonts w:ascii="Sakkal Majalla" w:hAnsi="Sakkal Majalla" w:cs="Sakkal Majalla"/>
+          <w:sz w:val="28"/>
+          <w:szCs w:val="28"/>
+          <w:shd w:val="clear" w:color="auto" w:fill="FFFFFF"/>
+          <w:rtl/>
+          <w:lang w:bidi="ar-SY"/>
+        </w:rPr>
+        <w:t xml:space="preserve"> حتى يتم تطبيق </w:t>
+      </w:r>
+      <w:proofErr w:type="spellStart"/>
+      <w:r>
+        <w:rPr>
+          <w:rFonts w:ascii="Sakkal Majalla" w:hAnsi="Sakkal Majalla" w:cs="Sakkal Majalla"/>
+          <w:sz w:val="28"/>
+          <w:szCs w:val="28"/>
+          <w:shd w:val="clear" w:color="auto" w:fill="FFFFFF"/>
+          <w:lang w:bidi="ar-SY"/>
+        </w:rPr>
+        <w:t>auth</w:t>
+      </w:r>
+      <w:proofErr w:type="spellEnd"/>
+      <w:r>
+        <w:rPr>
+          <w:rFonts w:ascii="Sakkal Majalla" w:hAnsi="Sakkal Majalla" w:cs="Sakkal Majalla"/>
+          <w:sz w:val="28"/>
+          <w:szCs w:val="28"/>
+          <w:shd w:val="clear" w:color="auto" w:fill="FFFFFF"/>
+          <w:rtl/>
+          <w:lang w:bidi="ar-SY"/>
+        </w:rPr>
+        <w:t xml:space="preserve"> وتحديد المجلد الذي ستعرض صوره في </w:t>
+      </w:r>
+      <w:r>
+        <w:rPr>
+          <w:rFonts w:ascii="Sakkal Majalla" w:hAnsi="Sakkal Majalla" w:cs="Sakkal Majalla"/>
+          <w:sz w:val="28"/>
+          <w:szCs w:val="28"/>
+          <w:shd w:val="clear" w:color="auto" w:fill="FFFFFF"/>
+          <w:lang w:bidi="ar-SY"/>
+        </w:rPr>
+        <w:t>file manager</w:t>
       </w:r>
     </w:p>
     <w:p>
       <w:pPr>
-        <w:pStyle w:val="HTMLPreformatted"/>
-        <w:numPr>
-          <w:ilvl w:val="0"/>
-          <w:numId w:val="1"/>
-        </w:numPr>
-        <w:shd w:val="clear" w:color="auto" w:fill="FFFFFF"/>
-        <w:bidi/>
-        <w:rPr>
-          <w:rFonts w:ascii="Sakkal Majalla" w:hAnsi="Sakkal Majalla" w:cs="Sakkal Majalla"/>
-          <w:color w:val="000000"/>
-          <w:sz w:val="28"/>
-          <w:szCs w:val="28"/>
-        </w:rPr>
-      </w:pPr>
-      <w:proofErr w:type="spellStart"/>
-      <w:r>
-        <w:rPr>
-          <w:rFonts w:ascii="Sakkal Majalla" w:hAnsi="Sakkal Majalla" w:cs="Sakkal Majalla"/>
-          <w:sz w:val="28"/>
-          <w:szCs w:val="28"/>
-        </w:rPr>
-        <w:t>seo</w:t>
-      </w:r>
-      <w:proofErr w:type="spellEnd"/>
-      <w:r>
-        <w:rPr>
-          <w:rFonts w:ascii="Sakkal Majalla" w:hAnsi="Sakkal Majalla" w:cs="Sakkal Majalla"/>
-          <w:sz w:val="28"/>
-          <w:szCs w:val="28"/>
-        </w:rPr>
-        <w:t xml:space="preserve"> and </w:t>
-      </w:r>
-      <w:r>
-        <w:rPr>
-          <w:rFonts w:ascii="Sakkal Majalla" w:hAnsi="Sakkal Majalla" w:cs="Sakkal Majalla"/>
-          <w:color w:val="000000"/>
-          <w:sz w:val="28"/>
-          <w:szCs w:val="28"/>
-        </w:rPr>
-        <w:t>No index for page for admin</w:t>
-      </w:r>
-    </w:p>
-    <w:p>
-      <w:pPr>
-        <w:pStyle w:val="ListParagraph"/>
+        <w:pStyle w:val="a3"/>
         <w:numPr>
           <w:ilvl w:val="0"/>
           <w:numId w:val="1"/>
@@ -740,189 +784,6 @@
           <w:szCs w:val="28"/>
           <w:shd w:val="clear" w:color="auto" w:fill="FFFFFF"/>
           <w:rtl/>
-        </w:rPr>
-        <w:t xml:space="preserve">عند استخدام ال </w:t>
-      </w:r>
-      <w:proofErr w:type="spellStart"/>
-      <w:r>
-        <w:rPr>
-          <w:rFonts w:ascii="Sakkal Majalla" w:hAnsi="Sakkal Majalla" w:cs="Sakkal Majalla"/>
-          <w:sz w:val="28"/>
-          <w:szCs w:val="28"/>
-          <w:shd w:val="clear" w:color="auto" w:fill="FFFFFF"/>
-        </w:rPr>
-        <w:t>filemanager</w:t>
-      </w:r>
-      <w:proofErr w:type="spellEnd"/>
-      <w:r>
-        <w:rPr>
-          <w:rFonts w:ascii="Sakkal Majalla" w:hAnsi="Sakkal Majalla" w:cs="Sakkal Majalla"/>
-          <w:sz w:val="28"/>
-          <w:szCs w:val="28"/>
-          <w:shd w:val="clear" w:color="auto" w:fill="FFFFFF"/>
-          <w:rtl/>
-          <w:lang w:bidi="ar-SY"/>
-        </w:rPr>
-        <w:t xml:space="preserve"> مع ال </w:t>
-      </w:r>
-      <w:proofErr w:type="spellStart"/>
-      <w:r>
-        <w:rPr>
-          <w:rFonts w:ascii="Sakkal Majalla" w:hAnsi="Sakkal Majalla" w:cs="Sakkal Majalla"/>
-          <w:sz w:val="28"/>
-          <w:szCs w:val="28"/>
-          <w:shd w:val="clear" w:color="auto" w:fill="FFFFFF"/>
-          <w:lang w:bidi="ar-SY"/>
-        </w:rPr>
-        <w:t>ckeditor</w:t>
-      </w:r>
-      <w:proofErr w:type="spellEnd"/>
-      <w:r>
-        <w:rPr>
-          <w:rFonts w:ascii="Sakkal Majalla" w:hAnsi="Sakkal Majalla" w:cs="Sakkal Majalla"/>
-          <w:sz w:val="28"/>
-          <w:szCs w:val="28"/>
-          <w:shd w:val="clear" w:color="auto" w:fill="FFFFFF"/>
-          <w:rtl/>
-          <w:lang w:bidi="ar-SY"/>
-        </w:rPr>
-        <w:t xml:space="preserve"> او مع </w:t>
-      </w:r>
-      <w:proofErr w:type="spellStart"/>
-      <w:r>
-        <w:rPr>
-          <w:rFonts w:ascii="Sakkal Majalla" w:hAnsi="Sakkal Majalla" w:cs="Sakkal Majalla"/>
-          <w:sz w:val="28"/>
-          <w:szCs w:val="28"/>
-          <w:shd w:val="clear" w:color="auto" w:fill="FFFFFF"/>
-          <w:lang w:bidi="ar-SY"/>
-        </w:rPr>
-        <w:t>fileupload</w:t>
-      </w:r>
-      <w:proofErr w:type="spellEnd"/>
-      <w:r>
-        <w:rPr>
-          <w:rFonts w:ascii="Sakkal Majalla" w:hAnsi="Sakkal Majalla" w:cs="Sakkal Majalla"/>
-          <w:sz w:val="28"/>
-          <w:szCs w:val="28"/>
-          <w:shd w:val="clear" w:color="auto" w:fill="FFFFFF"/>
-          <w:rtl/>
-          <w:lang w:bidi="ar-SY"/>
-        </w:rPr>
-        <w:t xml:space="preserve"> او لحاله يجب تحديد </w:t>
-      </w:r>
-      <w:proofErr w:type="spellStart"/>
-      <w:r>
-        <w:rPr>
-          <w:rFonts w:ascii="Sakkal Majalla" w:hAnsi="Sakkal Majalla" w:cs="Sakkal Majalla"/>
-          <w:sz w:val="28"/>
-          <w:szCs w:val="28"/>
-          <w:shd w:val="clear" w:color="auto" w:fill="FFFFFF"/>
-          <w:lang w:bidi="ar-SY"/>
-        </w:rPr>
-        <w:t>config</w:t>
-      </w:r>
-      <w:proofErr w:type="spellEnd"/>
-      <w:r>
-        <w:rPr>
-          <w:rFonts w:ascii="Sakkal Majalla" w:hAnsi="Sakkal Majalla" w:cs="Sakkal Majalla"/>
-          <w:sz w:val="28"/>
-          <w:szCs w:val="28"/>
-          <w:shd w:val="clear" w:color="auto" w:fill="FFFFFF"/>
-          <w:rtl/>
-          <w:lang w:bidi="ar-SY"/>
-        </w:rPr>
-        <w:t xml:space="preserve"> في </w:t>
-      </w:r>
-      <w:r>
-        <w:rPr>
-          <w:rFonts w:ascii="Sakkal Majalla" w:hAnsi="Sakkal Majalla" w:cs="Sakkal Majalla"/>
-          <w:sz w:val="28"/>
-          <w:szCs w:val="28"/>
-          <w:shd w:val="clear" w:color="auto" w:fill="FFFFFF"/>
-          <w:lang w:bidi="ar-SY"/>
-        </w:rPr>
-        <w:br/>
-      </w:r>
-      <w:proofErr w:type="spellStart"/>
-      <w:r>
-        <w:rPr>
-          <w:rFonts w:ascii="Sakkal Majalla" w:hAnsi="Sakkal Majalla" w:cs="Sakkal Majalla"/>
-          <w:sz w:val="28"/>
-          <w:szCs w:val="28"/>
-          <w:shd w:val="clear" w:color="auto" w:fill="FFFFFF"/>
-          <w:lang w:bidi="ar-SY"/>
-        </w:rPr>
-        <w:t>aut-filemanager</w:t>
-      </w:r>
-      <w:proofErr w:type="spellEnd"/>
-      <w:r>
-        <w:rPr>
-          <w:rFonts w:ascii="Sakkal Majalla" w:hAnsi="Sakkal Majalla" w:cs="Sakkal Majalla"/>
-          <w:sz w:val="28"/>
-          <w:szCs w:val="28"/>
-          <w:shd w:val="clear" w:color="auto" w:fill="FFFFFF"/>
-          <w:rtl/>
-          <w:lang w:bidi="ar-SY"/>
-        </w:rPr>
-        <w:t xml:space="preserve"> حتى يتم تطبيق </w:t>
-      </w:r>
-      <w:proofErr w:type="spellStart"/>
-      <w:r>
-        <w:rPr>
-          <w:rFonts w:ascii="Sakkal Majalla" w:hAnsi="Sakkal Majalla" w:cs="Sakkal Majalla"/>
-          <w:sz w:val="28"/>
-          <w:szCs w:val="28"/>
-          <w:shd w:val="clear" w:color="auto" w:fill="FFFFFF"/>
-          <w:lang w:bidi="ar-SY"/>
-        </w:rPr>
-        <w:t>auth</w:t>
-      </w:r>
-      <w:proofErr w:type="spellEnd"/>
-      <w:r>
-        <w:rPr>
-          <w:rFonts w:ascii="Sakkal Majalla" w:hAnsi="Sakkal Majalla" w:cs="Sakkal Majalla"/>
-          <w:sz w:val="28"/>
-          <w:szCs w:val="28"/>
-          <w:shd w:val="clear" w:color="auto" w:fill="FFFFFF"/>
-          <w:rtl/>
-          <w:lang w:bidi="ar-SY"/>
-        </w:rPr>
-        <w:t xml:space="preserve"> وتحديد المجلد الذي ستعرض صوره في </w:t>
-      </w:r>
-      <w:r>
-        <w:rPr>
-          <w:rFonts w:ascii="Sakkal Majalla" w:hAnsi="Sakkal Majalla" w:cs="Sakkal Majalla"/>
-          <w:sz w:val="28"/>
-          <w:szCs w:val="28"/>
-          <w:shd w:val="clear" w:color="auto" w:fill="FFFFFF"/>
-          <w:lang w:bidi="ar-SY"/>
-        </w:rPr>
-        <w:t>file manager</w:t>
-      </w:r>
-    </w:p>
-    <w:p>
-      <w:pPr>
-        <w:pStyle w:val="ListParagraph"/>
-        <w:numPr>
-          <w:ilvl w:val="0"/>
-          <w:numId w:val="1"/>
-        </w:numPr>
-        <w:bidi/>
-        <w:jc w:val="both"/>
-        <w:rPr>
-          <w:rFonts w:ascii="Sakkal Majalla" w:hAnsi="Sakkal Majalla" w:cs="Sakkal Majalla"/>
-          <w:sz w:val="28"/>
-          <w:szCs w:val="28"/>
-        </w:rPr>
-      </w:pPr>
-      <w:r>
-        <w:rPr>
-          <w:rFonts w:ascii="Sakkal Majalla" w:hAnsi="Sakkal Majalla" w:cs="Sakkal Majalla"/>
-          <w:sz w:val="28"/>
-          <w:szCs w:val="28"/>
-          <w:shd w:val="clear" w:color="auto" w:fill="FFFFFF"/>
-          <w:rtl/>
           <w:lang w:bidi="ar-SY"/>
         </w:rPr>
         <w:t>ترتيب صفحات ال</w:t>
@@ -994,6 +855,7 @@
         </w:rPr>
       </w:pPr>
     </w:p>
+    <w:bookmarkEnd w:id="0"/>
     <w:p>
       <w:pPr>
         <w:bidi/>
@@ -1031,7 +893,7 @@
     </w:p>
     <w:p>
       <w:pPr>
-        <w:pStyle w:val="ListParagraph"/>
+        <w:pStyle w:val="a3"/>
         <w:numPr>
           <w:ilvl w:val="0"/>
           <w:numId w:val="4"/>
@@ -1055,7 +917,7 @@
     </w:p>
     <w:p>
       <w:pPr>
-        <w:pStyle w:val="ListParagraph"/>
+        <w:pStyle w:val="a3"/>
         <w:numPr>
           <w:ilvl w:val="0"/>
           <w:numId w:val="4"/>
@@ -1079,7 +941,7 @@
     </w:p>
     <w:p>
       <w:pPr>
-        <w:pStyle w:val="ListParagraph"/>
+        <w:pStyle w:val="a3"/>
         <w:numPr>
           <w:ilvl w:val="0"/>
           <w:numId w:val="4"/>
@@ -1103,7 +965,7 @@
     </w:p>
     <w:p>
       <w:pPr>
-        <w:pStyle w:val="ListParagraph"/>
+        <w:pStyle w:val="a3"/>
         <w:numPr>
           <w:ilvl w:val="0"/>
           <w:numId w:val="2"/>
@@ -1147,7 +1009,7 @@
     </w:p>
     <w:p>
       <w:pPr>
-        <w:pStyle w:val="ListParagraph"/>
+        <w:pStyle w:val="a3"/>
         <w:numPr>
           <w:ilvl w:val="0"/>
           <w:numId w:val="2"/>
@@ -1233,7 +1095,7 @@
     </w:p>
     <w:p>
       <w:pPr>
-        <w:pStyle w:val="ListParagraph"/>
+        <w:pStyle w:val="a3"/>
         <w:numPr>
           <w:ilvl w:val="0"/>
           <w:numId w:val="2"/>
@@ -1268,7 +1130,7 @@
     </w:p>
     <w:p>
       <w:pPr>
-        <w:pStyle w:val="ListParagraph"/>
+        <w:pStyle w:val="a3"/>
         <w:numPr>
           <w:ilvl w:val="0"/>
           <w:numId w:val="3"/>
@@ -1353,7 +1215,7 @@
     </w:p>
     <w:p>
       <w:pPr>
-        <w:pStyle w:val="ListParagraph"/>
+        <w:pStyle w:val="a3"/>
         <w:numPr>
           <w:ilvl w:val="0"/>
           <w:numId w:val="3"/>
@@ -1438,7 +1300,7 @@
     </w:p>
     <w:p>
       <w:pPr>
-        <w:pStyle w:val="ListParagraph"/>
+        <w:pStyle w:val="a3"/>
         <w:numPr>
           <w:ilvl w:val="0"/>
           <w:numId w:val="3"/>
@@ -1458,7 +1320,6 @@
           <w:szCs w:val="28"/>
           <w:rtl/>
         </w:rPr>
-        <w:lastRenderedPageBreak/>
         <w:t>لازم نساوي</w:t>
       </w:r>
       <w:r>
@@ -1540,7 +1401,7 @@
     </w:p>
     <w:p>
       <w:pPr>
-        <w:pStyle w:val="ListParagraph"/>
+        <w:pStyle w:val="a3"/>
         <w:numPr>
           <w:ilvl w:val="0"/>
           <w:numId w:val="3"/>
@@ -1588,14 +1449,25 @@
         </w:rPr>
         <w:t xml:space="preserve"> </w:t>
       </w:r>
-      <w:r>
-        <w:rPr>
-          <w:rFonts w:ascii="Sakkal Majalla" w:hAnsi="Sakkal Majalla" w:cs="Sakkal Majalla"/>
-          <w:sz w:val="28"/>
-          <w:szCs w:val="28"/>
-          <w:rtl/>
-        </w:rPr>
-        <w:t>بكشل جيد</w:t>
+      <w:proofErr w:type="spellStart"/>
+      <w:r>
+        <w:rPr>
+          <w:rFonts w:ascii="Sakkal Majalla" w:hAnsi="Sakkal Majalla" w:cs="Sakkal Majalla"/>
+          <w:sz w:val="28"/>
+          <w:szCs w:val="28"/>
+          <w:rtl/>
+        </w:rPr>
+        <w:t>بكشل</w:t>
+      </w:r>
+      <w:proofErr w:type="spellEnd"/>
+      <w:r>
+        <w:rPr>
+          <w:rFonts w:ascii="Sakkal Majalla" w:hAnsi="Sakkal Majalla" w:cs="Sakkal Majalla"/>
+          <w:sz w:val="28"/>
+          <w:szCs w:val="28"/>
+          <w:rtl/>
+        </w:rPr>
+        <w:t xml:space="preserve"> جيد</w:t>
       </w:r>
       <w:r>
         <w:rPr>
@@ -1608,7 +1480,7 @@
     </w:p>
     <w:p>
       <w:pPr>
-        <w:pStyle w:val="HTMLPreformatted"/>
+        <w:pStyle w:val="HTML"/>
         <w:numPr>
           <w:ilvl w:val="0"/>
           <w:numId w:val="7"/>
@@ -1703,7 +1575,7 @@
     </w:p>
     <w:p>
       <w:pPr>
-        <w:pStyle w:val="HTMLPreformatted"/>
+        <w:pStyle w:val="HTML"/>
         <w:numPr>
           <w:ilvl w:val="0"/>
           <w:numId w:val="7"/>
@@ -1726,6 +1598,7 @@
           <w:szCs w:val="28"/>
           <w:lang w:bidi="ar-SY"/>
         </w:rPr>
+        <w:lastRenderedPageBreak/>
         <w:t xml:space="preserve">replace request input with </w:t>
       </w:r>
       <w:proofErr w:type="spellStart"/>
@@ -1753,7 +1626,7 @@
     </w:p>
     <w:p>
       <w:pPr>
-        <w:pStyle w:val="ListParagraph"/>
+        <w:pStyle w:val="a3"/>
         <w:numPr>
           <w:ilvl w:val="0"/>
           <w:numId w:val="3"/>
@@ -1795,7 +1668,7 @@
     </w:p>
     <w:p>
       <w:pPr>
-        <w:pStyle w:val="ListParagraph"/>
+        <w:pStyle w:val="a3"/>
         <w:numPr>
           <w:ilvl w:val="0"/>
           <w:numId w:val="3"/>
@@ -1891,7 +1764,7 @@
     </w:p>
     <w:p>
       <w:pPr>
-        <w:pStyle w:val="Heading3"/>
+        <w:pStyle w:val="3"/>
         <w:numPr>
           <w:ilvl w:val="0"/>
           <w:numId w:val="3"/>
@@ -1908,7 +1781,7 @@
           <w:szCs w:val="28"/>
         </w:rPr>
       </w:pPr>
-      <w:hyperlink r:id="rId6" w:history="1">
+      <w:hyperlink r:id="rId7" w:history="1">
         <w:r>
           <w:rPr>
             <w:rStyle w:val="Hyperlink"/>
@@ -1925,7 +1798,7 @@
     </w:p>
     <w:p>
       <w:pPr>
-        <w:pStyle w:val="Heading3"/>
+        <w:pStyle w:val="3"/>
         <w:numPr>
           <w:ilvl w:val="0"/>
           <w:numId w:val="3"/>
@@ -1952,7 +1825,7 @@
           <w:rtl/>
           <w:lang w:bidi="ar-SY"/>
         </w:rPr>
-        <w:t xml:space="preserve">تغليف </w:t>
+        <w:t>تغليف</w:t>
       </w:r>
       <w:r>
         <w:rPr>
@@ -1963,7 +1836,7 @@
           <w:szCs w:val="28"/>
           <w:lang w:bidi="ar-SY"/>
         </w:rPr>
-        <w:t xml:space="preserve">image ,map , </w:t>
+        <w:t xml:space="preserve"> </w:t>
       </w:r>
       <w:proofErr w:type="spellStart"/>
       <w:r>
@@ -2004,7 +1877,7 @@
     </w:p>
     <w:p>
       <w:pPr>
-        <w:pStyle w:val="Heading3"/>
+        <w:pStyle w:val="3"/>
         <w:numPr>
           <w:ilvl w:val="0"/>
           <w:numId w:val="3"/>
@@ -2059,7 +1932,7 @@
     </w:p>
     <w:p>
       <w:pPr>
-        <w:pStyle w:val="Heading3"/>
+        <w:pStyle w:val="3"/>
         <w:numPr>
           <w:ilvl w:val="0"/>
           <w:numId w:val="3"/>
@@ -2114,7 +1987,7 @@
     </w:p>
     <w:p>
       <w:pPr>
-        <w:pStyle w:val="HTMLPreformatted"/>
+        <w:pStyle w:val="HTML"/>
         <w:numPr>
           <w:ilvl w:val="0"/>
           <w:numId w:val="3"/>
@@ -2178,7 +2051,7 @@
     </w:p>
     <w:p>
       <w:pPr>
-        <w:pStyle w:val="HTMLPreformatted"/>
+        <w:pStyle w:val="HTML"/>
         <w:numPr>
           <w:ilvl w:val="0"/>
           <w:numId w:val="3"/>
@@ -2230,7 +2103,29 @@
           <w:rtl/>
           <w:lang w:bidi="ar-SY"/>
         </w:rPr>
-        <w:t xml:space="preserve"> بعض الازرار عند الضغط عليها لايتم فتح ال </w:t>
+        <w:t xml:space="preserve"> بعض الازرار عند الضغط عليها </w:t>
+      </w:r>
+      <w:proofErr w:type="spellStart"/>
+      <w:r>
+        <w:rPr>
+          <w:rFonts w:ascii="Sakkal Majalla" w:hAnsi="Sakkal Majalla" w:cs="Sakkal Majalla"/>
+          <w:sz w:val="28"/>
+          <w:szCs w:val="28"/>
+          <w:rtl/>
+          <w:lang w:bidi="ar-SY"/>
+        </w:rPr>
+        <w:t>لايتم</w:t>
+      </w:r>
+      <w:proofErr w:type="spellEnd"/>
+      <w:r>
+        <w:rPr>
+          <w:rFonts w:ascii="Sakkal Majalla" w:hAnsi="Sakkal Majalla" w:cs="Sakkal Majalla"/>
+          <w:sz w:val="28"/>
+          <w:szCs w:val="28"/>
+          <w:rtl/>
+          <w:lang w:bidi="ar-SY"/>
+        </w:rPr>
+        <w:t xml:space="preserve"> فتح ال </w:t>
       </w:r>
       <w:proofErr w:type="spellStart"/>
       <w:r>
@@ -2256,7 +2151,7 @@
     </w:p>
     <w:p>
       <w:pPr>
-        <w:pStyle w:val="HTMLPreformatted"/>
+        <w:pStyle w:val="HTML"/>
         <w:shd w:val="clear" w:color="auto" w:fill="FFFFFF"/>
         <w:bidi/>
         <w:ind w:left="720"/>
@@ -2270,7 +2165,7 @@
     </w:p>
     <w:p>
       <w:pPr>
-        <w:pStyle w:val="Heading3"/>
+        <w:pStyle w:val="3"/>
         <w:shd w:val="clear" w:color="auto" w:fill="FFFFFF"/>
         <w:bidi/>
         <w:spacing w:before="0" w:beforeAutospacing="0" w:after="0" w:afterAutospacing="0"/>
@@ -2388,7 +2283,7 @@
     </w:p>
     <w:p>
       <w:pPr>
-        <w:pStyle w:val="HTMLPreformatted"/>
+        <w:pStyle w:val="HTML"/>
         <w:shd w:val="clear" w:color="auto" w:fill="FFFFFF"/>
         <w:rPr>
           <w:rFonts w:ascii="Sakkal Majalla" w:hAnsi="Sakkal Majalla" w:cs="Sakkal Majalla"/>
@@ -2398,7 +2293,6 @@
         </w:rPr>
       </w:pPr>
       <w:proofErr w:type="spellStart"/>
-      <w:proofErr w:type="gramStart"/>
       <w:r>
         <w:rPr>
           <w:rFonts w:ascii="Sakkal Majalla" w:hAnsi="Sakkal Majalla" w:cs="Sakkal Majalla"/>
@@ -2418,7 +2312,6 @@
         </w:rPr>
         <w:t>/sweet-alert</w:t>
       </w:r>
-      <w:proofErr w:type="gramEnd"/>
       <w:r>
         <w:rPr>
           <w:rFonts w:ascii="Sakkal Majalla" w:hAnsi="Sakkal Majalla" w:cs="Sakkal Majalla"/>
@@ -2457,7 +2350,6 @@
           <w:szCs w:val="28"/>
         </w:rPr>
       </w:pPr>
-      <w:proofErr w:type="gramStart"/>
       <w:r>
         <w:rPr>
           <w:rFonts w:ascii="Sakkal Majalla" w:eastAsia="Times New Roman" w:hAnsi="Sakkal Majalla" w:cs="Sakkal Majalla"/>
@@ -2465,17 +2357,7 @@
           <w:sz w:val="28"/>
           <w:szCs w:val="28"/>
         </w:rPr>
-        <w:t>composer</w:t>
-      </w:r>
-      <w:proofErr w:type="gramEnd"/>
-      <w:r>
-        <w:rPr>
-          <w:rFonts w:ascii="Sakkal Majalla" w:eastAsia="Times New Roman" w:hAnsi="Sakkal Majalla" w:cs="Sakkal Majalla"/>
-          <w:color w:val="000000"/>
-          <w:sz w:val="28"/>
-          <w:szCs w:val="28"/>
-        </w:rPr>
-        <w:t xml:space="preserve"> require </w:t>
+        <w:t xml:space="preserve">composer require </w:t>
       </w:r>
       <w:proofErr w:type="spellStart"/>
       <w:r>
@@ -2658,7 +2540,7 @@
     </w:p>
     <w:p>
       <w:pPr>
-        <w:pStyle w:val="HTMLPreformatted"/>
+        <w:pStyle w:val="HTML"/>
         <w:numPr>
           <w:ilvl w:val="0"/>
           <w:numId w:val="6"/>
@@ -2767,6 +2649,7 @@
         </w:rPr>
         <w:t xml:space="preserve"> </w:t>
       </w:r>
+      <w:proofErr w:type="spellStart"/>
       <w:r>
         <w:rPr>
           <w:rFonts w:ascii="Sakkal Majalla" w:hAnsi="Sakkal Majalla" w:cs="Sakkal Majalla"/>
@@ -2777,6 +2660,7 @@
         </w:rPr>
         <w:t>شو</w:t>
       </w:r>
+      <w:proofErr w:type="spellEnd"/>
       <w:r>
         <w:rPr>
           <w:rFonts w:ascii="Sakkal Majalla" w:hAnsi="Sakkal Majalla" w:cs="Sakkal Majalla"/>
@@ -3014,6 +2898,7 @@
         </w:rPr>
         <w:br/>
       </w:r>
+      <w:proofErr w:type="spellStart"/>
       <w:r>
         <w:rPr>
           <w:rFonts w:ascii="Sakkal Majalla" w:hAnsi="Sakkal Majalla" w:cs="Sakkal Majalla"/>
@@ -3024,6 +2909,7 @@
         </w:rPr>
         <w:t>ليش</w:t>
       </w:r>
+      <w:proofErr w:type="spellEnd"/>
       <w:r>
         <w:rPr>
           <w:rFonts w:ascii="Sakkal Majalla" w:hAnsi="Sakkal Majalla" w:cs="Sakkal Majalla"/>
@@ -3052,6 +2938,7 @@
         </w:rPr>
         <w:t xml:space="preserve"> </w:t>
       </w:r>
+      <w:proofErr w:type="spellStart"/>
       <w:r>
         <w:rPr>
           <w:rFonts w:ascii="Sakkal Majalla" w:hAnsi="Sakkal Majalla" w:cs="Sakkal Majalla"/>
@@ -3062,6 +2949,7 @@
         </w:rPr>
         <w:t>منعمل</w:t>
       </w:r>
+      <w:proofErr w:type="spellEnd"/>
       <w:r>
         <w:rPr>
           <w:rFonts w:ascii="Sakkal Majalla" w:hAnsi="Sakkal Majalla" w:cs="Sakkal Majalla"/>
@@ -3567,6 +3455,7 @@
         </w:rPr>
         <w:t xml:space="preserve"> </w:t>
       </w:r>
+      <w:proofErr w:type="spellStart"/>
       <w:r>
         <w:rPr>
           <w:rFonts w:ascii="Sakkal Majalla" w:hAnsi="Sakkal Majalla" w:cs="Sakkal Majalla"/>
@@ -3577,6 +3466,7 @@
         </w:rPr>
         <w:t>بالاداء</w:t>
       </w:r>
+      <w:proofErr w:type="spellEnd"/>
       <w:r>
         <w:rPr>
           <w:rFonts w:ascii="Sakkal Majalla" w:hAnsi="Sakkal Majalla" w:cs="Sakkal Majalla"/>
@@ -3599,7 +3489,7 @@
     </w:p>
     <w:p>
       <w:pPr>
-        <w:pStyle w:val="HTMLPreformatted"/>
+        <w:pStyle w:val="HTML"/>
         <w:numPr>
           <w:ilvl w:val="0"/>
           <w:numId w:val="5"/>
@@ -3625,7 +3515,7 @@
     </w:p>
     <w:p>
       <w:pPr>
-        <w:pStyle w:val="HTMLPreformatted"/>
+        <w:pStyle w:val="HTML"/>
         <w:shd w:val="clear" w:color="auto" w:fill="FFFFFF"/>
         <w:bidi/>
         <w:ind w:left="720"/>
@@ -3636,6 +3526,7 @@
           <w:szCs w:val="28"/>
         </w:rPr>
       </w:pPr>
+      <w:proofErr w:type="spellStart"/>
       <w:r>
         <w:rPr>
           <w:rFonts w:ascii="Sakkal Majalla" w:hAnsi="Sakkal Majalla" w:cs="Sakkal Majalla"/>
@@ -3646,6 +3537,7 @@
         </w:rPr>
         <w:t>شلونك</w:t>
       </w:r>
+      <w:proofErr w:type="spellEnd"/>
       <w:r>
         <w:rPr>
           <w:rFonts w:ascii="Sakkal Majalla" w:hAnsi="Sakkal Majalla" w:cs="Sakkal Majalla"/>
@@ -3770,17 +3662,18 @@
         </w:rPr>
         <w:br/>
       </w:r>
-      <w:r>
-        <w:rPr>
-          <w:rFonts w:ascii="Sakkal Majalla" w:hAnsi="Sakkal Majalla" w:cs="Sakkal Majalla"/>
-          <w:color w:val="000000"/>
-          <w:sz w:val="28"/>
-          <w:szCs w:val="28"/>
-          <w:rtl/>
-        </w:rPr>
-        <w:lastRenderedPageBreak/>
+      <w:proofErr w:type="spellStart"/>
+      <w:r>
+        <w:rPr>
+          <w:rFonts w:ascii="Sakkal Majalla" w:hAnsi="Sakkal Majalla" w:cs="Sakkal Majalla"/>
+          <w:color w:val="000000"/>
+          <w:sz w:val="28"/>
+          <w:szCs w:val="28"/>
+          <w:rtl/>
+        </w:rPr>
         <w:t>مافي</w:t>
       </w:r>
+      <w:proofErr w:type="spellEnd"/>
       <w:r>
         <w:rPr>
           <w:rFonts w:ascii="Sakkal Majalla" w:hAnsi="Sakkal Majalla" w:cs="Sakkal Majalla"/>
@@ -3866,6 +3759,7 @@
         </w:rPr>
         <w:t xml:space="preserve"> </w:t>
       </w:r>
+      <w:proofErr w:type="spellStart"/>
       <w:r>
         <w:rPr>
           <w:rFonts w:ascii="Sakkal Majalla" w:hAnsi="Sakkal Majalla" w:cs="Sakkal Majalla"/>
@@ -3876,6 +3770,7 @@
         </w:rPr>
         <w:t>التاكيد</w:t>
       </w:r>
+      <w:proofErr w:type="spellEnd"/>
       <w:r>
         <w:rPr>
           <w:rFonts w:ascii="Sakkal Majalla" w:hAnsi="Sakkal Majalla" w:cs="Sakkal Majalla"/>
@@ -4018,6 +3913,7 @@
         </w:rPr>
         <w:t xml:space="preserve"> </w:t>
       </w:r>
+      <w:proofErr w:type="spellStart"/>
       <w:r>
         <w:rPr>
           <w:rFonts w:ascii="Sakkal Majalla" w:hAnsi="Sakkal Majalla" w:cs="Sakkal Majalla"/>
@@ -4028,15 +3924,17 @@
         </w:rPr>
         <w:t>لحالو</w:t>
       </w:r>
-      <w:r>
-        <w:rPr>
-          <w:rFonts w:ascii="Sakkal Majalla" w:hAnsi="Sakkal Majalla" w:cs="Sakkal Majalla"/>
-          <w:color w:val="000000"/>
-          <w:sz w:val="28"/>
-          <w:szCs w:val="28"/>
-        </w:rPr>
-        <w:t xml:space="preserve"> </w:t>
-      </w:r>
+      <w:proofErr w:type="spellEnd"/>
+      <w:r>
+        <w:rPr>
+          <w:rFonts w:ascii="Sakkal Majalla" w:hAnsi="Sakkal Majalla" w:cs="Sakkal Majalla"/>
+          <w:color w:val="000000"/>
+          <w:sz w:val="28"/>
+          <w:szCs w:val="28"/>
+        </w:rPr>
+        <w:t xml:space="preserve"> </w:t>
+      </w:r>
+      <w:proofErr w:type="spellStart"/>
       <w:r>
         <w:rPr>
           <w:rFonts w:ascii="Sakkal Majalla" w:hAnsi="Sakkal Majalla" w:cs="Sakkal Majalla"/>
@@ -4047,6 +3945,7 @@
         </w:rPr>
         <w:t>بيعمل</w:t>
       </w:r>
+      <w:proofErr w:type="spellEnd"/>
       <w:r>
         <w:rPr>
           <w:rFonts w:ascii="Sakkal Majalla" w:hAnsi="Sakkal Majalla" w:cs="Sakkal Majalla"/>
@@ -4088,7 +3987,7 @@
     </w:p>
     <w:p>
       <w:pPr>
-        <w:pStyle w:val="HTMLPreformatted"/>
+        <w:pStyle w:val="HTML"/>
         <w:shd w:val="clear" w:color="auto" w:fill="FFFFFF"/>
         <w:bidi/>
         <w:ind w:left="720"/>
@@ -4102,7 +4001,7 @@
     </w:p>
     <w:p>
       <w:pPr>
-        <w:pStyle w:val="HTMLPreformatted"/>
+        <w:pStyle w:val="HTML"/>
         <w:numPr>
           <w:ilvl w:val="0"/>
           <w:numId w:val="5"/>
@@ -4116,7 +4015,7 @@
           <w:szCs w:val="28"/>
         </w:rPr>
       </w:pPr>
-      <w:hyperlink r:id="rId7" w:history="1">
+      <w:hyperlink r:id="rId8" w:history="1">
         <w:r>
           <w:rPr>
             <w:rStyle w:val="Hyperlink"/>
@@ -4130,7 +4029,7 @@
     </w:p>
     <w:p>
       <w:pPr>
-        <w:pStyle w:val="HTMLPreformatted"/>
+        <w:pStyle w:val="HTML"/>
         <w:shd w:val="clear" w:color="auto" w:fill="FFFFFF"/>
         <w:bidi/>
         <w:ind w:left="360"/>
@@ -4151,6 +4050,7 @@
           <w:szCs w:val="28"/>
           <w:rtl/>
         </w:rPr>
+        <w:lastRenderedPageBreak/>
         <w:drawing>
           <wp:inline distT="0" distB="0" distL="0" distR="0">
             <wp:extent cx="5486400" cy="3704194"/>
@@ -4169,7 +4069,7 @@
                     </pic:cNvPicPr>
                   </pic:nvPicPr>
                   <pic:blipFill>
-                    <a:blip r:embed="rId8">
+                    <a:blip r:embed="rId9">
                       <a:extLst>
                         <a:ext uri="{28A0092B-C50C-407E-A947-70E740481C1C}">
                           <a14:useLocalDpi xmlns:a14="http://schemas.microsoft.com/office/drawing/2010/main" val="0"/>
@@ -4263,7 +4163,7 @@
 </file>
 
 <file path=word/numbering.xml><?xml version="1.0" encoding="utf-8"?>
-<w:numbering xmlns:wpc="http://schemas.microsoft.com/office/word/2010/wordprocessingCanvas" xmlns:mc="http://schemas.openxmlformats.org/markup-compatibility/2006" xmlns:o="urn:schemas-microsoft-com:office:office" xmlns:r="http://schemas.openxmlformats.org/officeDocument/2006/relationships" xmlns:m="http://schemas.openxmlformats.org/officeDocument/2006/math" xmlns:v="urn:schemas-microsoft-com:vml" xmlns:wp14="http://schemas.microsoft.com/office/word/2010/wordprocessingDrawing" xmlns:wp="http://schemas.openxmlformats.org/drawingml/2006/wordprocessingDrawing" xmlns:w10="urn:schemas-microsoft-com:office:word" xmlns:w="http://schemas.openxmlformats.org/wordprocessingml/2006/main" xmlns:w14="http://schemas.microsoft.com/office/word/2010/wordml" xmlns:w15="http://schemas.microsoft.com/office/word/2012/wordml" xmlns:wpg="http://schemas.microsoft.com/office/word/2010/wordprocessingGroup" xmlns:wpi="http://schemas.microsoft.com/office/word/2010/wordprocessingInk" xmlns:wne="http://schemas.microsoft.com/office/word/2006/wordml" xmlns:wps="http://schemas.microsoft.com/office/word/2010/wordprocessingShape" mc:Ignorable="w14 w15 wp14">
+<w:numbering xmlns:wpc="http://schemas.microsoft.com/office/word/2010/wordprocessingCanvas" xmlns:mc="http://schemas.openxmlformats.org/markup-compatibility/2006" xmlns:o="urn:schemas-microsoft-com:office:office" xmlns:r="http://schemas.openxmlformats.org/officeDocument/2006/relationships" xmlns:m="http://schemas.openxmlformats.org/officeDocument/2006/math" xmlns:v="urn:schemas-microsoft-com:vml" xmlns:wp14="http://schemas.microsoft.com/office/word/2010/wordprocessingDrawing" xmlns:wp="http://schemas.openxmlformats.org/drawingml/2006/wordprocessingDrawing" xmlns:w10="urn:schemas-microsoft-com:office:word" xmlns:w="http://schemas.openxmlformats.org/wordprocessingml/2006/main" xmlns:w14="http://schemas.microsoft.com/office/word/2010/wordml" xmlns:wpg="http://schemas.microsoft.com/office/word/2010/wordprocessingGroup" xmlns:wpi="http://schemas.microsoft.com/office/word/2010/wordprocessingInk" xmlns:wne="http://schemas.microsoft.com/office/word/2006/wordml" xmlns:wps="http://schemas.microsoft.com/office/word/2010/wordprocessingShape" mc:Ignorable="w14 wp14">
   <w:abstractNum w:abstractNumId="0">
     <w:nsid w:val="093B5D43"/>
     <w:multiLevelType w:val="hybridMultilevel"/>
@@ -5053,7 +4953,7 @@
 </file>
 
 <file path=word/styles.xml><?xml version="1.0" encoding="utf-8"?>
-<w:styles xmlns:mc="http://schemas.openxmlformats.org/markup-compatibility/2006" xmlns:r="http://schemas.openxmlformats.org/officeDocument/2006/relationships" xmlns:w="http://schemas.openxmlformats.org/wordprocessingml/2006/main" xmlns:w14="http://schemas.microsoft.com/office/word/2010/wordml" xmlns:w15="http://schemas.microsoft.com/office/word/2012/wordml" mc:Ignorable="w14 w15">
+<w:styles xmlns:mc="http://schemas.openxmlformats.org/markup-compatibility/2006" xmlns:r="http://schemas.openxmlformats.org/officeDocument/2006/relationships" xmlns:w="http://schemas.openxmlformats.org/wordprocessingml/2006/main" xmlns:w14="http://schemas.microsoft.com/office/word/2010/wordml" mc:Ignorable="w14">
   <w:docDefaults>
     <w:rPrDefault>
       <w:rPr>
@@ -5069,380 +4969,146 @@
       </w:pPr>
     </w:pPrDefault>
   </w:docDefaults>
-  <w:latentStyles w:defLockedState="0" w:defUIPriority="99" w:defSemiHidden="0" w:defUnhideWhenUsed="0" w:defQFormat="0" w:count="371">
-    <w:lsdException w:name="Normal" w:uiPriority="0" w:qFormat="1"/>
-    <w:lsdException w:name="heading 1" w:uiPriority="9" w:qFormat="1"/>
-    <w:lsdException w:name="heading 2" w:semiHidden="1" w:uiPriority="9" w:unhideWhenUsed="1" w:qFormat="1"/>
-    <w:lsdException w:name="heading 3" w:semiHidden="1" w:uiPriority="9" w:unhideWhenUsed="1" w:qFormat="1"/>
-    <w:lsdException w:name="heading 4" w:semiHidden="1" w:uiPriority="9" w:unhideWhenUsed="1" w:qFormat="1"/>
-    <w:lsdException w:name="heading 5" w:semiHidden="1" w:uiPriority="9" w:unhideWhenUsed="1" w:qFormat="1"/>
-    <w:lsdException w:name="heading 6" w:semiHidden="1" w:uiPriority="9" w:unhideWhenUsed="1" w:qFormat="1"/>
-    <w:lsdException w:name="heading 7" w:semiHidden="1" w:uiPriority="9" w:unhideWhenUsed="1" w:qFormat="1"/>
-    <w:lsdException w:name="heading 8" w:semiHidden="1" w:uiPriority="9" w:unhideWhenUsed="1" w:qFormat="1"/>
-    <w:lsdException w:name="heading 9" w:semiHidden="1" w:uiPriority="9" w:unhideWhenUsed="1" w:qFormat="1"/>
-    <w:lsdException w:name="index 1" w:semiHidden="1" w:unhideWhenUsed="1"/>
-    <w:lsdException w:name="index 2" w:semiHidden="1" w:unhideWhenUsed="1"/>
-    <w:lsdException w:name="index 3" w:semiHidden="1" w:unhideWhenUsed="1"/>
-    <w:lsdException w:name="index 4" w:semiHidden="1" w:unhideWhenUsed="1"/>
-    <w:lsdException w:name="index 5" w:semiHidden="1" w:unhideWhenUsed="1"/>
-    <w:lsdException w:name="index 6" w:semiHidden="1" w:unhideWhenUsed="1"/>
-    <w:lsdException w:name="index 7" w:semiHidden="1" w:unhideWhenUsed="1"/>
-    <w:lsdException w:name="index 8" w:semiHidden="1" w:unhideWhenUsed="1"/>
-    <w:lsdException w:name="index 9" w:semiHidden="1" w:unhideWhenUsed="1"/>
-    <w:lsdException w:name="toc 1" w:semiHidden="1" w:uiPriority="39" w:unhideWhenUsed="1"/>
-    <w:lsdException w:name="toc 2" w:semiHidden="1" w:uiPriority="39" w:unhideWhenUsed="1"/>
-    <w:lsdException w:name="toc 3" w:semiHidden="1" w:uiPriority="39" w:unhideWhenUsed="1"/>
-    <w:lsdException w:name="toc 4" w:semiHidden="1" w:uiPriority="39" w:unhideWhenUsed="1"/>
-    <w:lsdException w:name="toc 5" w:semiHidden="1" w:uiPriority="39" w:unhideWhenUsed="1"/>
-    <w:lsdException w:name="toc 6" w:semiHidden="1" w:uiPriority="39" w:unhideWhenUsed="1"/>
-    <w:lsdException w:name="toc 7" w:semiHidden="1" w:uiPriority="39" w:unhideWhenUsed="1"/>
-    <w:lsdException w:name="toc 8" w:semiHidden="1" w:uiPriority="39" w:unhideWhenUsed="1"/>
-    <w:lsdException w:name="toc 9" w:semiHidden="1" w:uiPriority="39" w:unhideWhenUsed="1"/>
-    <w:lsdException w:name="Normal Indent" w:semiHidden="1" w:unhideWhenUsed="1"/>
-    <w:lsdException w:name="footnote text" w:semiHidden="1" w:unhideWhenUsed="1"/>
-    <w:lsdException w:name="annotation text" w:semiHidden="1" w:unhideWhenUsed="1"/>
-    <w:lsdException w:name="header" w:semiHidden="1" w:unhideWhenUsed="1"/>
-    <w:lsdException w:name="footer" w:semiHidden="1" w:unhideWhenUsed="1"/>
-    <w:lsdException w:name="index heading" w:semiHidden="1" w:unhideWhenUsed="1"/>
-    <w:lsdException w:name="caption" w:semiHidden="1" w:uiPriority="35" w:unhideWhenUsed="1" w:qFormat="1"/>
-    <w:lsdException w:name="table of figures" w:semiHidden="1" w:unhideWhenUsed="1"/>
-    <w:lsdException w:name="envelope address" w:semiHidden="1" w:unhideWhenUsed="1"/>
-    <w:lsdException w:name="envelope return" w:semiHidden="1" w:unhideWhenUsed="1"/>
-    <w:lsdException w:name="footnote reference" w:semiHidden="1" w:unhideWhenUsed="1"/>
-    <w:lsdException w:name="annotation reference" w:semiHidden="1" w:unhideWhenUsed="1"/>
-    <w:lsdException w:name="line number" w:semiHidden="1" w:unhideWhenUsed="1"/>
-    <w:lsdException w:name="page number" w:semiHidden="1" w:unhideWhenUsed="1"/>
-    <w:lsdException w:name="endnote reference" w:semiHidden="1" w:unhideWhenUsed="1"/>
-    <w:lsdException w:name="endnote text" w:semiHidden="1" w:unhideWhenUsed="1"/>
-    <w:lsdException w:name="table of authorities" w:semiHidden="1" w:unhideWhenUsed="1"/>
-    <w:lsdException w:name="macro" w:semiHidden="1" w:unhideWhenUsed="1"/>
-    <w:lsdException w:name="toa heading" w:semiHidden="1" w:unhideWhenUsed="1"/>
-    <w:lsdException w:name="List" w:semiHidden="1" w:unhideWhenUsed="1"/>
-    <w:lsdException w:name="List Bullet" w:semiHidden="1" w:unhideWhenUsed="1"/>
-    <w:lsdException w:name="List Number" w:semiHidden="1" w:unhideWhenUsed="1"/>
-    <w:lsdException w:name="List 2" w:semiHidden="1" w:unhideWhenUsed="1"/>
-    <w:lsdException w:name="List 3" w:semiHidden="1" w:unhideWhenUsed="1"/>
-    <w:lsdException w:name="List 4" w:semiHidden="1" w:unhideWhenUsed="1"/>
-    <w:lsdException w:name="List 5" w:semiHidden="1" w:unhideWhenUsed="1"/>
-    <w:lsdException w:name="List Bullet 2" w:semiHidden="1" w:unhideWhenUsed="1"/>
-    <w:lsdException w:name="List Bullet 3" w:semiHidden="1" w:unhideWhenUsed="1"/>
-    <w:lsdException w:name="List Bullet 4" w:semiHidden="1" w:unhideWhenUsed="1"/>
-    <w:lsdException w:name="List Bullet 5" w:semiHidden="1" w:unhideWhenUsed="1"/>
-    <w:lsdException w:name="List Number 2" w:semiHidden="1" w:unhideWhenUsed="1"/>
-    <w:lsdException w:name="List Number 3" w:semiHidden="1" w:unhideWhenUsed="1"/>
-    <w:lsdException w:name="List Number 4" w:semiHidden="1" w:unhideWhenUsed="1"/>
-    <w:lsdException w:name="List Number 5" w:semiHidden="1" w:unhideWhenUsed="1"/>
-    <w:lsdException w:name="Title" w:uiPriority="10" w:qFormat="1"/>
-    <w:lsdException w:name="Closing" w:semiHidden="1" w:unhideWhenUsed="1"/>
-    <w:lsdException w:name="Signature" w:semiHidden="1" w:unhideWhenUsed="1"/>
-    <w:lsdException w:name="Default Paragraph Font" w:semiHidden="1" w:uiPriority="1" w:unhideWhenUsed="1"/>
-    <w:lsdException w:name="Body Text" w:semiHidden="1" w:unhideWhenUsed="1"/>
-    <w:lsdException w:name="Body Text Indent" w:semiHidden="1" w:unhideWhenUsed="1"/>
-    <w:lsdException w:name="List Continue" w:semiHidden="1" w:unhideWhenUsed="1"/>
-    <w:lsdException w:name="List Continue 2" w:semiHidden="1" w:unhideWhenUsed="1"/>
-    <w:lsdException w:name="List Continue 3" w:semiHidden="1" w:unhideWhenUsed="1"/>
-    <w:lsdException w:name="List Continue 4" w:semiHidden="1" w:unhideWhenUsed="1"/>
-    <w:lsdException w:name="List Continue 5" w:semiHidden="1" w:unhideWhenUsed="1"/>
-    <w:lsdException w:name="Message Header" w:semiHidden="1" w:unhideWhenUsed="1"/>
-    <w:lsdException w:name="Subtitle" w:uiPriority="11" w:qFormat="1"/>
-    <w:lsdException w:name="Salutation" w:semiHidden="1" w:unhideWhenUsed="1"/>
-    <w:lsdException w:name="Date" w:semiHidden="1" w:unhideWhenUsed="1"/>
-    <w:lsdException w:name="Body Text First Indent" w:semiHidden="1" w:unhideWhenUsed="1"/>
-    <w:lsdException w:name="Body Text First Indent 2" w:semiHidden="1" w:unhideWhenUsed="1"/>
-    <w:lsdException w:name="Note Heading" w:semiHidden="1" w:unhideWhenUsed="1"/>
-    <w:lsdException w:name="Body Text 2" w:semiHidden="1" w:unhideWhenUsed="1"/>
-    <w:lsdException w:name="Body Text 3" w:semiHidden="1" w:unhideWhenUsed="1"/>
-    <w:lsdException w:name="Body Text Indent 2" w:semiHidden="1" w:unhideWhenUsed="1"/>
-    <w:lsdException w:name="Body Text Indent 3" w:semiHidden="1" w:unhideWhenUsed="1"/>
-    <w:lsdException w:name="Block Text" w:semiHidden="1" w:unhideWhenUsed="1"/>
-    <w:lsdException w:name="Hyperlink" w:semiHidden="1" w:unhideWhenUsed="1"/>
-    <w:lsdException w:name="FollowedHyperlink" w:semiHidden="1" w:unhideWhenUsed="1"/>
-    <w:lsdException w:name="Strong" w:uiPriority="22" w:qFormat="1"/>
-    <w:lsdException w:name="Emphasis" w:uiPriority="20" w:qFormat="1"/>
-    <w:lsdException w:name="Document Map" w:semiHidden="1" w:unhideWhenUsed="1"/>
-    <w:lsdException w:name="Plain Text" w:semiHidden="1" w:unhideWhenUsed="1"/>
-    <w:lsdException w:name="E-mail Signature" w:semiHidden="1" w:unhideWhenUsed="1"/>
-    <w:lsdException w:name="HTML Top of Form" w:semiHidden="1" w:unhideWhenUsed="1"/>
-    <w:lsdException w:name="HTML Bottom of Form" w:semiHidden="1" w:unhideWhenUsed="1"/>
-    <w:lsdException w:name="Normal (Web)" w:semiHidden="1" w:unhideWhenUsed="1"/>
-    <w:lsdException w:name="HTML Acronym" w:semiHidden="1" w:unhideWhenUsed="1"/>
-    <w:lsdException w:name="HTML Address" w:semiHidden="1" w:unhideWhenUsed="1"/>
-    <w:lsdException w:name="HTML Cite" w:semiHidden="1" w:unhideWhenUsed="1"/>
-    <w:lsdException w:name="HTML Code" w:semiHidden="1" w:unhideWhenUsed="1"/>
-    <w:lsdException w:name="HTML Definition" w:semiHidden="1" w:unhideWhenUsed="1"/>
-    <w:lsdException w:name="HTML Keyboard" w:semiHidden="1" w:unhideWhenUsed="1"/>
-    <w:lsdException w:name="HTML Preformatted" w:semiHidden="1" w:unhideWhenUsed="1"/>
-    <w:lsdException w:name="HTML Sample" w:semiHidden="1" w:unhideWhenUsed="1"/>
-    <w:lsdException w:name="HTML Typewriter" w:semiHidden="1" w:unhideWhenUsed="1"/>
-    <w:lsdException w:name="HTML Variable" w:semiHidden="1" w:unhideWhenUsed="1"/>
-    <w:lsdException w:name="Normal Table" w:semiHidden="1" w:unhideWhenUsed="1"/>
-    <w:lsdException w:name="annotation subject" w:semiHidden="1" w:unhideWhenUsed="1"/>
-    <w:lsdException w:name="No List" w:semiHidden="1" w:unhideWhenUsed="1"/>
-    <w:lsdException w:name="Outline List 1" w:semiHidden="1" w:unhideWhenUsed="1"/>
-    <w:lsdException w:name="Outline List 2" w:semiHidden="1" w:unhideWhenUsed="1"/>
-    <w:lsdException w:name="Outline List 3" w:semiHidden="1" w:unhideWhenUsed="1"/>
-    <w:lsdException w:name="Table Simple 1" w:semiHidden="1" w:unhideWhenUsed="1"/>
-    <w:lsdException w:name="Table Simple 2" w:semiHidden="1" w:unhideWhenUsed="1"/>
-    <w:lsdException w:name="Table Simple 3" w:semiHidden="1" w:unhideWhenUsed="1"/>
-    <w:lsdException w:name="Table Classic 1" w:semiHidden="1" w:unhideWhenUsed="1"/>
-    <w:lsdException w:name="Table Classic 2" w:semiHidden="1" w:unhideWhenUsed="1"/>
-    <w:lsdException w:name="Table Classic 3" w:semiHidden="1" w:unhideWhenUsed="1"/>
-    <w:lsdException w:name="Table Classic 4" w:semiHidden="1" w:unhideWhenUsed="1"/>
-    <w:lsdException w:name="Table Colorful 1" w:semiHidden="1" w:unhideWhenUsed="1"/>
-    <w:lsdException w:name="Table Colorful 2" w:semiHidden="1" w:unhideWhenUsed="1"/>
-    <w:lsdException w:name="Table Colorful 3" w:semiHidden="1" w:unhideWhenUsed="1"/>
-    <w:lsdException w:name="Table Columns 1" w:semiHidden="1" w:unhideWhenUsed="1"/>
-    <w:lsdException w:name="Table Columns 2" w:semiHidden="1" w:unhideWhenUsed="1"/>
-    <w:lsdException w:name="Table Columns 3" w:semiHidden="1" w:unhideWhenUsed="1"/>
-    <w:lsdException w:name="Table Columns 4" w:semiHidden="1" w:unhideWhenUsed="1"/>
-    <w:lsdException w:name="Table Columns 5" w:semiHidden="1" w:unhideWhenUsed="1"/>
-    <w:lsdException w:name="Table Grid 1" w:semiHidden="1" w:unhideWhenUsed="1"/>
-    <w:lsdException w:name="Table Grid 2" w:semiHidden="1" w:unhideWhenUsed="1"/>
-    <w:lsdException w:name="Table Grid 3" w:semiHidden="1" w:unhideWhenUsed="1"/>
-    <w:lsdException w:name="Table Grid 4" w:semiHidden="1" w:unhideWhenUsed="1"/>
-    <w:lsdException w:name="Table Grid 5" w:semiHidden="1" w:unhideWhenUsed="1"/>
-    <w:lsdException w:name="Table Grid 6" w:semiHidden="1" w:unhideWhenUsed="1"/>
-    <w:lsdException w:name="Table Grid 7" w:semiHidden="1" w:unhideWhenUsed="1"/>
-    <w:lsdException w:name="Table Grid 8" w:semiHidden="1" w:unhideWhenUsed="1"/>
-    <w:lsdException w:name="Table List 1" w:semiHidden="1" w:unhideWhenUsed="1"/>
-    <w:lsdException w:name="Table List 2" w:semiHidden="1" w:unhideWhenUsed="1"/>
-    <w:lsdException w:name="Table List 3" w:semiHidden="1" w:unhideWhenUsed="1"/>
-    <w:lsdException w:name="Table List 4" w:semiHidden="1" w:unhideWhenUsed="1"/>
-    <w:lsdException w:name="Table List 5" w:semiHidden="1" w:unhideWhenUsed="1"/>
-    <w:lsdException w:name="Table List 6" w:semiHidden="1" w:unhideWhenUsed="1"/>
-    <w:lsdException w:name="Table List 7" w:semiHidden="1" w:unhideWhenUsed="1"/>
-    <w:lsdException w:name="Table List 8" w:semiHidden="1" w:unhideWhenUsed="1"/>
-    <w:lsdException w:name="Table 3D effects 1" w:semiHidden="1" w:unhideWhenUsed="1"/>
-    <w:lsdException w:name="Table 3D effects 2" w:semiHidden="1" w:unhideWhenUsed="1"/>
-    <w:lsdException w:name="Table 3D effects 3" w:semiHidden="1" w:unhideWhenUsed="1"/>
-    <w:lsdException w:name="Table Contemporary" w:semiHidden="1" w:unhideWhenUsed="1"/>
-    <w:lsdException w:name="Table Elegant" w:semiHidden="1" w:unhideWhenUsed="1"/>
-    <w:lsdException w:name="Table Professional" w:semiHidden="1" w:unhideWhenUsed="1"/>
-    <w:lsdException w:name="Table Subtle 1" w:semiHidden="1" w:unhideWhenUsed="1"/>
-    <w:lsdException w:name="Table Subtle 2" w:semiHidden="1" w:unhideWhenUsed="1"/>
-    <w:lsdException w:name="Table Web 1" w:semiHidden="1" w:unhideWhenUsed="1"/>
-    <w:lsdException w:name="Table Web 2" w:semiHidden="1" w:unhideWhenUsed="1"/>
-    <w:lsdException w:name="Table Web 3" w:semiHidden="1" w:unhideWhenUsed="1"/>
-    <w:lsdException w:name="Balloon Text" w:semiHidden="1" w:unhideWhenUsed="1"/>
-    <w:lsdException w:name="Table Grid" w:uiPriority="39"/>
-    <w:lsdException w:name="Table Theme" w:semiHidden="1" w:unhideWhenUsed="1"/>
-    <w:lsdException w:name="Placeholder Text" w:semiHidden="1"/>
-    <w:lsdException w:name="No Spacing" w:uiPriority="1" w:qFormat="1"/>
-    <w:lsdException w:name="Light Shading" w:uiPriority="60"/>
-    <w:lsdException w:name="Light List" w:uiPriority="61"/>
-    <w:lsdException w:name="Light Grid" w:uiPriority="62"/>
-    <w:lsdException w:name="Medium Shading 1" w:uiPriority="63"/>
-    <w:lsdException w:name="Medium Shading 2" w:uiPriority="64"/>
-    <w:lsdException w:name="Medium List 1" w:uiPriority="65"/>
-    <w:lsdException w:name="Medium List 2" w:uiPriority="66"/>
-    <w:lsdException w:name="Medium Grid 1" w:uiPriority="67"/>
-    <w:lsdException w:name="Medium Grid 2" w:uiPriority="68"/>
-    <w:lsdException w:name="Medium Grid 3" w:uiPriority="69"/>
-    <w:lsdException w:name="Dark List" w:uiPriority="70"/>
-    <w:lsdException w:name="Colorful Shading" w:uiPriority="71"/>
-    <w:lsdException w:name="Colorful List" w:uiPriority="72"/>
-    <w:lsdException w:name="Colorful Grid" w:uiPriority="73"/>
-    <w:lsdException w:name="Light Shading Accent 1" w:uiPriority="60"/>
-    <w:lsdException w:name="Light List Accent 1" w:uiPriority="61"/>
-    <w:lsdException w:name="Light Grid Accent 1" w:uiPriority="62"/>
-    <w:lsdException w:name="Medium Shading 1 Accent 1" w:uiPriority="63"/>
-    <w:lsdException w:name="Medium Shading 2 Accent 1" w:uiPriority="64"/>
-    <w:lsdException w:name="Medium List 1 Accent 1" w:uiPriority="65"/>
-    <w:lsdException w:name="Revision" w:semiHidden="1"/>
-    <w:lsdException w:name="List Paragraph" w:uiPriority="34" w:qFormat="1"/>
-    <w:lsdException w:name="Quote" w:uiPriority="29" w:qFormat="1"/>
-    <w:lsdException w:name="Intense Quote" w:uiPriority="30" w:qFormat="1"/>
-    <w:lsdException w:name="Medium List 2 Accent 1" w:uiPriority="66"/>
-    <w:lsdException w:name="Medium Grid 1 Accent 1" w:uiPriority="67"/>
-    <w:lsdException w:name="Medium Grid 2 Accent 1" w:uiPriority="68"/>
-    <w:lsdException w:name="Medium Grid 3 Accent 1" w:uiPriority="69"/>
-    <w:lsdException w:name="Dark List Accent 1" w:uiPriority="70"/>
-    <w:lsdException w:name="Colorful Shading Accent 1" w:uiPriority="71"/>
-    <w:lsdException w:name="Colorful List Accent 1" w:uiPriority="72"/>
-    <w:lsdException w:name="Colorful Grid Accent 1" w:uiPriority="73"/>
-    <w:lsdException w:name="Light Shading Accent 2" w:uiPriority="60"/>
-    <w:lsdException w:name="Light List Accent 2" w:uiPriority="61"/>
-    <w:lsdException w:name="Light Grid Accent 2" w:uiPriority="62"/>
-    <w:lsdException w:name="Medium Shading 1 Accent 2" w:uiPriority="63"/>
-    <w:lsdException w:name="Medium Shading 2 Accent 2" w:uiPriority="64"/>
-    <w:lsdException w:name="Medium List 1 Accent 2" w:uiPriority="65"/>
-    <w:lsdException w:name="Medium List 2 Accent 2" w:uiPriority="66"/>
-    <w:lsdException w:name="Medium Grid 1 Accent 2" w:uiPriority="67"/>
-    <w:lsdException w:name="Medium Grid 2 Accent 2" w:uiPriority="68"/>
-    <w:lsdException w:name="Medium Grid 3 Accent 2" w:uiPriority="69"/>
-    <w:lsdException w:name="Dark List Accent 2" w:uiPriority="70"/>
-    <w:lsdException w:name="Colorful Shading Accent 2" w:uiPriority="71"/>
-    <w:lsdException w:name="Colorful List Accent 2" w:uiPriority="72"/>
-    <w:lsdException w:name="Colorful Grid Accent 2" w:uiPriority="73"/>
-    <w:lsdException w:name="Light Shading Accent 3" w:uiPriority="60"/>
-    <w:lsdException w:name="Light List Accent 3" w:uiPriority="61"/>
-    <w:lsdException w:name="Light Grid Accent 3" w:uiPriority="62"/>
-    <w:lsdException w:name="Medium Shading 1 Accent 3" w:uiPriority="63"/>
-    <w:lsdException w:name="Medium Shading 2 Accent 3" w:uiPriority="64"/>
-    <w:lsdException w:name="Medium List 1 Accent 3" w:uiPriority="65"/>
-    <w:lsdException w:name="Medium List 2 Accent 3" w:uiPriority="66"/>
-    <w:lsdException w:name="Medium Grid 1 Accent 3" w:uiPriority="67"/>
-    <w:lsdException w:name="Medium Grid 2 Accent 3" w:uiPriority="68"/>
-    <w:lsdException w:name="Medium Grid 3 Accent 3" w:uiPriority="69"/>
-    <w:lsdException w:name="Dark List Accent 3" w:uiPriority="70"/>
-    <w:lsdException w:name="Colorful Shading Accent 3" w:uiPriority="71"/>
-    <w:lsdException w:name="Colorful List Accent 3" w:uiPriority="72"/>
-    <w:lsdException w:name="Colorful Grid Accent 3" w:uiPriority="73"/>
-    <w:lsdException w:name="Light Shading Accent 4" w:uiPriority="60"/>
-    <w:lsdException w:name="Light List Accent 4" w:uiPriority="61"/>
-    <w:lsdException w:name="Light Grid Accent 4" w:uiPriority="62"/>
-    <w:lsdException w:name="Medium Shading 1 Accent 4" w:uiPriority="63"/>
-    <w:lsdException w:name="Medium Shading 2 Accent 4" w:uiPriority="64"/>
-    <w:lsdException w:name="Medium List 1 Accent 4" w:uiPriority="65"/>
-    <w:lsdException w:name="Medium List 2 Accent 4" w:uiPriority="66"/>
-    <w:lsdException w:name="Medium Grid 1 Accent 4" w:uiPriority="67"/>
-    <w:lsdException w:name="Medium Grid 2 Accent 4" w:uiPriority="68"/>
-    <w:lsdException w:name="Medium Grid 3 Accent 4" w:uiPriority="69"/>
-    <w:lsdException w:name="Dark List Accent 4" w:uiPriority="70"/>
-    <w:lsdException w:name="Colorful Shading Accent 4" w:uiPriority="71"/>
-    <w:lsdException w:name="Colorful List Accent 4" w:uiPriority="72"/>
-    <w:lsdException w:name="Colorful Grid Accent 4" w:uiPriority="73"/>
-    <w:lsdException w:name="Light Shading Accent 5" w:uiPriority="60"/>
-    <w:lsdException w:name="Light List Accent 5" w:uiPriority="61"/>
-    <w:lsdException w:name="Light Grid Accent 5" w:uiPriority="62"/>
-    <w:lsdException w:name="Medium Shading 1 Accent 5" w:uiPriority="63"/>
-    <w:lsdException w:name="Medium Shading 2 Accent 5" w:uiPriority="64"/>
-    <w:lsdException w:name="Medium List 1 Accent 5" w:uiPriority="65"/>
-    <w:lsdException w:name="Medium List 2 Accent 5" w:uiPriority="66"/>
-    <w:lsdException w:name="Medium Grid 1 Accent 5" w:uiPriority="67"/>
-    <w:lsdException w:name="Medium Grid 2 Accent 5" w:uiPriority="68"/>
-    <w:lsdException w:name="Medium Grid 3 Accent 5" w:uiPriority="69"/>
-    <w:lsdException w:name="Dark List Accent 5" w:uiPriority="70"/>
-    <w:lsdException w:name="Colorful Shading Accent 5" w:uiPriority="71"/>
-    <w:lsdException w:name="Colorful List Accent 5" w:uiPriority="72"/>
-    <w:lsdException w:name="Colorful Grid Accent 5" w:uiPriority="73"/>
-    <w:lsdException w:name="Light Shading Accent 6" w:uiPriority="60"/>
-    <w:lsdException w:name="Light List Accent 6" w:uiPriority="61"/>
-    <w:lsdException w:name="Light Grid Accent 6" w:uiPriority="62"/>
-    <w:lsdException w:name="Medium Shading 1 Accent 6" w:uiPriority="63"/>
-    <w:lsdException w:name="Medium Shading 2 Accent 6" w:uiPriority="64"/>
-    <w:lsdException w:name="Medium List 1 Accent 6" w:uiPriority="65"/>
-    <w:lsdException w:name="Medium List 2 Accent 6" w:uiPriority="66"/>
-    <w:lsdException w:name="Medium Grid 1 Accent 6" w:uiPriority="67"/>
-    <w:lsdException w:name="Medium Grid 2 Accent 6" w:uiPriority="68"/>
-    <w:lsdException w:name="Medium Grid 3 Accent 6" w:uiPriority="69"/>
-    <w:lsdException w:name="Dark List Accent 6" w:uiPriority="70"/>
-    <w:lsdException w:name="Colorful Shading Accent 6" w:uiPriority="71"/>
-    <w:lsdException w:name="Colorful List Accent 6" w:uiPriority="72"/>
-    <w:lsdException w:name="Colorful Grid Accent 6" w:uiPriority="73"/>
-    <w:lsdException w:name="Subtle Emphasis" w:uiPriority="19" w:qFormat="1"/>
-    <w:lsdException w:name="Intense Emphasis" w:uiPriority="21" w:qFormat="1"/>
-    <w:lsdException w:name="Subtle Reference" w:uiPriority="31" w:qFormat="1"/>
-    <w:lsdException w:name="Intense Reference" w:uiPriority="32" w:qFormat="1"/>
-    <w:lsdException w:name="Book Title" w:uiPriority="33" w:qFormat="1"/>
-    <w:lsdException w:name="Bibliography" w:semiHidden="1" w:uiPriority="37" w:unhideWhenUsed="1"/>
-    <w:lsdException w:name="TOC Heading" w:semiHidden="1" w:uiPriority="39" w:unhideWhenUsed="1" w:qFormat="1"/>
-    <w:lsdException w:name="Plain Table 1" w:uiPriority="41"/>
-    <w:lsdException w:name="Plain Table 2" w:uiPriority="42"/>
-    <w:lsdException w:name="Plain Table 3" w:uiPriority="43"/>
-    <w:lsdException w:name="Plain Table 4" w:uiPriority="44"/>
-    <w:lsdException w:name="Plain Table 5" w:uiPriority="45"/>
-    <w:lsdException w:name="Grid Table Light" w:uiPriority="40"/>
-    <w:lsdException w:name="Grid Table 1 Light" w:uiPriority="46"/>
-    <w:lsdException w:name="Grid Table 2" w:uiPriority="47"/>
-    <w:lsdException w:name="Grid Table 3" w:uiPriority="48"/>
-    <w:lsdException w:name="Grid Table 4" w:uiPriority="49"/>
-    <w:lsdException w:name="Grid Table 5 Dark" w:uiPriority="50"/>
-    <w:lsdException w:name="Grid Table 6 Colorful" w:uiPriority="51"/>
-    <w:lsdException w:name="Grid Table 7 Colorful" w:uiPriority="52"/>
-    <w:lsdException w:name="Grid Table 1 Light Accent 1" w:uiPriority="46"/>
-    <w:lsdException w:name="Grid Table 2 Accent 1" w:uiPriority="47"/>
-    <w:lsdException w:name="Grid Table 3 Accent 1" w:uiPriority="48"/>
-    <w:lsdException w:name="Grid Table 4 Accent 1" w:uiPriority="49"/>
-    <w:lsdException w:name="Grid Table 5 Dark Accent 1" w:uiPriority="50"/>
-    <w:lsdException w:name="Grid Table 6 Colorful Accent 1" w:uiPriority="51"/>
-    <w:lsdException w:name="Grid Table 7 Colorful Accent 1" w:uiPriority="52"/>
-    <w:lsdException w:name="Grid Table 1 Light Accent 2" w:uiPriority="46"/>
-    <w:lsdException w:name="Grid Table 2 Accent 2" w:uiPriority="47"/>
-    <w:lsdException w:name="Grid Table 3 Accent 2" w:uiPriority="48"/>
-    <w:lsdException w:name="Grid Table 4 Accent 2" w:uiPriority="49"/>
-    <w:lsdException w:name="Grid Table 5 Dark Accent 2" w:uiPriority="50"/>
-    <w:lsdException w:name="Grid Table 6 Colorful Accent 2" w:uiPriority="51"/>
-    <w:lsdException w:name="Grid Table 7 Colorful Accent 2" w:uiPriority="52"/>
-    <w:lsdException w:name="Grid Table 1 Light Accent 3" w:uiPriority="46"/>
-    <w:lsdException w:name="Grid Table 2 Accent 3" w:uiPriority="47"/>
-    <w:lsdException w:name="Grid Table 3 Accent 3" w:uiPriority="48"/>
-    <w:lsdException w:name="Grid Table 4 Accent 3" w:uiPriority="49"/>
-    <w:lsdException w:name="Grid Table 5 Dark Accent 3" w:uiPriority="50"/>
-    <w:lsdException w:name="Grid Table 6 Colorful Accent 3" w:uiPriority="51"/>
-    <w:lsdException w:name="Grid Table 7 Colorful Accent 3" w:uiPriority="52"/>
-    <w:lsdException w:name="Grid Table 1 Light Accent 4" w:uiPriority="46"/>
-    <w:lsdException w:name="Grid Table 2 Accent 4" w:uiPriority="47"/>
-    <w:lsdException w:name="Grid Table 3 Accent 4" w:uiPriority="48"/>
-    <w:lsdException w:name="Grid Table 4 Accent 4" w:uiPriority="49"/>
-    <w:lsdException w:name="Grid Table 5 Dark Accent 4" w:uiPriority="50"/>
-    <w:lsdException w:name="Grid Table 6 Colorful Accent 4" w:uiPriority="51"/>
-    <w:lsdException w:name="Grid Table 7 Colorful Accent 4" w:uiPriority="52"/>
-    <w:lsdException w:name="Grid Table 1 Light Accent 5" w:uiPriority="46"/>
-    <w:lsdException w:name="Grid Table 2 Accent 5" w:uiPriority="47"/>
-    <w:lsdException w:name="Grid Table 3 Accent 5" w:uiPriority="48"/>
-    <w:lsdException w:name="Grid Table 4 Accent 5" w:uiPriority="49"/>
-    <w:lsdException w:name="Grid Table 5 Dark Accent 5" w:uiPriority="50"/>
-    <w:lsdException w:name="Grid Table 6 Colorful Accent 5" w:uiPriority="51"/>
-    <w:lsdException w:name="Grid Table 7 Colorful Accent 5" w:uiPriority="52"/>
-    <w:lsdException w:name="Grid Table 1 Light Accent 6" w:uiPriority="46"/>
-    <w:lsdException w:name="Grid Table 2 Accent 6" w:uiPriority="47"/>
-    <w:lsdException w:name="Grid Table 3 Accent 6" w:uiPriority="48"/>
-    <w:lsdException w:name="Grid Table 4 Accent 6" w:uiPriority="49"/>
-    <w:lsdException w:name="Grid Table 5 Dark Accent 6" w:uiPriority="50"/>
-    <w:lsdException w:name="Grid Table 6 Colorful Accent 6" w:uiPriority="51"/>
-    <w:lsdException w:name="Grid Table 7 Colorful Accent 6" w:uiPriority="52"/>
-    <w:lsdException w:name="List Table 1 Light" w:uiPriority="46"/>
-    <w:lsdException w:name="List Table 2" w:uiPriority="47"/>
-    <w:lsdException w:name="List Table 3" w:uiPriority="48"/>
-    <w:lsdException w:name="List Table 4" w:uiPriority="49"/>
-    <w:lsdException w:name="List Table 5 Dark" w:uiPriority="50"/>
-    <w:lsdException w:name="List Table 6 Colorful" w:uiPriority="51"/>
-    <w:lsdException w:name="List Table 7 Colorful" w:uiPriority="52"/>
-    <w:lsdException w:name="List Table 1 Light Accent 1" w:uiPriority="46"/>
-    <w:lsdException w:name="List Table 2 Accent 1" w:uiPriority="47"/>
-    <w:lsdException w:name="List Table 3 Accent 1" w:uiPriority="48"/>
-    <w:lsdException w:name="List Table 4 Accent 1" w:uiPriority="49"/>
-    <w:lsdException w:name="List Table 5 Dark Accent 1" w:uiPriority="50"/>
-    <w:lsdException w:name="List Table 6 Colorful Accent 1" w:uiPriority="51"/>
-    <w:lsdException w:name="List Table 7 Colorful Accent 1" w:uiPriority="52"/>
-    <w:lsdException w:name="List Table 1 Light Accent 2" w:uiPriority="46"/>
-    <w:lsdException w:name="List Table 2 Accent 2" w:uiPriority="47"/>
-    <w:lsdException w:name="List Table 3 Accent 2" w:uiPriority="48"/>
-    <w:lsdException w:name="List Table 4 Accent 2" w:uiPriority="49"/>
-    <w:lsdException w:name="List Table 5 Dark Accent 2" w:uiPriority="50"/>
-    <w:lsdException w:name="List Table 6 Colorful Accent 2" w:uiPriority="51"/>
-    <w:lsdException w:name="List Table 7 Colorful Accent 2" w:uiPriority="52"/>
-    <w:lsdException w:name="List Table 1 Light Accent 3" w:uiPriority="46"/>
-    <w:lsdException w:name="List Table 2 Accent 3" w:uiPriority="47"/>
-    <w:lsdException w:name="List Table 3 Accent 3" w:uiPriority="48"/>
-    <w:lsdException w:name="List Table 4 Accent 3" w:uiPriority="49"/>
-    <w:lsdException w:name="List Table 5 Dark Accent 3" w:uiPriority="50"/>
-    <w:lsdException w:name="List Table 6 Colorful Accent 3" w:uiPriority="51"/>
-    <w:lsdException w:name="List Table 7 Colorful Accent 3" w:uiPriority="52"/>
-    <w:lsdException w:name="List Table 1 Light Accent 4" w:uiPriority="46"/>
-    <w:lsdException w:name="List Table 2 Accent 4" w:uiPriority="47"/>
-    <w:lsdException w:name="List Table 3 Accent 4" w:uiPriority="48"/>
-    <w:lsdException w:name="List Table 4 Accent 4" w:uiPriority="49"/>
-    <w:lsdException w:name="List Table 5 Dark Accent 4" w:uiPriority="50"/>
-    <w:lsdException w:name="List Table 6 Colorful Accent 4" w:uiPriority="51"/>
-    <w:lsdException w:name="List Table 7 Colorful Accent 4" w:uiPriority="52"/>
-    <w:lsdException w:name="List Table 1 Light Accent 5" w:uiPriority="46"/>
-    <w:lsdException w:name="List Table 2 Accent 5" w:uiPriority="47"/>
-    <w:lsdException w:name="List Table 3 Accent 5" w:uiPriority="48"/>
-    <w:lsdException w:name="List Table 4 Accent 5" w:uiPriority="49"/>
-    <w:lsdException w:name="List Table 5 Dark Accent 5" w:uiPriority="50"/>
-    <w:lsdException w:name="List Table 6 Colorful Accent 5" w:uiPriority="51"/>
-    <w:lsdException w:name="List Table 7 Colorful Accent 5" w:uiPriority="52"/>
-    <w:lsdException w:name="List Table 1 Light Accent 6" w:uiPriority="46"/>
-    <w:lsdException w:name="List Table 2 Accent 6" w:uiPriority="47"/>
-    <w:lsdException w:name="List Table 3 Accent 6" w:uiPriority="48"/>
-    <w:lsdException w:name="List Table 4 Accent 6" w:uiPriority="49"/>
-    <w:lsdException w:name="List Table 5 Dark Accent 6" w:uiPriority="50"/>
-    <w:lsdException w:name="List Table 6 Colorful Accent 6" w:uiPriority="51"/>
-    <w:lsdException w:name="List Table 7 Colorful Accent 6" w:uiPriority="52"/>
+  <w:latentStyles w:defLockedState="0" w:defUIPriority="99" w:defSemiHidden="1" w:defUnhideWhenUsed="1" w:defQFormat="0" w:count="267">
+    <w:lsdException w:name="Normal" w:semiHidden="0" w:uiPriority="0" w:unhideWhenUsed="0" w:qFormat="1"/>
+    <w:lsdException w:name="heading 1" w:semiHidden="0" w:uiPriority="9" w:unhideWhenUsed="0" w:qFormat="1"/>
+    <w:lsdException w:name="heading 2" w:uiPriority="9" w:qFormat="1"/>
+    <w:lsdException w:name="heading 3" w:uiPriority="9" w:qFormat="1"/>
+    <w:lsdException w:name="heading 4" w:uiPriority="9" w:qFormat="1"/>
+    <w:lsdException w:name="heading 5" w:uiPriority="9" w:qFormat="1"/>
+    <w:lsdException w:name="heading 6" w:uiPriority="9" w:qFormat="1"/>
+    <w:lsdException w:name="heading 7" w:uiPriority="9" w:qFormat="1"/>
+    <w:lsdException w:name="heading 8" w:uiPriority="9" w:qFormat="1"/>
+    <w:lsdException w:name="heading 9" w:uiPriority="9" w:qFormat="1"/>
+    <w:lsdException w:name="toc 1" w:uiPriority="39"/>
+    <w:lsdException w:name="toc 2" w:uiPriority="39"/>
+    <w:lsdException w:name="toc 3" w:uiPriority="39"/>
+    <w:lsdException w:name="toc 4" w:uiPriority="39"/>
+    <w:lsdException w:name="toc 5" w:uiPriority="39"/>
+    <w:lsdException w:name="toc 6" w:uiPriority="39"/>
+    <w:lsdException w:name="toc 7" w:uiPriority="39"/>
+    <w:lsdException w:name="toc 8" w:uiPriority="39"/>
+    <w:lsdException w:name="toc 9" w:uiPriority="39"/>
+    <w:lsdException w:name="caption" w:uiPriority="35" w:qFormat="1"/>
+    <w:lsdException w:name="Title" w:semiHidden="0" w:uiPriority="10" w:unhideWhenUsed="0" w:qFormat="1"/>
+    <w:lsdException w:name="Default Paragraph Font" w:uiPriority="1"/>
+    <w:lsdException w:name="Subtitle" w:semiHidden="0" w:uiPriority="11" w:unhideWhenUsed="0" w:qFormat="1"/>
+    <w:lsdException w:name="Strong" w:semiHidden="0" w:uiPriority="22" w:unhideWhenUsed="0" w:qFormat="1"/>
+    <w:lsdException w:name="Emphasis" w:semiHidden="0" w:uiPriority="20" w:unhideWhenUsed="0" w:qFormat="1"/>
+    <w:lsdException w:name="Table Grid" w:semiHidden="0" w:uiPriority="39" w:unhideWhenUsed="0"/>
+    <w:lsdException w:name="Placeholder Text" w:unhideWhenUsed="0"/>
+    <w:lsdException w:name="No Spacing" w:semiHidden="0" w:uiPriority="1" w:unhideWhenUsed="0" w:qFormat="1"/>
+    <w:lsdException w:name="Light Shading" w:semiHidden="0" w:uiPriority="60" w:unhideWhenUsed="0"/>
+    <w:lsdException w:name="Light List" w:semiHidden="0" w:uiPriority="61" w:unhideWhenUsed="0"/>
+    <w:lsdException w:name="Light Grid" w:semiHidden="0" w:uiPriority="62" w:unhideWhenUsed="0"/>
+    <w:lsdException w:name="Medium Shading 1" w:semiHidden="0" w:uiPriority="63" w:unhideWhenUsed="0"/>
+    <w:lsdException w:name="Medium Shading 2" w:semiHidden="0" w:uiPriority="64" w:unhideWhenUsed="0"/>
+    <w:lsdException w:name="Medium List 1" w:semiHidden="0" w:uiPriority="65" w:unhideWhenUsed="0"/>
+    <w:lsdException w:name="Medium List 2" w:semiHidden="0" w:uiPriority="66" w:unhideWhenUsed="0"/>
+    <w:lsdException w:name="Medium Grid 1" w:semiHidden="0" w:uiPriority="67" w:unhideWhenUsed="0"/>
+    <w:lsdException w:name="Medium Grid 2" w:semiHidden="0" w:uiPriority="68" w:unhideWhenUsed="0"/>
+    <w:lsdException w:name="Medium Grid 3" w:semiHidden="0" w:uiPriority="69" w:unhideWhenUsed="0"/>
+    <w:lsdException w:name="Dark List" w:semiHidden="0" w:uiPriority="70" w:unhideWhenUsed="0"/>
+    <w:lsdException w:name="Colorful Shading" w:semiHidden="0" w:uiPriority="71" w:unhideWhenUsed="0"/>
+    <w:lsdException w:name="Colorful List" w:semiHidden="0" w:uiPriority="72" w:unhideWhenUsed="0"/>
+    <w:lsdException w:name="Colorful Grid" w:semiHidden="0" w:uiPriority="73" w:unhideWhenUsed="0"/>
+    <w:lsdException w:name="Light Shading Accent 1" w:semiHidden="0" w:uiPriority="60" w:unhideWhenUsed="0"/>
+    <w:lsdException w:name="Light List Accent 1" w:semiHidden="0" w:uiPriority="61" w:unhideWhenUsed="0"/>
+    <w:lsdException w:name="Light Grid Accent 1" w:semiHidden="0" w:uiPriority="62" w:unhideWhenUsed="0"/>
+    <w:lsdException w:name="Medium Shading 1 Accent 1" w:semiHidden="0" w:uiPriority="63" w:unhideWhenUsed="0"/>
+    <w:lsdException w:name="Medium Shading 2 Accent 1" w:semiHidden="0" w:uiPriority="64" w:unhideWhenUsed="0"/>
+    <w:lsdException w:name="Medium List 1 Accent 1" w:semiHidden="0" w:uiPriority="65" w:unhideWhenUsed="0"/>
+    <w:lsdException w:name="Revision" w:unhideWhenUsed="0"/>
+    <w:lsdException w:name="List Paragraph" w:semiHidden="0" w:uiPriority="34" w:unhideWhenUsed="0" w:qFormat="1"/>
+    <w:lsdException w:name="Quote" w:semiHidden="0" w:uiPriority="29" w:unhideWhenUsed="0" w:qFormat="1"/>
+    <w:lsdException w:name="Intense Quote" w:semiHidden="0" w:uiPriority="30" w:unhideWhenUsed="0" w:qFormat="1"/>
+    <w:lsdException w:name="Medium List 2 Accent 1" w:semiHidden="0" w:uiPriority="66" w:unhideWhenUsed="0"/>
+    <w:lsdException w:name="Medium Grid 1 Accent 1" w:semiHidden="0" w:uiPriority="67" w:unhideWhenUsed="0"/>
+    <w:lsdException w:name="Medium Grid 2 Accent 1" w:semiHidden="0" w:uiPriority="68" w:unhideWhenUsed="0"/>
+    <w:lsdException w:name="Medium Grid 3 Accent 1" w:semiHidden="0" w:uiPriority="69" w:unhideWhenUsed="0"/>
+    <w:lsdException w:name="Dark List Accent 1" w:semiHidden="0" w:uiPriority="70" w:unhideWhenUsed="0"/>
+    <w:lsdException w:name="Colorful Shading Accent 1" w:semiHidden="0" w:uiPriority="71" w:unhideWhenUsed="0"/>
+    <w:lsdException w:name="Colorful List Accent 1" w:semiHidden="0" w:uiPriority="72" w:unhideWhenUsed="0"/>
+    <w:lsdException w:name="Colorful Grid Accent 1" w:semiHidden="0" w:uiPriority="73" w:unhideWhenUsed="0"/>
+    <w:lsdException w:name="Light Shading Accent 2" w:semiHidden="0" w:uiPriority="60" w:unhideWhenUsed="0"/>
+    <w:lsdException w:name="Light List Accent 2" w:semiHidden="0" w:uiPriority="61" w:unhideWhenUsed="0"/>
+    <w:lsdException w:name="Light Grid Accent 2" w:semiHidden="0" w:uiPriority="62" w:unhideWhenUsed="0"/>
+    <w:lsdException w:name="Medium Shading 1 Accent 2" w:semiHidden="0" w:uiPriority="63" w:unhideWhenUsed="0"/>
+    <w:lsdException w:name="Medium Shading 2 Accent 2" w:semiHidden="0" w:uiPriority="64" w:unhideWhenUsed="0"/>
+    <w:lsdException w:name="Medium List 1 Accent 2" w:semiHidden="0" w:uiPriority="65" w:unhideWhenUsed="0"/>
+    <w:lsdException w:name="Medium List 2 Accent 2" w:semiHidden="0" w:uiPriority="66" w:unhideWhenUsed="0"/>
+    <w:lsdException w:name="Medium Grid 1 Accent 2" w:semiHidden="0" w:uiPriority="67" w:unhideWhenUsed="0"/>
+    <w:lsdException w:name="Medium Grid 2 Accent 2" w:semiHidden="0" w:uiPriority="68" w:unhideWhenUsed="0"/>
+    <w:lsdException w:name="Medium Grid 3 Accent 2" w:semiHidden="0" w:uiPriority="69" w:unhideWhenUsed="0"/>
+    <w:lsdException w:name="Dark List Accent 2" w:semiHidden="0" w:uiPriority="70" w:unhideWhenUsed="0"/>
+    <w:lsdException w:name="Colorful Shading Accent 2" w:semiHidden="0" w:uiPriority="71" w:unhideWhenUsed="0"/>
+    <w:lsdException w:name="Colorful List Accent 2" w:semiHidden="0" w:uiPriority="72" w:unhideWhenUsed="0"/>
+    <w:lsdException w:name="Colorful Grid Accent 2" w:semiHidden="0" w:uiPriority="73" w:unhideWhenUsed="0"/>
+    <w:lsdException w:name="Light Shading Accent 3" w:semiHidden="0" w:uiPriority="60" w:unhideWhenUsed="0"/>
+    <w:lsdException w:name="Light List Accent 3" w:semiHidden="0" w:uiPriority="61" w:unhideWhenUsed="0"/>
+    <w:lsdException w:name="Light Grid Accent 3" w:semiHidden="0" w:uiPriority="62" w:unhideWhenUsed="0"/>
+    <w:lsdException w:name="Medium Shading 1 Accent 3" w:semiHidden="0" w:uiPriority="63" w:unhideWhenUsed="0"/>
+    <w:lsdException w:name="Medium Shading 2 Accent 3" w:semiHidden="0" w:uiPriority="64" w:unhideWhenUsed="0"/>
+    <w:lsdException w:name="Medium List 1 Accent 3" w:semiHidden="0" w:uiPriority="65" w:unhideWhenUsed="0"/>
+    <w:lsdException w:name="Medium List 2 Accent 3" w:semiHidden="0" w:uiPriority="66" w:unhideWhenUsed="0"/>
+    <w:lsdException w:name="Medium Grid 1 Accent 3" w:semiHidden="0" w:uiPriority="67" w:unhideWhenUsed="0"/>
+    <w:lsdException w:name="Medium Grid 2 Accent 3" w:semiHidden="0" w:uiPriority="68" w:unhideWhenUsed="0"/>
+    <w:lsdException w:name="Medium Grid 3 Accent 3" w:semiHidden="0" w:uiPriority="69" w:unhideWhenUsed="0"/>
+    <w:lsdException w:name="Dark List Accent 3" w:semiHidden="0" w:uiPriority="70" w:unhideWhenUsed="0"/>
+    <w:lsdException w:name="Colorful Shading Accent 3" w:semiHidden="0" w:uiPriority="71" w:unhideWhenUsed="0"/>
+    <w:lsdException w:name="Colorful List Accent 3" w:semiHidden="0" w:uiPriority="72" w:unhideWhenUsed="0"/>
+    <w:lsdException w:name="Colorful Grid Accent 3" w:semiHidden="0" w:uiPriority="73" w:unhideWhenUsed="0"/>
+    <w:lsdException w:name="Light Shading Accent 4" w:semiHidden="0" w:uiPriority="60" w:unhideWhenUsed="0"/>
+    <w:lsdException w:name="Light List Accent 4" w:semiHidden="0" w:uiPriority="61" w:unhideWhenUsed="0"/>
+    <w:lsdException w:name="Light Grid Accent 4" w:semiHidden="0" w:uiPriority="62" w:unhideWhenUsed="0"/>
+    <w:lsdException w:name="Medium Shading 1 Accent 4" w:semiHidden="0" w:uiPriority="63" w:unhideWhenUsed="0"/>
+    <w:lsdException w:name="Medium Shading 2 Accent 4" w:semiHidden="0" w:uiPriority="64" w:unhideWhenUsed="0"/>
+    <w:lsdException w:name="Medium List 1 Accent 4" w:semiHidden="0" w:uiPriority="65" w:unhideWhenUsed="0"/>
+    <w:lsdException w:name="Medium List 2 Accent 4" w:semiHidden="0" w:uiPriority="66" w:unhideWhenUsed="0"/>
+    <w:lsdException w:name="Medium Grid 1 Accent 4" w:semiHidden="0" w:uiPriority="67" w:unhideWhenUsed="0"/>
+    <w:lsdException w:name="Medium Grid 2 Accent 4" w:semiHidden="0" w:uiPriority="68" w:unhideWhenUsed="0"/>
+    <w:lsdException w:name="Medium Grid 3 Accent 4" w:semiHidden="0" w:uiPriority="69" w:unhideWhenUsed="0"/>
+    <w:lsdException w:name="Dark List Accent 4" w:semiHidden="0" w:uiPriority="70" w:unhideWhenUsed="0"/>
+    <w:lsdException w:name="Colorful Shading Accent 4" w:semiHidden="0" w:uiPriority="71" w:unhideWhenUsed="0"/>
+    <w:lsdException w:name="Colorful List Accent 4" w:semiHidden="0" w:uiPriority="72" w:unhideWhenUsed="0"/>
+    <w:lsdException w:name="Colorful Grid Accent 4" w:semiHidden="0" w:uiPriority="73" w:unhideWhenUsed="0"/>
+    <w:lsdException w:name="Light Shading Accent 5" w:semiHidden="0" w:uiPriority="60" w:unhideWhenUsed="0"/>
+    <w:lsdException w:name="Light List Accent 5" w:semiHidden="0" w:uiPriority="61" w:unhideWhenUsed="0"/>
+    <w:lsdException w:name="Light Grid Accent 5" w:semiHidden="0" w:uiPriority="62" w:unhideWhenUsed="0"/>
+    <w:lsdException w:name="Medium Shading 1 Accent 5" w:semiHidden="0" w:uiPriority="63" w:unhideWhenUsed="0"/>
+    <w:lsdException w:name="Medium Shading 2 Accent 5" w:semiHidden="0" w:uiPriority="64" w:unhideWhenUsed="0"/>
+    <w:lsdException w:name="Medium List 1 Accent 5" w:semiHidden="0" w:uiPriority="65" w:unhideWhenUsed="0"/>
+    <w:lsdException w:name="Medium List 2 Accent 5" w:semiHidden="0" w:uiPriority="66" w:unhideWhenUsed="0"/>
+    <w:lsdException w:name="Medium Grid 1 Accent 5" w:semiHidden="0" w:uiPriority="67" w:unhideWhenUsed="0"/>
+    <w:lsdException w:name="Medium Grid 2 Accent 5" w:semiHidden="0" w:uiPriority="68" w:unhideWhenUsed="0"/>
+    <w:lsdException w:name="Medium Grid 3 Accent 5" w:semiHidden="0" w:uiPriority="69" w:unhideWhenUsed="0"/>
+    <w:lsdException w:name="Dark List Accent 5" w:semiHidden="0" w:uiPriority="70" w:unhideWhenUsed="0"/>
+    <w:lsdException w:name="Colorful Shading Accent 5" w:semiHidden="0" w:uiPriority="71" w:unhideWhenUsed="0"/>
+    <w:lsdException w:name="Colorful List Accent 5" w:semiHidden="0" w:uiPriority="72" w:unhideWhenUsed="0"/>
+    <w:lsdException w:name="Colorful Grid Accent 5" w:semiHidden="0" w:uiPriority="73" w:unhideWhenUsed="0"/>
+    <w:lsdException w:name="Light Shading Accent 6" w:semiHidden="0" w:uiPriority="60" w:unhideWhenUsed="0"/>
+    <w:lsdException w:name="Light List Accent 6" w:semiHidden="0" w:uiPriority="61" w:unhideWhenUsed="0"/>
+    <w:lsdException w:name="Light Grid Accent 6" w:semiHidden="0" w:uiPriority="62" w:unhideWhenUsed="0"/>
+    <w:lsdException w:name="Medium Shading 1 Accent 6" w:semiHidden="0" w:uiPriority="63" w:unhideWhenUsed="0"/>
+    <w:lsdException w:name="Medium Shading 2 Accent 6" w:semiHidden="0" w:uiPriority="64" w:unhideWhenUsed="0"/>
+    <w:lsdException w:name="Medium List 1 Accent 6" w:semiHidden="0" w:uiPriority="65" w:unhideWhenUsed="0"/>
+    <w:lsdException w:name="Medium List 2 Accent 6" w:semiHidden="0" w:uiPriority="66" w:unhideWhenUsed="0"/>
+    <w:lsdException w:name="Medium Grid 1 Accent 6" w:semiHidden="0" w:uiPriority="67" w:unhideWhenUsed="0"/>
+    <w:lsdException w:name="Medium Grid 2 Accent 6" w:semiHidden="0" w:uiPriority="68" w:unhideWhenUsed="0"/>
+    <w:lsdException w:name="Medium Grid 3 Accent 6" w:semiHidden="0" w:uiPriority="69" w:unhideWhenUsed="0"/>
+    <w:lsdException w:name="Dark List Accent 6" w:semiHidden="0" w:uiPriority="70" w:unhideWhenUsed="0"/>
+    <w:lsdException w:name="Colorful Shading Accent 6" w:semiHidden="0" w:uiPriority="71" w:unhideWhenUsed="0"/>
+    <w:lsdException w:name="Colorful List Accent 6" w:semiHidden="0" w:uiPriority="72" w:unhideWhenUsed="0"/>
+    <w:lsdException w:name="Colorful Grid Accent 6" w:semiHidden="0" w:uiPriority="73" w:unhideWhenUsed="0"/>
+    <w:lsdException w:name="Subtle Emphasis" w:semiHidden="0" w:uiPriority="19" w:unhideWhenUsed="0" w:qFormat="1"/>
+    <w:lsdException w:name="Intense Emphasis" w:semiHidden="0" w:uiPriority="21" w:unhideWhenUsed="0" w:qFormat="1"/>
+    <w:lsdException w:name="Subtle Reference" w:semiHidden="0" w:uiPriority="31" w:unhideWhenUsed="0" w:qFormat="1"/>
+    <w:lsdException w:name="Intense Reference" w:semiHidden="0" w:uiPriority="32" w:unhideWhenUsed="0" w:qFormat="1"/>
+    <w:lsdException w:name="Book Title" w:semiHidden="0" w:uiPriority="33" w:unhideWhenUsed="0" w:qFormat="1"/>
+    <w:lsdException w:name="Bibliography" w:uiPriority="37"/>
+    <w:lsdException w:name="TOC Heading" w:uiPriority="39" w:qFormat="1"/>
   </w:latentStyles>
-  <w:style w:type="paragraph" w:default="1" w:styleId="Normal">
+  <w:style w:type="paragraph" w:default="1" w:styleId="a">
     <w:name w:val="Normal"/>
     <w:qFormat/>
     <w:rsid w:val="0042130D"/>
@@ -5450,10 +5116,10 @@
       <w:spacing w:after="0" w:line="240" w:lineRule="auto"/>
     </w:pPr>
   </w:style>
-  <w:style w:type="paragraph" w:styleId="Heading3">
+  <w:style w:type="paragraph" w:styleId="3">
     <w:name w:val="heading 3"/>
-    <w:basedOn w:val="Normal"/>
-    <w:link w:val="Heading3Char"/>
+    <w:basedOn w:val="a"/>
+    <w:link w:val="3Char"/>
     <w:uiPriority w:val="9"/>
     <w:semiHidden/>
     <w:unhideWhenUsed/>
@@ -5471,13 +5137,13 @@
       <w:szCs w:val="27"/>
     </w:rPr>
   </w:style>
-  <w:style w:type="character" w:default="1" w:styleId="DefaultParagraphFont">
+  <w:style w:type="character" w:default="1" w:styleId="a0">
     <w:name w:val="Default Paragraph Font"/>
     <w:uiPriority w:val="1"/>
     <w:semiHidden/>
     <w:unhideWhenUsed/>
   </w:style>
-  <w:style w:type="table" w:default="1" w:styleId="TableNormal">
+  <w:style w:type="table" w:default="1" w:styleId="a1">
     <w:name w:val="Normal Table"/>
     <w:uiPriority w:val="99"/>
     <w:semiHidden/>
@@ -5492,16 +5158,16 @@
       </w:tblCellMar>
     </w:tblPr>
   </w:style>
-  <w:style w:type="numbering" w:default="1" w:styleId="NoList">
+  <w:style w:type="numbering" w:default="1" w:styleId="a2">
     <w:name w:val="No List"/>
     <w:uiPriority w:val="99"/>
     <w:semiHidden/>
     <w:unhideWhenUsed/>
   </w:style>
-  <w:style w:type="character" w:customStyle="1" w:styleId="Heading3Char">
-    <w:name w:val="Heading 3 Char"/>
-    <w:basedOn w:val="DefaultParagraphFont"/>
-    <w:link w:val="Heading3"/>
+  <w:style w:type="character" w:customStyle="1" w:styleId="3Char">
+    <w:name w:val="عنوان 3 Char"/>
+    <w:basedOn w:val="a0"/>
+    <w:link w:val="3"/>
     <w:uiPriority w:val="9"/>
     <w:semiHidden/>
     <w:rsid w:val="0042130D"/>
@@ -5515,7 +5181,7 @@
   </w:style>
   <w:style w:type="character" w:styleId="Hyperlink">
     <w:name w:val="Hyperlink"/>
-    <w:basedOn w:val="DefaultParagraphFont"/>
+    <w:basedOn w:val="a0"/>
     <w:uiPriority w:val="99"/>
     <w:unhideWhenUsed/>
     <w:rsid w:val="0042130D"/>
@@ -5524,10 +5190,10 @@
       <w:u w:val="single"/>
     </w:rPr>
   </w:style>
-  <w:style w:type="paragraph" w:styleId="HTMLPreformatted">
+  <w:style w:type="paragraph" w:styleId="HTML">
     <w:name w:val="HTML Preformatted"/>
-    <w:basedOn w:val="Normal"/>
-    <w:link w:val="HTMLPreformattedChar"/>
+    <w:basedOn w:val="a"/>
+    <w:link w:val="HTMLChar"/>
     <w:uiPriority w:val="99"/>
     <w:unhideWhenUsed/>
     <w:rsid w:val="0042130D"/>
@@ -5557,10 +5223,10 @@
       <w:szCs w:val="20"/>
     </w:rPr>
   </w:style>
-  <w:style w:type="character" w:customStyle="1" w:styleId="HTMLPreformattedChar">
-    <w:name w:val="HTML Preformatted Char"/>
-    <w:basedOn w:val="DefaultParagraphFont"/>
-    <w:link w:val="HTMLPreformatted"/>
+  <w:style w:type="character" w:customStyle="1" w:styleId="HTMLChar">
+    <w:name w:val="بتنسيق HTML مسبق Char"/>
+    <w:basedOn w:val="a0"/>
+    <w:link w:val="HTML"/>
     <w:uiPriority w:val="99"/>
     <w:rsid w:val="0042130D"/>
     <w:rPr>
@@ -5569,9 +5235,9 @@
       <w:szCs w:val="20"/>
     </w:rPr>
   </w:style>
-  <w:style w:type="paragraph" w:styleId="ListParagraph">
+  <w:style w:type="paragraph" w:styleId="a3">
     <w:name w:val="List Paragraph"/>
-    <w:basedOn w:val="Normal"/>
+    <w:basedOn w:val="a"/>
     <w:uiPriority w:val="34"/>
     <w:qFormat/>
     <w:rsid w:val="0042130D"/>
@@ -5579,9 +5245,9 @@
       <w:ind w:left="720"/>
     </w:pPr>
   </w:style>
-  <w:style w:type="character" w:styleId="CommentReference">
+  <w:style w:type="character" w:styleId="a4">
     <w:name w:val="annotation reference"/>
-    <w:basedOn w:val="DefaultParagraphFont"/>
+    <w:basedOn w:val="a0"/>
     <w:uiPriority w:val="99"/>
     <w:semiHidden/>
     <w:unhideWhenUsed/>
@@ -5591,10 +5257,10 @@
       <w:szCs w:val="16"/>
     </w:rPr>
   </w:style>
-  <w:style w:type="paragraph" w:styleId="CommentText">
+  <w:style w:type="paragraph" w:styleId="a5">
     <w:name w:val="annotation text"/>
-    <w:basedOn w:val="Normal"/>
-    <w:link w:val="CommentTextChar"/>
+    <w:basedOn w:val="a"/>
+    <w:link w:val="Char"/>
     <w:uiPriority w:val="99"/>
     <w:semiHidden/>
     <w:unhideWhenUsed/>
@@ -5604,10 +5270,10 @@
       <w:szCs w:val="20"/>
     </w:rPr>
   </w:style>
-  <w:style w:type="character" w:customStyle="1" w:styleId="CommentTextChar">
-    <w:name w:val="Comment Text Char"/>
-    <w:basedOn w:val="DefaultParagraphFont"/>
-    <w:link w:val="CommentText"/>
+  <w:style w:type="character" w:customStyle="1" w:styleId="Char">
+    <w:name w:val="نص تعليق Char"/>
+    <w:basedOn w:val="a0"/>
+    <w:link w:val="a5"/>
     <w:uiPriority w:val="99"/>
     <w:semiHidden/>
     <w:rsid w:val="00FB4969"/>
@@ -5616,11 +5282,11 @@
       <w:szCs w:val="20"/>
     </w:rPr>
   </w:style>
-  <w:style w:type="paragraph" w:styleId="CommentSubject">
+  <w:style w:type="paragraph" w:styleId="a6">
     <w:name w:val="annotation subject"/>
-    <w:basedOn w:val="CommentText"/>
-    <w:next w:val="CommentText"/>
-    <w:link w:val="CommentSubjectChar"/>
+    <w:basedOn w:val="a5"/>
+    <w:next w:val="a5"/>
+    <w:link w:val="Char0"/>
     <w:uiPriority w:val="99"/>
     <w:semiHidden/>
     <w:unhideWhenUsed/>
@@ -5630,10 +5296,10 @@
       <w:bCs/>
     </w:rPr>
   </w:style>
-  <w:style w:type="character" w:customStyle="1" w:styleId="CommentSubjectChar">
-    <w:name w:val="Comment Subject Char"/>
-    <w:basedOn w:val="CommentTextChar"/>
-    <w:link w:val="CommentSubject"/>
+  <w:style w:type="character" w:customStyle="1" w:styleId="Char0">
+    <w:name w:val="موضوع تعليق Char"/>
+    <w:basedOn w:val="Char"/>
+    <w:link w:val="a6"/>
     <w:uiPriority w:val="99"/>
     <w:semiHidden/>
     <w:rsid w:val="00FB4969"/>
@@ -5644,10 +5310,10 @@
       <w:szCs w:val="20"/>
     </w:rPr>
   </w:style>
-  <w:style w:type="paragraph" w:styleId="BalloonText">
+  <w:style w:type="paragraph" w:styleId="a7">
     <w:name w:val="Balloon Text"/>
-    <w:basedOn w:val="Normal"/>
-    <w:link w:val="BalloonTextChar"/>
+    <w:basedOn w:val="a"/>
+    <w:link w:val="Char1"/>
     <w:uiPriority w:val="99"/>
     <w:semiHidden/>
     <w:unhideWhenUsed/>
@@ -5658,10 +5324,10 @@
       <w:szCs w:val="18"/>
     </w:rPr>
   </w:style>
-  <w:style w:type="character" w:customStyle="1" w:styleId="BalloonTextChar">
-    <w:name w:val="Balloon Text Char"/>
-    <w:basedOn w:val="DefaultParagraphFont"/>
-    <w:link w:val="BalloonText"/>
+  <w:style w:type="character" w:customStyle="1" w:styleId="Char1">
+    <w:name w:val="نص في بالون Char"/>
+    <w:basedOn w:val="a0"/>
+    <w:link w:val="a7"/>
     <w:uiPriority w:val="99"/>
     <w:semiHidden/>
     <w:rsid w:val="00FB4969"/>
@@ -5673,27 +5339,440 @@
   </w:style>
   <w:style w:type="character" w:customStyle="1" w:styleId="hljs-keyword">
     <w:name w:val="hljs-keyword"/>
-    <w:basedOn w:val="DefaultParagraphFont"/>
+    <w:basedOn w:val="a0"/>
     <w:rsid w:val="00AD2148"/>
   </w:style>
   <w:style w:type="character" w:customStyle="1" w:styleId="hljs-function">
     <w:name w:val="hljs-function"/>
-    <w:basedOn w:val="DefaultParagraphFont"/>
+    <w:basedOn w:val="a0"/>
     <w:rsid w:val="00AD2148"/>
   </w:style>
   <w:style w:type="character" w:customStyle="1" w:styleId="hljs-title">
     <w:name w:val="hljs-title"/>
-    <w:basedOn w:val="DefaultParagraphFont"/>
+    <w:basedOn w:val="a0"/>
     <w:rsid w:val="00AD2148"/>
   </w:style>
   <w:style w:type="character" w:customStyle="1" w:styleId="hljs-params">
     <w:name w:val="hljs-params"/>
-    <w:basedOn w:val="DefaultParagraphFont"/>
+    <w:basedOn w:val="a0"/>
     <w:rsid w:val="00AD2148"/>
   </w:style>
   <w:style w:type="character" w:customStyle="1" w:styleId="hljs-string">
     <w:name w:val="hljs-string"/>
-    <w:basedOn w:val="DefaultParagraphFont"/>
+    <w:basedOn w:val="a0"/>
+    <w:rsid w:val="00AD2148"/>
+  </w:style>
+</w:styles>
+</file>
+
+<file path=word/stylesWithEffects.xml><?xml version="1.0" encoding="utf-8"?>
+<w:styles xmlns:wpc="http://schemas.microsoft.com/office/word/2010/wordprocessingCanvas" xmlns:mc="http://schemas.openxmlformats.org/markup-compatibility/2006" xmlns:o="urn:schemas-microsoft-com:office:office" xmlns:r="http://schemas.openxmlformats.org/officeDocument/2006/relationships" xmlns:m="http://schemas.openxmlformats.org/officeDocument/2006/math" xmlns:v="urn:schemas-microsoft-com:vml" xmlns:wp14="http://schemas.microsoft.com/office/word/2010/wordprocessingDrawing" xmlns:wp="http://schemas.openxmlformats.org/drawingml/2006/wordprocessingDrawing" xmlns:w10="urn:schemas-microsoft-com:office:word" xmlns:w="http://schemas.openxmlformats.org/wordprocessingml/2006/main" xmlns:w14="http://schemas.microsoft.com/office/word/2010/wordml" xmlns:wpg="http://schemas.microsoft.com/office/word/2010/wordprocessingGroup" xmlns:wpi="http://schemas.microsoft.com/office/word/2010/wordprocessingInk" xmlns:wne="http://schemas.microsoft.com/office/word/2006/wordml" xmlns:wps="http://schemas.microsoft.com/office/word/2010/wordprocessingShape" mc:Ignorable="w14 wp14">
+  <w:docDefaults>
+    <w:rPrDefault>
+      <w:rPr>
+        <w:rFonts w:asciiTheme="minorHAnsi" w:eastAsiaTheme="minorHAnsi" w:hAnsiTheme="minorHAnsi" w:cstheme="minorBidi"/>
+        <w:sz w:val="22"/>
+        <w:szCs w:val="22"/>
+        <w:lang w:val="en-US" w:eastAsia="en-US" w:bidi="ar-SA"/>
+      </w:rPr>
+    </w:rPrDefault>
+    <w:pPrDefault>
+      <w:pPr>
+        <w:spacing w:after="160" w:line="259" w:lineRule="auto"/>
+      </w:pPr>
+    </w:pPrDefault>
+  </w:docDefaults>
+  <w:latentStyles w:defLockedState="0" w:defUIPriority="99" w:defSemiHidden="1" w:defUnhideWhenUsed="1" w:defQFormat="0" w:count="267">
+    <w:lsdException w:name="Normal" w:semiHidden="0" w:uiPriority="0" w:unhideWhenUsed="0" w:qFormat="1"/>
+    <w:lsdException w:name="heading 1" w:semiHidden="0" w:uiPriority="9" w:unhideWhenUsed="0" w:qFormat="1"/>
+    <w:lsdException w:name="heading 2" w:uiPriority="9" w:qFormat="1"/>
+    <w:lsdException w:name="heading 3" w:uiPriority="9" w:qFormat="1"/>
+    <w:lsdException w:name="heading 4" w:uiPriority="9" w:qFormat="1"/>
+    <w:lsdException w:name="heading 5" w:uiPriority="9" w:qFormat="1"/>
+    <w:lsdException w:name="heading 6" w:uiPriority="9" w:qFormat="1"/>
+    <w:lsdException w:name="heading 7" w:uiPriority="9" w:qFormat="1"/>
+    <w:lsdException w:name="heading 8" w:uiPriority="9" w:qFormat="1"/>
+    <w:lsdException w:name="heading 9" w:uiPriority="9" w:qFormat="1"/>
+    <w:lsdException w:name="toc 1" w:uiPriority="39"/>
+    <w:lsdException w:name="toc 2" w:uiPriority="39"/>
+    <w:lsdException w:name="toc 3" w:uiPriority="39"/>
+    <w:lsdException w:name="toc 4" w:uiPriority="39"/>
+    <w:lsdException w:name="toc 5" w:uiPriority="39"/>
+    <w:lsdException w:name="toc 6" w:uiPriority="39"/>
+    <w:lsdException w:name="toc 7" w:uiPriority="39"/>
+    <w:lsdException w:name="toc 8" w:uiPriority="39"/>
+    <w:lsdException w:name="toc 9" w:uiPriority="39"/>
+    <w:lsdException w:name="caption" w:uiPriority="35" w:qFormat="1"/>
+    <w:lsdException w:name="Title" w:semiHidden="0" w:uiPriority="10" w:unhideWhenUsed="0" w:qFormat="1"/>
+    <w:lsdException w:name="Default Paragraph Font" w:uiPriority="1"/>
+    <w:lsdException w:name="Subtitle" w:semiHidden="0" w:uiPriority="11" w:unhideWhenUsed="0" w:qFormat="1"/>
+    <w:lsdException w:name="Strong" w:semiHidden="0" w:uiPriority="22" w:unhideWhenUsed="0" w:qFormat="1"/>
+    <w:lsdException w:name="Emphasis" w:semiHidden="0" w:uiPriority="20" w:unhideWhenUsed="0" w:qFormat="1"/>
+    <w:lsdException w:name="Table Grid" w:semiHidden="0" w:uiPriority="39" w:unhideWhenUsed="0"/>
+    <w:lsdException w:name="Placeholder Text" w:unhideWhenUsed="0"/>
+    <w:lsdException w:name="No Spacing" w:semiHidden="0" w:uiPriority="1" w:unhideWhenUsed="0" w:qFormat="1"/>
+    <w:lsdException w:name="Light Shading" w:semiHidden="0" w:uiPriority="60" w:unhideWhenUsed="0"/>
+    <w:lsdException w:name="Light List" w:semiHidden="0" w:uiPriority="61" w:unhideWhenUsed="0"/>
+    <w:lsdException w:name="Light Grid" w:semiHidden="0" w:uiPriority="62" w:unhideWhenUsed="0"/>
+    <w:lsdException w:name="Medium Shading 1" w:semiHidden="0" w:uiPriority="63" w:unhideWhenUsed="0"/>
+    <w:lsdException w:name="Medium Shading 2" w:semiHidden="0" w:uiPriority="64" w:unhideWhenUsed="0"/>
+    <w:lsdException w:name="Medium List 1" w:semiHidden="0" w:uiPriority="65" w:unhideWhenUsed="0"/>
+    <w:lsdException w:name="Medium List 2" w:semiHidden="0" w:uiPriority="66" w:unhideWhenUsed="0"/>
+    <w:lsdException w:name="Medium Grid 1" w:semiHidden="0" w:uiPriority="67" w:unhideWhenUsed="0"/>
+    <w:lsdException w:name="Medium Grid 2" w:semiHidden="0" w:uiPriority="68" w:unhideWhenUsed="0"/>
+    <w:lsdException w:name="Medium Grid 3" w:semiHidden="0" w:uiPriority="69" w:unhideWhenUsed="0"/>
+    <w:lsdException w:name="Dark List" w:semiHidden="0" w:uiPriority="70" w:unhideWhenUsed="0"/>
+    <w:lsdException w:name="Colorful Shading" w:semiHidden="0" w:uiPriority="71" w:unhideWhenUsed="0"/>
+    <w:lsdException w:name="Colorful List" w:semiHidden="0" w:uiPriority="72" w:unhideWhenUsed="0"/>
+    <w:lsdException w:name="Colorful Grid" w:semiHidden="0" w:uiPriority="73" w:unhideWhenUsed="0"/>
+    <w:lsdException w:name="Light Shading Accent 1" w:semiHidden="0" w:uiPriority="60" w:unhideWhenUsed="0"/>
+    <w:lsdException w:name="Light List Accent 1" w:semiHidden="0" w:uiPriority="61" w:unhideWhenUsed="0"/>
+    <w:lsdException w:name="Light Grid Accent 1" w:semiHidden="0" w:uiPriority="62" w:unhideWhenUsed="0"/>
+    <w:lsdException w:name="Medium Shading 1 Accent 1" w:semiHidden="0" w:uiPriority="63" w:unhideWhenUsed="0"/>
+    <w:lsdException w:name="Medium Shading 2 Accent 1" w:semiHidden="0" w:uiPriority="64" w:unhideWhenUsed="0"/>
+    <w:lsdException w:name="Medium List 1 Accent 1" w:semiHidden="0" w:uiPriority="65" w:unhideWhenUsed="0"/>
+    <w:lsdException w:name="Revision" w:unhideWhenUsed="0"/>
+    <w:lsdException w:name="List Paragraph" w:semiHidden="0" w:uiPriority="34" w:unhideWhenUsed="0" w:qFormat="1"/>
+    <w:lsdException w:name="Quote" w:semiHidden="0" w:uiPriority="29" w:unhideWhenUsed="0" w:qFormat="1"/>
+    <w:lsdException w:name="Intense Quote" w:semiHidden="0" w:uiPriority="30" w:unhideWhenUsed="0" w:qFormat="1"/>
+    <w:lsdException w:name="Medium List 2 Accent 1" w:semiHidden="0" w:uiPriority="66" w:unhideWhenUsed="0"/>
+    <w:lsdException w:name="Medium Grid 1 Accent 1" w:semiHidden="0" w:uiPriority="67" w:unhideWhenUsed="0"/>
+    <w:lsdException w:name="Medium Grid 2 Accent 1" w:semiHidden="0" w:uiPriority="68" w:unhideWhenUsed="0"/>
+    <w:lsdException w:name="Medium Grid 3 Accent 1" w:semiHidden="0" w:uiPriority="69" w:unhideWhenUsed="0"/>
+    <w:lsdException w:name="Dark List Accent 1" w:semiHidden="0" w:uiPriority="70" w:unhideWhenUsed="0"/>
+    <w:lsdException w:name="Colorful Shading Accent 1" w:semiHidden="0" w:uiPriority="71" w:unhideWhenUsed="0"/>
+    <w:lsdException w:name="Colorful List Accent 1" w:semiHidden="0" w:uiPriority="72" w:unhideWhenUsed="0"/>
+    <w:lsdException w:name="Colorful Grid Accent 1" w:semiHidden="0" w:uiPriority="73" w:unhideWhenUsed="0"/>
+    <w:lsdException w:name="Light Shading Accent 2" w:semiHidden="0" w:uiPriority="60" w:unhideWhenUsed="0"/>
+    <w:lsdException w:name="Light List Accent 2" w:semiHidden="0" w:uiPriority="61" w:unhideWhenUsed="0"/>
+    <w:lsdException w:name="Light Grid Accent 2" w:semiHidden="0" w:uiPriority="62" w:unhideWhenUsed="0"/>
+    <w:lsdException w:name="Medium Shading 1 Accent 2" w:semiHidden="0" w:uiPriority="63" w:unhideWhenUsed="0"/>
+    <w:lsdException w:name="Medium Shading 2 Accent 2" w:semiHidden="0" w:uiPriority="64" w:unhideWhenUsed="0"/>
+    <w:lsdException w:name="Medium List 1 Accent 2" w:semiHidden="0" w:uiPriority="65" w:unhideWhenUsed="0"/>
+    <w:lsdException w:name="Medium List 2 Accent 2" w:semiHidden="0" w:uiPriority="66" w:unhideWhenUsed="0"/>
+    <w:lsdException w:name="Medium Grid 1 Accent 2" w:semiHidden="0" w:uiPriority="67" w:unhideWhenUsed="0"/>
+    <w:lsdException w:name="Medium Grid 2 Accent 2" w:semiHidden="0" w:uiPriority="68" w:unhideWhenUsed="0"/>
+    <w:lsdException w:name="Medium Grid 3 Accent 2" w:semiHidden="0" w:uiPriority="69" w:unhideWhenUsed="0"/>
+    <w:lsdException w:name="Dark List Accent 2" w:semiHidden="0" w:uiPriority="70" w:unhideWhenUsed="0"/>
+    <w:lsdException w:name="Colorful Shading Accent 2" w:semiHidden="0" w:uiPriority="71" w:unhideWhenUsed="0"/>
+    <w:lsdException w:name="Colorful List Accent 2" w:semiHidden="0" w:uiPriority="72" w:unhideWhenUsed="0"/>
+    <w:lsdException w:name="Colorful Grid Accent 2" w:semiHidden="0" w:uiPriority="73" w:unhideWhenUsed="0"/>
+    <w:lsdException w:name="Light Shading Accent 3" w:semiHidden="0" w:uiPriority="60" w:unhideWhenUsed="0"/>
+    <w:lsdException w:name="Light List Accent 3" w:semiHidden="0" w:uiPriority="61" w:unhideWhenUsed="0"/>
+    <w:lsdException w:name="Light Grid Accent 3" w:semiHidden="0" w:uiPriority="62" w:unhideWhenUsed="0"/>
+    <w:lsdException w:name="Medium Shading 1 Accent 3" w:semiHidden="0" w:uiPriority="63" w:unhideWhenUsed="0"/>
+    <w:lsdException w:name="Medium Shading 2 Accent 3" w:semiHidden="0" w:uiPriority="64" w:unhideWhenUsed="0"/>
+    <w:lsdException w:name="Medium List 1 Accent 3" w:semiHidden="0" w:uiPriority="65" w:unhideWhenUsed="0"/>
+    <w:lsdException w:name="Medium List 2 Accent 3" w:semiHidden="0" w:uiPriority="66" w:unhideWhenUsed="0"/>
+    <w:lsdException w:name="Medium Grid 1 Accent 3" w:semiHidden="0" w:uiPriority="67" w:unhideWhenUsed="0"/>
+    <w:lsdException w:name="Medium Grid 2 Accent 3" w:semiHidden="0" w:uiPriority="68" w:unhideWhenUsed="0"/>
+    <w:lsdException w:name="Medium Grid 3 Accent 3" w:semiHidden="0" w:uiPriority="69" w:unhideWhenUsed="0"/>
+    <w:lsdException w:name="Dark List Accent 3" w:semiHidden="0" w:uiPriority="70" w:unhideWhenUsed="0"/>
+    <w:lsdException w:name="Colorful Shading Accent 3" w:semiHidden="0" w:uiPriority="71" w:unhideWhenUsed="0"/>
+    <w:lsdException w:name="Colorful List Accent 3" w:semiHidden="0" w:uiPriority="72" w:unhideWhenUsed="0"/>
+    <w:lsdException w:name="Colorful Grid Accent 3" w:semiHidden="0" w:uiPriority="73" w:unhideWhenUsed="0"/>
+    <w:lsdException w:name="Light Shading Accent 4" w:semiHidden="0" w:uiPriority="60" w:unhideWhenUsed="0"/>
+    <w:lsdException w:name="Light List Accent 4" w:semiHidden="0" w:uiPriority="61" w:unhideWhenUsed="0"/>
+    <w:lsdException w:name="Light Grid Accent 4" w:semiHidden="0" w:uiPriority="62" w:unhideWhenUsed="0"/>
+    <w:lsdException w:name="Medium Shading 1 Accent 4" w:semiHidden="0" w:uiPriority="63" w:unhideWhenUsed="0"/>
+    <w:lsdException w:name="Medium Shading 2 Accent 4" w:semiHidden="0" w:uiPriority="64" w:unhideWhenUsed="0"/>
+    <w:lsdException w:name="Medium List 1 Accent 4" w:semiHidden="0" w:uiPriority="65" w:unhideWhenUsed="0"/>
+    <w:lsdException w:name="Medium List 2 Accent 4" w:semiHidden="0" w:uiPriority="66" w:unhideWhenUsed="0"/>
+    <w:lsdException w:name="Medium Grid 1 Accent 4" w:semiHidden="0" w:uiPriority="67" w:unhideWhenUsed="0"/>
+    <w:lsdException w:name="Medium Grid 2 Accent 4" w:semiHidden="0" w:uiPriority="68" w:unhideWhenUsed="0"/>
+    <w:lsdException w:name="Medium Grid 3 Accent 4" w:semiHidden="0" w:uiPriority="69" w:unhideWhenUsed="0"/>
+    <w:lsdException w:name="Dark List Accent 4" w:semiHidden="0" w:uiPriority="70" w:unhideWhenUsed="0"/>
+    <w:lsdException w:name="Colorful Shading Accent 4" w:semiHidden="0" w:uiPriority="71" w:unhideWhenUsed="0"/>
+    <w:lsdException w:name="Colorful List Accent 4" w:semiHidden="0" w:uiPriority="72" w:unhideWhenUsed="0"/>
+    <w:lsdException w:name="Colorful Grid Accent 4" w:semiHidden="0" w:uiPriority="73" w:unhideWhenUsed="0"/>
+    <w:lsdException w:name="Light Shading Accent 5" w:semiHidden="0" w:uiPriority="60" w:unhideWhenUsed="0"/>
+    <w:lsdException w:name="Light List Accent 5" w:semiHidden="0" w:uiPriority="61" w:unhideWhenUsed="0"/>
+    <w:lsdException w:name="Light Grid Accent 5" w:semiHidden="0" w:uiPriority="62" w:unhideWhenUsed="0"/>
+    <w:lsdException w:name="Medium Shading 1 Accent 5" w:semiHidden="0" w:uiPriority="63" w:unhideWhenUsed="0"/>
+    <w:lsdException w:name="Medium Shading 2 Accent 5" w:semiHidden="0" w:uiPriority="64" w:unhideWhenUsed="0"/>
+    <w:lsdException w:name="Medium List 1 Accent 5" w:semiHidden="0" w:uiPriority="65" w:unhideWhenUsed="0"/>
+    <w:lsdException w:name="Medium List 2 Accent 5" w:semiHidden="0" w:uiPriority="66" w:unhideWhenUsed="0"/>
+    <w:lsdException w:name="Medium Grid 1 Accent 5" w:semiHidden="0" w:uiPriority="67" w:unhideWhenUsed="0"/>
+    <w:lsdException w:name="Medium Grid 2 Accent 5" w:semiHidden="0" w:uiPriority="68" w:unhideWhenUsed="0"/>
+    <w:lsdException w:name="Medium Grid 3 Accent 5" w:semiHidden="0" w:uiPriority="69" w:unhideWhenUsed="0"/>
+    <w:lsdException w:name="Dark List Accent 5" w:semiHidden="0" w:uiPriority="70" w:unhideWhenUsed="0"/>
+    <w:lsdException w:name="Colorful Shading Accent 5" w:semiHidden="0" w:uiPriority="71" w:unhideWhenUsed="0"/>
+    <w:lsdException w:name="Colorful List Accent 5" w:semiHidden="0" w:uiPriority="72" w:unhideWhenUsed="0"/>
+    <w:lsdException w:name="Colorful Grid Accent 5" w:semiHidden="0" w:uiPriority="73" w:unhideWhenUsed="0"/>
+    <w:lsdException w:name="Light Shading Accent 6" w:semiHidden="0" w:uiPriority="60" w:unhideWhenUsed="0"/>
+    <w:lsdException w:name="Light List Accent 6" w:semiHidden="0" w:uiPriority="61" w:unhideWhenUsed="0"/>
+    <w:lsdException w:name="Light Grid Accent 6" w:semiHidden="0" w:uiPriority="62" w:unhideWhenUsed="0"/>
+    <w:lsdException w:name="Medium Shading 1 Accent 6" w:semiHidden="0" w:uiPriority="63" w:unhideWhenUsed="0"/>
+    <w:lsdException w:name="Medium Shading 2 Accent 6" w:semiHidden="0" w:uiPriority="64" w:unhideWhenUsed="0"/>
+    <w:lsdException w:name="Medium List 1 Accent 6" w:semiHidden="0" w:uiPriority="65" w:unhideWhenUsed="0"/>
+    <w:lsdException w:name="Medium List 2 Accent 6" w:semiHidden="0" w:uiPriority="66" w:unhideWhenUsed="0"/>
+    <w:lsdException w:name="Medium Grid 1 Accent 6" w:semiHidden="0" w:uiPriority="67" w:unhideWhenUsed="0"/>
+    <w:lsdException w:name="Medium Grid 2 Accent 6" w:semiHidden="0" w:uiPriority="68" w:unhideWhenUsed="0"/>
+    <w:lsdException w:name="Medium Grid 3 Accent 6" w:semiHidden="0" w:uiPriority="69" w:unhideWhenUsed="0"/>
+    <w:lsdException w:name="Dark List Accent 6" w:semiHidden="0" w:uiPriority="70" w:unhideWhenUsed="0"/>
+    <w:lsdException w:name="Colorful Shading Accent 6" w:semiHidden="0" w:uiPriority="71" w:unhideWhenUsed="0"/>
+    <w:lsdException w:name="Colorful List Accent 6" w:semiHidden="0" w:uiPriority="72" w:unhideWhenUsed="0"/>
+    <w:lsdException w:name="Colorful Grid Accent 6" w:semiHidden="0" w:uiPriority="73" w:unhideWhenUsed="0"/>
+    <w:lsdException w:name="Subtle Emphasis" w:semiHidden="0" w:uiPriority="19" w:unhideWhenUsed="0" w:qFormat="1"/>
+    <w:lsdException w:name="Intense Emphasis" w:semiHidden="0" w:uiPriority="21" w:unhideWhenUsed="0" w:qFormat="1"/>
+    <w:lsdException w:name="Subtle Reference" w:semiHidden="0" w:uiPriority="31" w:unhideWhenUsed="0" w:qFormat="1"/>
+    <w:lsdException w:name="Intense Reference" w:semiHidden="0" w:uiPriority="32" w:unhideWhenUsed="0" w:qFormat="1"/>
+    <w:lsdException w:name="Book Title" w:semiHidden="0" w:uiPriority="33" w:unhideWhenUsed="0" w:qFormat="1"/>
+    <w:lsdException w:name="Bibliography" w:uiPriority="37"/>
+    <w:lsdException w:name="TOC Heading" w:uiPriority="39" w:qFormat="1"/>
+  </w:latentStyles>
+  <w:style w:type="paragraph" w:default="1" w:styleId="a">
+    <w:name w:val="Normal"/>
+    <w:qFormat/>
+    <w:rsid w:val="0042130D"/>
+    <w:pPr>
+      <w:spacing w:after="0" w:line="240" w:lineRule="auto"/>
+    </w:pPr>
+  </w:style>
+  <w:style w:type="paragraph" w:styleId="3">
+    <w:name w:val="heading 3"/>
+    <w:basedOn w:val="a"/>
+    <w:link w:val="3Char"/>
+    <w:uiPriority w:val="9"/>
+    <w:semiHidden/>
+    <w:unhideWhenUsed/>
+    <w:qFormat/>
+    <w:rsid w:val="0042130D"/>
+    <w:pPr>
+      <w:spacing w:before="100" w:beforeAutospacing="1" w:after="100" w:afterAutospacing="1"/>
+      <w:outlineLvl w:val="2"/>
+    </w:pPr>
+    <w:rPr>
+      <w:rFonts w:ascii="Times New Roman" w:eastAsia="Times New Roman" w:hAnsi="Times New Roman" w:cs="Times New Roman"/>
+      <w:b/>
+      <w:bCs/>
+      <w:sz w:val="27"/>
+      <w:szCs w:val="27"/>
+    </w:rPr>
+  </w:style>
+  <w:style w:type="character" w:default="1" w:styleId="a0">
+    <w:name w:val="Default Paragraph Font"/>
+    <w:uiPriority w:val="1"/>
+    <w:semiHidden/>
+    <w:unhideWhenUsed/>
+  </w:style>
+  <w:style w:type="table" w:default="1" w:styleId="a1">
+    <w:name w:val="Normal Table"/>
+    <w:uiPriority w:val="99"/>
+    <w:semiHidden/>
+    <w:unhideWhenUsed/>
+    <w:tblPr>
+      <w:tblInd w:w="0" w:type="dxa"/>
+      <w:tblCellMar>
+        <w:top w:w="0" w:type="dxa"/>
+        <w:left w:w="108" w:type="dxa"/>
+        <w:bottom w:w="0" w:type="dxa"/>
+        <w:right w:w="108" w:type="dxa"/>
+      </w:tblCellMar>
+    </w:tblPr>
+  </w:style>
+  <w:style w:type="numbering" w:default="1" w:styleId="a2">
+    <w:name w:val="No List"/>
+    <w:uiPriority w:val="99"/>
+    <w:semiHidden/>
+    <w:unhideWhenUsed/>
+  </w:style>
+  <w:style w:type="character" w:customStyle="1" w:styleId="3Char">
+    <w:name w:val="عنوان 3 Char"/>
+    <w:basedOn w:val="a0"/>
+    <w:link w:val="3"/>
+    <w:uiPriority w:val="9"/>
+    <w:semiHidden/>
+    <w:rsid w:val="0042130D"/>
+    <w:rPr>
+      <w:rFonts w:ascii="Times New Roman" w:eastAsia="Times New Roman" w:hAnsi="Times New Roman" w:cs="Times New Roman"/>
+      <w:b/>
+      <w:bCs/>
+      <w:sz w:val="27"/>
+      <w:szCs w:val="27"/>
+    </w:rPr>
+  </w:style>
+  <w:style w:type="character" w:styleId="Hyperlink">
+    <w:name w:val="Hyperlink"/>
+    <w:basedOn w:val="a0"/>
+    <w:uiPriority w:val="99"/>
+    <w:unhideWhenUsed/>
+    <w:rsid w:val="0042130D"/>
+    <w:rPr>
+      <w:color w:val="0563C1" w:themeColor="hyperlink"/>
+      <w:u w:val="single"/>
+    </w:rPr>
+  </w:style>
+  <w:style w:type="paragraph" w:styleId="HTML">
+    <w:name w:val="HTML Preformatted"/>
+    <w:basedOn w:val="a"/>
+    <w:link w:val="HTMLChar"/>
+    <w:uiPriority w:val="99"/>
+    <w:unhideWhenUsed/>
+    <w:rsid w:val="0042130D"/>
+    <w:pPr>
+      <w:tabs>
+        <w:tab w:val="left" w:pos="916"/>
+        <w:tab w:val="left" w:pos="1832"/>
+        <w:tab w:val="left" w:pos="2748"/>
+        <w:tab w:val="left" w:pos="3664"/>
+        <w:tab w:val="left" w:pos="4580"/>
+        <w:tab w:val="left" w:pos="5496"/>
+        <w:tab w:val="left" w:pos="6412"/>
+        <w:tab w:val="left" w:pos="7328"/>
+        <w:tab w:val="left" w:pos="8244"/>
+        <w:tab w:val="left" w:pos="9160"/>
+        <w:tab w:val="left" w:pos="10076"/>
+        <w:tab w:val="left" w:pos="10992"/>
+        <w:tab w:val="left" w:pos="11908"/>
+        <w:tab w:val="left" w:pos="12824"/>
+        <w:tab w:val="left" w:pos="13740"/>
+        <w:tab w:val="left" w:pos="14656"/>
+      </w:tabs>
+    </w:pPr>
+    <w:rPr>
+      <w:rFonts w:ascii="Courier New" w:eastAsia="Times New Roman" w:hAnsi="Courier New" w:cs="Courier New"/>
+      <w:sz w:val="20"/>
+      <w:szCs w:val="20"/>
+    </w:rPr>
+  </w:style>
+  <w:style w:type="character" w:customStyle="1" w:styleId="HTMLChar">
+    <w:name w:val="بتنسيق HTML مسبق Char"/>
+    <w:basedOn w:val="a0"/>
+    <w:link w:val="HTML"/>
+    <w:uiPriority w:val="99"/>
+    <w:rsid w:val="0042130D"/>
+    <w:rPr>
+      <w:rFonts w:ascii="Courier New" w:eastAsia="Times New Roman" w:hAnsi="Courier New" w:cs="Courier New"/>
+      <w:sz w:val="20"/>
+      <w:szCs w:val="20"/>
+    </w:rPr>
+  </w:style>
+  <w:style w:type="paragraph" w:styleId="a3">
+    <w:name w:val="List Paragraph"/>
+    <w:basedOn w:val="a"/>
+    <w:uiPriority w:val="34"/>
+    <w:qFormat/>
+    <w:rsid w:val="0042130D"/>
+    <w:pPr>
+      <w:ind w:left="720"/>
+    </w:pPr>
+  </w:style>
+  <w:style w:type="character" w:styleId="a4">
+    <w:name w:val="annotation reference"/>
+    <w:basedOn w:val="a0"/>
+    <w:uiPriority w:val="99"/>
+    <w:semiHidden/>
+    <w:unhideWhenUsed/>
+    <w:rsid w:val="00FB4969"/>
+    <w:rPr>
+      <w:sz w:val="16"/>
+      <w:szCs w:val="16"/>
+    </w:rPr>
+  </w:style>
+  <w:style w:type="paragraph" w:styleId="a5">
+    <w:name w:val="annotation text"/>
+    <w:basedOn w:val="a"/>
+    <w:link w:val="Char"/>
+    <w:uiPriority w:val="99"/>
+    <w:semiHidden/>
+    <w:unhideWhenUsed/>
+    <w:rsid w:val="00FB4969"/>
+    <w:rPr>
+      <w:sz w:val="20"/>
+      <w:szCs w:val="20"/>
+    </w:rPr>
+  </w:style>
+  <w:style w:type="character" w:customStyle="1" w:styleId="Char">
+    <w:name w:val="نص تعليق Char"/>
+    <w:basedOn w:val="a0"/>
+    <w:link w:val="a5"/>
+    <w:uiPriority w:val="99"/>
+    <w:semiHidden/>
+    <w:rsid w:val="00FB4969"/>
+    <w:rPr>
+      <w:sz w:val="20"/>
+      <w:szCs w:val="20"/>
+    </w:rPr>
+  </w:style>
+  <w:style w:type="paragraph" w:styleId="a6">
+    <w:name w:val="annotation subject"/>
+    <w:basedOn w:val="a5"/>
+    <w:next w:val="a5"/>
+    <w:link w:val="Char0"/>
+    <w:uiPriority w:val="99"/>
+    <w:semiHidden/>
+    <w:unhideWhenUsed/>
+    <w:rsid w:val="00FB4969"/>
+    <w:rPr>
+      <w:b/>
+      <w:bCs/>
+    </w:rPr>
+  </w:style>
+  <w:style w:type="character" w:customStyle="1" w:styleId="Char0">
+    <w:name w:val="موضوع تعليق Char"/>
+    <w:basedOn w:val="Char"/>
+    <w:link w:val="a6"/>
+    <w:uiPriority w:val="99"/>
+    <w:semiHidden/>
+    <w:rsid w:val="00FB4969"/>
+    <w:rPr>
+      <w:b/>
+      <w:bCs/>
+      <w:sz w:val="20"/>
+      <w:szCs w:val="20"/>
+    </w:rPr>
+  </w:style>
+  <w:style w:type="paragraph" w:styleId="a7">
+    <w:name w:val="Balloon Text"/>
+    <w:basedOn w:val="a"/>
+    <w:link w:val="Char1"/>
+    <w:uiPriority w:val="99"/>
+    <w:semiHidden/>
+    <w:unhideWhenUsed/>
+    <w:rsid w:val="00FB4969"/>
+    <w:rPr>
+      <w:rFonts w:ascii="Segoe UI" w:hAnsi="Segoe UI" w:cs="Segoe UI"/>
+      <w:sz w:val="18"/>
+      <w:szCs w:val="18"/>
+    </w:rPr>
+  </w:style>
+  <w:style w:type="character" w:customStyle="1" w:styleId="Char1">
+    <w:name w:val="نص في بالون Char"/>
+    <w:basedOn w:val="a0"/>
+    <w:link w:val="a7"/>
+    <w:uiPriority w:val="99"/>
+    <w:semiHidden/>
+    <w:rsid w:val="00FB4969"/>
+    <w:rPr>
+      <w:rFonts w:ascii="Segoe UI" w:hAnsi="Segoe UI" w:cs="Segoe UI"/>
+      <w:sz w:val="18"/>
+      <w:szCs w:val="18"/>
+    </w:rPr>
+  </w:style>
+  <w:style w:type="character" w:customStyle="1" w:styleId="hljs-keyword">
+    <w:name w:val="hljs-keyword"/>
+    <w:basedOn w:val="a0"/>
+    <w:rsid w:val="00AD2148"/>
+  </w:style>
+  <w:style w:type="character" w:customStyle="1" w:styleId="hljs-function">
+    <w:name w:val="hljs-function"/>
+    <w:basedOn w:val="a0"/>
+    <w:rsid w:val="00AD2148"/>
+  </w:style>
+  <w:style w:type="character" w:customStyle="1" w:styleId="hljs-title">
+    <w:name w:val="hljs-title"/>
+    <w:basedOn w:val="a0"/>
+    <w:rsid w:val="00AD2148"/>
+  </w:style>
+  <w:style w:type="character" w:customStyle="1" w:styleId="hljs-params">
+    <w:name w:val="hljs-params"/>
+    <w:basedOn w:val="a0"/>
+    <w:rsid w:val="00AD2148"/>
+  </w:style>
+  <w:style w:type="character" w:customStyle="1" w:styleId="hljs-string">
+    <w:name w:val="hljs-string"/>
+    <w:basedOn w:val="a0"/>
     <w:rsid w:val="00AD2148"/>
   </w:style>
 </w:styles>
@@ -5742,7 +5821,7 @@
     </a:clrScheme>
     <a:fontScheme name="Office">
       <a:majorFont>
-        <a:latin typeface="Calibri Light" panose="020F0302020204030204"/>
+        <a:latin typeface="Calibri Light"/>
         <a:ea typeface=""/>
         <a:cs typeface=""/>
         <a:font script="Jpan" typeface="ＭＳ ゴシック"/>
@@ -5777,7 +5856,7 @@
         <a:font script="Geor" typeface="Sylfaen"/>
       </a:majorFont>
       <a:minorFont>
-        <a:latin typeface="Calibri" panose="020F0502020204030204"/>
+        <a:latin typeface="Calibri"/>
         <a:ea typeface=""/>
         <a:cs typeface=""/>
         <a:font script="Jpan" typeface="ＭＳ 明朝"/>
@@ -5954,7 +6033,7 @@
   <a:extraClrSchemeLst/>
   <a:extLst>
     <a:ext uri="{05A4C25C-085E-4340-85A3-A5531E510DB2}">
-      <thm15:themeFamily xmlns:thm15="http://schemas.microsoft.com/office/thememl/2012/main" name="Office Theme" id="{62F939B6-93AF-4DB8-9C6B-D6C7DFDC589F}" vid="{4A3C46E8-61CC-4603-A589-7422A47A8E4A}"/>
+      <thm15:themeFamily xmlns="" xmlns:thm15="http://schemas.microsoft.com/office/thememl/2012/main" name="Office Theme" id="{62F939B6-93AF-4DB8-9C6B-D6C7DFDC589F}" vid="{4A3C46E8-61CC-4603-A589-7422A47A8E4A}"/>
     </a:ext>
   </a:extLst>
 </a:theme>
@@ -5965,7 +6044,7 @@
 </file>
 
 <file path=customXml/itemProps1.xml><?xml version="1.0" encoding="utf-8"?>
-<ds:datastoreItem xmlns:ds="http://schemas.openxmlformats.org/officeDocument/2006/customXml" ds:itemID="{02C14190-E7B8-4015-8FAA-98DEC5E6C571}">
+<ds:datastoreItem xmlns:ds="http://schemas.openxmlformats.org/officeDocument/2006/customXml" ds:itemID="{D00E5F3C-7556-4161-A5AB-B63F2741A119}">
   <ds:schemaRefs>
     <ds:schemaRef ds:uri="http://schemas.openxmlformats.org/officeDocument/2006/bibliography"/>
   </ds:schemaRefs>

</xml_diff>